<commit_message>
Se actualizó el archivo word con los datos pedidos.
</commit_message>
<xml_diff>
--- a/CyberPC.docx
+++ b/CyberPC.docx
@@ -1,6 +1,6 @@
 
 <file path=word/document.xml><?xml version="1.0" encoding="utf-8"?>
-<w:document xmlns:wpc="http://schemas.microsoft.com/office/word/2010/wordprocessingCanvas" xmlns:mc="http://schemas.openxmlformats.org/markup-compatibility/2006" xmlns:o="urn:schemas-microsoft-com:office:office" xmlns:r="http://schemas.openxmlformats.org/officeDocument/2006/relationships" xmlns:m="http://schemas.openxmlformats.org/officeDocument/2006/math" xmlns:v="urn:schemas-microsoft-com:vml" xmlns:wp14="http://schemas.microsoft.com/office/word/2010/wordprocessingDrawing" xmlns:wp="http://schemas.openxmlformats.org/drawingml/2006/wordprocessingDrawing" xmlns:w10="urn:schemas-microsoft-com:office:word" xmlns:w="http://schemas.openxmlformats.org/wordprocessingml/2006/main" xmlns:w14="http://schemas.microsoft.com/office/word/2010/wordml" xmlns:w15="http://schemas.microsoft.com/office/word/2012/wordml" xmlns:wpg="http://schemas.microsoft.com/office/word/2010/wordprocessingGroup" xmlns:wpi="http://schemas.microsoft.com/office/word/2010/wordprocessingInk" xmlns:wne="http://schemas.microsoft.com/office/word/2006/wordml" xmlns:wps="http://schemas.microsoft.com/office/word/2010/wordprocessingShape" mc:Ignorable="w14 w15 wp14">
+<w:document xmlns:wpc="http://schemas.microsoft.com/office/word/2010/wordprocessingCanvas" xmlns:cx="http://schemas.microsoft.com/office/drawing/2014/chartex" xmlns:cx1="http://schemas.microsoft.com/office/drawing/2015/9/8/chartex" xmlns:cx2="http://schemas.microsoft.com/office/drawing/2015/10/21/chartex" xmlns:cx3="http://schemas.microsoft.com/office/drawing/2016/5/9/chartex" xmlns:cx4="http://schemas.microsoft.com/office/drawing/2016/5/10/chartex" xmlns:cx5="http://schemas.microsoft.com/office/drawing/2016/5/11/chartex" xmlns:cx6="http://schemas.microsoft.com/office/drawing/2016/5/12/chartex" xmlns:cx7="http://schemas.microsoft.com/office/drawing/2016/5/13/chartex" xmlns:cx8="http://schemas.microsoft.com/office/drawing/2016/5/14/chartex" xmlns:mc="http://schemas.openxmlformats.org/markup-compatibility/2006" xmlns:aink="http://schemas.microsoft.com/office/drawing/2016/ink" xmlns:am3d="http://schemas.microsoft.com/office/drawing/2017/model3d" xmlns:o="urn:schemas-microsoft-com:office:office" xmlns:oel="http://schemas.microsoft.com/office/2019/extlst" xmlns:r="http://schemas.openxmlformats.org/officeDocument/2006/relationships" xmlns:m="http://schemas.openxmlformats.org/officeDocument/2006/math" xmlns:v="urn:schemas-microsoft-com:vml" xmlns:wp14="http://schemas.microsoft.com/office/word/2010/wordprocessingDrawing" xmlns:wp="http://schemas.openxmlformats.org/drawingml/2006/wordprocessingDrawing" xmlns:w10="urn:schemas-microsoft-com:office:word" xmlns:w="http://schemas.openxmlformats.org/wordprocessingml/2006/main" xmlns:w14="http://schemas.microsoft.com/office/word/2010/wordml" xmlns:w15="http://schemas.microsoft.com/office/word/2012/wordml" xmlns:w16cex="http://schemas.microsoft.com/office/word/2018/wordml/cex" xmlns:w16cid="http://schemas.microsoft.com/office/word/2016/wordml/cid" xmlns:w16="http://schemas.microsoft.com/office/word/2018/wordml" xmlns:w16sdtdh="http://schemas.microsoft.com/office/word/2020/wordml/sdtdatahash" xmlns:w16se="http://schemas.microsoft.com/office/word/2015/wordml/symex" xmlns:wpg="http://schemas.microsoft.com/office/word/2010/wordprocessingGroup" xmlns:wpi="http://schemas.microsoft.com/office/word/2010/wordprocessingInk" xmlns:wne="http://schemas.microsoft.com/office/word/2006/wordml" xmlns:wps="http://schemas.microsoft.com/office/word/2010/wordprocessingShape" mc:Ignorable="w14 w15 w16se w16cid w16 w16cex w16sdtdh wp14">
   <w:body>
     <w:p>
       <w:pPr>
@@ -594,6 +594,7 @@
         </w:rPr>
         <w:t xml:space="preserve">i – SCRUM </w:t>
       </w:r>
+      <w:proofErr w:type="gramStart"/>
       <w:r>
         <w:rPr>
           <w:rFonts w:ascii="Arial" w:hAnsi="Arial" w:cs="Arial"/>
@@ -602,6 +603,7 @@
         </w:rPr>
         <w:t>Master</w:t>
       </w:r>
+      <w:proofErr w:type="gramEnd"/>
     </w:p>
     <w:p>
       <w:pPr>
@@ -738,8 +740,6 @@
         </w:rPr>
         <w:t>Tipo Producto</w:t>
       </w:r>
-      <w:bookmarkStart w:id="0" w:name="_GoBack"/>
-      <w:bookmarkEnd w:id="0"/>
     </w:p>
     <w:p>
       <w:pPr>
@@ -967,6 +967,323 @@
           <w:sz w:val="24"/>
         </w:rPr>
       </w:pPr>
+      <w:r>
+        <w:rPr>
+          <w:rFonts w:ascii="Arial" w:hAnsi="Arial" w:cs="Arial"/>
+          <w:b/>
+          <w:sz w:val="24"/>
+        </w:rPr>
+        <w:br w:type="page"/>
+      </w:r>
+    </w:p>
+    <w:p>
+      <w:pPr>
+        <w:jc w:val="center"/>
+        <w:rPr>
+          <w:rFonts w:ascii="Arial" w:hAnsi="Arial" w:cs="Arial"/>
+          <w:b/>
+          <w:sz w:val="24"/>
+        </w:rPr>
+      </w:pPr>
+      <w:r>
+        <w:rPr>
+          <w:rFonts w:ascii="Arial" w:hAnsi="Arial" w:cs="Arial"/>
+          <w:b/>
+          <w:sz w:val="24"/>
+        </w:rPr>
+        <w:lastRenderedPageBreak/>
+        <w:t>Modelo de Entidades</w:t>
+      </w:r>
+    </w:p>
+    <w:p>
+      <w:pPr>
+        <w:rPr>
+          <w:rFonts w:ascii="Arial" w:hAnsi="Arial" w:cs="Arial"/>
+          <w:b/>
+          <w:sz w:val="24"/>
+        </w:rPr>
+      </w:pPr>
+      <w:r>
+        <w:rPr>
+          <w:noProof/>
+        </w:rPr>
+        <w:drawing>
+          <wp:inline distT="0" distB="0" distL="0" distR="0" wp14:anchorId="24DD77A2" wp14:editId="5F4341FD">
+            <wp:extent cx="5280463" cy="6495125"/>
+            <wp:effectExtent l="0" t="0" r="0" b="1270"/>
+            <wp:docPr id="1" name="Imagen 1" descr="Diagrama&#10;&#10;Descripción generada automáticamente"/>
+            <wp:cNvGraphicFramePr>
+              <a:graphicFrameLocks xmlns:a="http://schemas.openxmlformats.org/drawingml/2006/main" noChangeAspect="1"/>
+            </wp:cNvGraphicFramePr>
+            <a:graphic xmlns:a="http://schemas.openxmlformats.org/drawingml/2006/main">
+              <a:graphicData uri="http://schemas.openxmlformats.org/drawingml/2006/picture">
+                <pic:pic xmlns:pic="http://schemas.openxmlformats.org/drawingml/2006/picture">
+                  <pic:nvPicPr>
+                    <pic:cNvPr id="1" name="Imagen 1" descr="Diagrama&#10;&#10;Descripción generada automáticamente"/>
+                    <pic:cNvPicPr>
+                      <a:picLocks noChangeAspect="1" noChangeArrowheads="1"/>
+                    </pic:cNvPicPr>
+                  </pic:nvPicPr>
+                  <pic:blipFill>
+                    <a:blip r:embed="rId8">
+                      <a:extLst>
+                        <a:ext uri="{28A0092B-C50C-407E-A947-70E740481C1C}">
+                          <a14:useLocalDpi xmlns:a14="http://schemas.microsoft.com/office/drawing/2010/main" val="0"/>
+                        </a:ext>
+                      </a:extLst>
+                    </a:blip>
+                    <a:srcRect/>
+                    <a:stretch>
+                      <a:fillRect/>
+                    </a:stretch>
+                  </pic:blipFill>
+                  <pic:spPr bwMode="auto">
+                    <a:xfrm>
+                      <a:off x="0" y="0"/>
+                      <a:ext cx="5282371" cy="6497472"/>
+                    </a:xfrm>
+                    <a:prstGeom prst="rect">
+                      <a:avLst/>
+                    </a:prstGeom>
+                    <a:noFill/>
+                    <a:ln>
+                      <a:noFill/>
+                    </a:ln>
+                  </pic:spPr>
+                </pic:pic>
+              </a:graphicData>
+            </a:graphic>
+          </wp:inline>
+        </w:drawing>
+      </w:r>
+      <w:r>
+        <w:rPr>
+          <w:rFonts w:ascii="Arial" w:hAnsi="Arial" w:cs="Arial"/>
+          <w:b/>
+          <w:sz w:val="24"/>
+        </w:rPr>
+        <w:br w:type="page"/>
+      </w:r>
+    </w:p>
+    <w:p>
+      <w:pPr>
+        <w:jc w:val="center"/>
+        <w:rPr>
+          <w:rFonts w:ascii="Arial" w:hAnsi="Arial" w:cs="Arial"/>
+          <w:b/>
+          <w:sz w:val="24"/>
+        </w:rPr>
+        <w:sectPr>
+          <w:pgSz w:w="12240" w:h="15840"/>
+          <w:pgMar w:top="1418" w:right="1701" w:bottom="1418" w:left="1701" w:header="709" w:footer="709" w:gutter="0"/>
+          <w:pgBorders w:offsetFrom="page">
+            <w:top w:val="single" w:sz="4" w:space="24" w:color="auto"/>
+            <w:left w:val="single" w:sz="4" w:space="24" w:color="auto"/>
+            <w:bottom w:val="single" w:sz="4" w:space="24" w:color="auto"/>
+            <w:right w:val="single" w:sz="4" w:space="24" w:color="auto"/>
+          </w:pgBorders>
+          <w:cols w:space="708"/>
+          <w:docGrid w:linePitch="360"/>
+        </w:sectPr>
+      </w:pPr>
+    </w:p>
+    <w:p>
+      <w:pPr>
+        <w:jc w:val="center"/>
+        <w:rPr>
+          <w:rFonts w:ascii="Arial" w:hAnsi="Arial" w:cs="Arial"/>
+          <w:b/>
+          <w:sz w:val="24"/>
+        </w:rPr>
+      </w:pPr>
+      <w:r>
+        <w:rPr>
+          <w:rFonts w:ascii="Arial" w:hAnsi="Arial" w:cs="Arial"/>
+          <w:b/>
+          <w:sz w:val="24"/>
+        </w:rPr>
+        <w:lastRenderedPageBreak/>
+        <w:t>Modelo Entidad Relación</w:t>
+      </w:r>
+    </w:p>
+    <w:p>
+      <w:pPr>
+        <w:rPr>
+          <w:rFonts w:ascii="Arial" w:hAnsi="Arial" w:cs="Arial"/>
+          <w:b/>
+          <w:sz w:val="24"/>
+        </w:rPr>
+      </w:pPr>
+    </w:p>
+    <w:p>
+      <w:pPr>
+        <w:rPr>
+          <w:rFonts w:ascii="Arial" w:hAnsi="Arial" w:cs="Arial"/>
+          <w:b/>
+          <w:sz w:val="24"/>
+        </w:rPr>
+        <w:sectPr>
+          <w:pgSz w:w="15840" w:h="12240" w:orient="landscape"/>
+          <w:pgMar w:top="1701" w:right="1418" w:bottom="1701" w:left="1418" w:header="709" w:footer="709" w:gutter="0"/>
+          <w:pgBorders w:offsetFrom="page">
+            <w:top w:val="single" w:sz="4" w:space="24" w:color="auto"/>
+            <w:left w:val="single" w:sz="4" w:space="24" w:color="auto"/>
+            <w:bottom w:val="single" w:sz="4" w:space="24" w:color="auto"/>
+            <w:right w:val="single" w:sz="4" w:space="24" w:color="auto"/>
+          </w:pgBorders>
+          <w:cols w:space="708"/>
+          <w:docGrid w:linePitch="360"/>
+        </w:sectPr>
+      </w:pPr>
+      <w:r>
+        <w:rPr>
+          <w:noProof/>
+        </w:rPr>
+        <w:drawing>
+          <wp:inline distT="0" distB="0" distL="0" distR="0" wp14:anchorId="4F7C1374" wp14:editId="5F3C14F1">
+            <wp:extent cx="8257540" cy="4600575"/>
+            <wp:effectExtent l="0" t="0" r="0" b="9525"/>
+            <wp:docPr id="4" name="Imagen 4" descr="Diagrama&#10;&#10;Descripción generada automáticamente"/>
+            <wp:cNvGraphicFramePr>
+              <a:graphicFrameLocks xmlns:a="http://schemas.openxmlformats.org/drawingml/2006/main" noChangeAspect="1"/>
+            </wp:cNvGraphicFramePr>
+            <a:graphic xmlns:a="http://schemas.openxmlformats.org/drawingml/2006/main">
+              <a:graphicData uri="http://schemas.openxmlformats.org/drawingml/2006/picture">
+                <pic:pic xmlns:pic="http://schemas.openxmlformats.org/drawingml/2006/picture">
+                  <pic:nvPicPr>
+                    <pic:cNvPr id="4" name="Imagen 4" descr="Diagrama&#10;&#10;Descripción generada automáticamente"/>
+                    <pic:cNvPicPr>
+                      <a:picLocks noChangeAspect="1" noChangeArrowheads="1"/>
+                    </pic:cNvPicPr>
+                  </pic:nvPicPr>
+                  <pic:blipFill>
+                    <a:blip r:embed="rId9" cstate="print">
+                      <a:extLst>
+                        <a:ext uri="{28A0092B-C50C-407E-A947-70E740481C1C}">
+                          <a14:useLocalDpi xmlns:a14="http://schemas.microsoft.com/office/drawing/2010/main" val="0"/>
+                        </a:ext>
+                      </a:extLst>
+                    </a:blip>
+                    <a:srcRect/>
+                    <a:stretch>
+                      <a:fillRect/>
+                    </a:stretch>
+                  </pic:blipFill>
+                  <pic:spPr bwMode="auto">
+                    <a:xfrm>
+                      <a:off x="0" y="0"/>
+                      <a:ext cx="8257540" cy="4600575"/>
+                    </a:xfrm>
+                    <a:prstGeom prst="rect">
+                      <a:avLst/>
+                    </a:prstGeom>
+                    <a:noFill/>
+                    <a:ln>
+                      <a:noFill/>
+                    </a:ln>
+                  </pic:spPr>
+                </pic:pic>
+              </a:graphicData>
+            </a:graphic>
+          </wp:inline>
+        </w:drawing>
+      </w:r>
+    </w:p>
+    <w:p>
+      <w:pPr>
+        <w:jc w:val="center"/>
+        <w:rPr>
+          <w:rFonts w:ascii="Arial" w:hAnsi="Arial" w:cs="Arial"/>
+          <w:b/>
+          <w:sz w:val="24"/>
+        </w:rPr>
+      </w:pPr>
+      <w:r>
+        <w:rPr>
+          <w:rFonts w:ascii="Arial" w:hAnsi="Arial" w:cs="Arial"/>
+          <w:b/>
+          <w:sz w:val="24"/>
+        </w:rPr>
+        <w:lastRenderedPageBreak/>
+        <w:t>Diagrama Entidad Relación</w:t>
+      </w:r>
+    </w:p>
+    <w:p>
+      <w:pPr>
+        <w:jc w:val="center"/>
+        <w:rPr>
+          <w:rFonts w:ascii="Arial" w:hAnsi="Arial" w:cs="Arial"/>
+          <w:b/>
+          <w:sz w:val="24"/>
+        </w:rPr>
+      </w:pPr>
+      <w:r>
+        <w:rPr>
+          <w:noProof/>
+        </w:rPr>
+        <w:drawing>
+          <wp:anchor distT="0" distB="0" distL="114300" distR="114300" simplePos="0" relativeHeight="251659264" behindDoc="1" locked="0" layoutInCell="1" allowOverlap="1" wp14:anchorId="210A2ED4" wp14:editId="1EB34F89">
+            <wp:simplePos x="0" y="0"/>
+            <wp:positionH relativeFrom="page">
+              <wp:posOffset>1080135</wp:posOffset>
+            </wp:positionH>
+            <wp:positionV relativeFrom="paragraph">
+              <wp:posOffset>-635</wp:posOffset>
+            </wp:positionV>
+            <wp:extent cx="5581650" cy="8378595"/>
+            <wp:effectExtent l="0" t="0" r="0" b="3810"/>
+            <wp:wrapNone/>
+            <wp:docPr id="3" name="Imagen 3" descr="Diagrama&#10;&#10;Descripción generada automáticamente"/>
+            <wp:cNvGraphicFramePr>
+              <a:graphicFrameLocks xmlns:a="http://schemas.openxmlformats.org/drawingml/2006/main" noChangeAspect="1"/>
+            </wp:cNvGraphicFramePr>
+            <a:graphic xmlns:a="http://schemas.openxmlformats.org/drawingml/2006/main">
+              <a:graphicData uri="http://schemas.openxmlformats.org/drawingml/2006/picture">
+                <pic:pic xmlns:pic="http://schemas.openxmlformats.org/drawingml/2006/picture">
+                  <pic:nvPicPr>
+                    <pic:cNvPr id="1" name="Imagen 1" descr="Diagrama&#10;&#10;Descripción generada automáticamente"/>
+                    <pic:cNvPicPr>
+                      <a:picLocks noChangeAspect="1" noChangeArrowheads="1"/>
+                    </pic:cNvPicPr>
+                  </pic:nvPicPr>
+                  <pic:blipFill>
+                    <a:blip r:embed="rId10">
+                      <a:extLst>
+                        <a:ext uri="{28A0092B-C50C-407E-A947-70E740481C1C}">
+                          <a14:useLocalDpi xmlns:a14="http://schemas.microsoft.com/office/drawing/2010/main" val="0"/>
+                        </a:ext>
+                      </a:extLst>
+                    </a:blip>
+                    <a:srcRect/>
+                    <a:stretch>
+                      <a:fillRect/>
+                    </a:stretch>
+                  </pic:blipFill>
+                  <pic:spPr bwMode="auto">
+                    <a:xfrm>
+                      <a:off x="0" y="0"/>
+                      <a:ext cx="5581650" cy="8378595"/>
+                    </a:xfrm>
+                    <a:prstGeom prst="rect">
+                      <a:avLst/>
+                    </a:prstGeom>
+                    <a:noFill/>
+                    <a:ln>
+                      <a:noFill/>
+                    </a:ln>
+                  </pic:spPr>
+                </pic:pic>
+              </a:graphicData>
+            </a:graphic>
+            <wp14:sizeRelH relativeFrom="page">
+              <wp14:pctWidth>0</wp14:pctWidth>
+            </wp14:sizeRelH>
+            <wp14:sizeRelV relativeFrom="page">
+              <wp14:pctHeight>0</wp14:pctHeight>
+            </wp14:sizeRelV>
+          </wp:anchor>
+        </w:drawing>
+      </w:r>
     </w:p>
     <w:p>
       <w:pPr>
@@ -977,6 +1294,2757 @@
           <w:u w:val="single"/>
         </w:rPr>
       </w:pPr>
+      <w:r>
+        <w:rPr>
+          <w:rFonts w:ascii="Arial" w:hAnsi="Arial" w:cs="Arial"/>
+          <w:b/>
+          <w:sz w:val="24"/>
+          <w:u w:val="single"/>
+        </w:rPr>
+        <w:br w:type="page"/>
+      </w:r>
+    </w:p>
+    <w:p>
+      <w:pPr>
+        <w:jc w:val="center"/>
+        <w:rPr>
+          <w:rFonts w:ascii="Arial" w:hAnsi="Arial" w:cs="Arial"/>
+          <w:b/>
+          <w:sz w:val="24"/>
+        </w:rPr>
+      </w:pPr>
+      <w:r>
+        <w:rPr>
+          <w:rFonts w:ascii="Arial" w:hAnsi="Arial" w:cs="Arial"/>
+          <w:b/>
+          <w:sz w:val="24"/>
+        </w:rPr>
+        <w:lastRenderedPageBreak/>
+        <w:t>Scrip</w:t>
+      </w:r>
+      <w:r>
+        <w:rPr>
+          <w:rFonts w:ascii="Arial" w:hAnsi="Arial" w:cs="Arial"/>
+          <w:b/>
+          <w:sz w:val="24"/>
+        </w:rPr>
+        <w:t>t</w:t>
+      </w:r>
+    </w:p>
+    <w:p>
+      <w:pPr>
+        <w:rPr>
+          <w:rFonts w:ascii="Arial" w:hAnsi="Arial" w:cs="Arial"/>
+          <w:b/>
+          <w:sz w:val="24"/>
+          <w:lang w:val="en-US"/>
+        </w:rPr>
+      </w:pPr>
+      <w:r>
+        <w:rPr>
+          <w:rFonts w:ascii="Arial" w:hAnsi="Arial" w:cs="Arial"/>
+          <w:b/>
+          <w:sz w:val="24"/>
+          <w:lang w:val="en-US"/>
+        </w:rPr>
+        <w:t>DROP DATABASE IF EXISTS DBCyberPC_v2;</w:t>
+      </w:r>
+    </w:p>
+    <w:p>
+      <w:pPr>
+        <w:rPr>
+          <w:rFonts w:ascii="Arial" w:hAnsi="Arial" w:cs="Arial"/>
+          <w:b/>
+          <w:sz w:val="24"/>
+          <w:lang w:val="en-US"/>
+        </w:rPr>
+      </w:pPr>
+      <w:r>
+        <w:rPr>
+          <w:rFonts w:ascii="Arial" w:hAnsi="Arial" w:cs="Arial"/>
+          <w:b/>
+          <w:sz w:val="24"/>
+          <w:lang w:val="en-US"/>
+        </w:rPr>
+        <w:t>CREATE DATABASE DBCyberPC_v2;</w:t>
+      </w:r>
+    </w:p>
+    <w:p>
+      <w:pPr>
+        <w:rPr>
+          <w:rFonts w:ascii="Arial" w:hAnsi="Arial" w:cs="Arial"/>
+          <w:b/>
+          <w:sz w:val="24"/>
+          <w:lang w:val="en-US"/>
+        </w:rPr>
+      </w:pPr>
+    </w:p>
+    <w:p>
+      <w:pPr>
+        <w:rPr>
+          <w:rFonts w:ascii="Arial" w:hAnsi="Arial" w:cs="Arial"/>
+          <w:b/>
+          <w:sz w:val="24"/>
+          <w:lang w:val="en-US"/>
+        </w:rPr>
+      </w:pPr>
+      <w:r>
+        <w:rPr>
+          <w:rFonts w:ascii="Arial" w:hAnsi="Arial" w:cs="Arial"/>
+          <w:b/>
+          <w:sz w:val="24"/>
+          <w:lang w:val="en-US"/>
+        </w:rPr>
+        <w:t>USE DBCyberPC_v2;</w:t>
+      </w:r>
+    </w:p>
+    <w:p>
+      <w:pPr>
+        <w:rPr>
+          <w:rFonts w:ascii="Arial" w:hAnsi="Arial" w:cs="Arial"/>
+          <w:b/>
+          <w:sz w:val="24"/>
+          <w:lang w:val="en-US"/>
+        </w:rPr>
+      </w:pPr>
+    </w:p>
+    <w:p>
+      <w:pPr>
+        <w:rPr>
+          <w:rFonts w:ascii="Arial" w:hAnsi="Arial" w:cs="Arial"/>
+          <w:b/>
+          <w:sz w:val="24"/>
+          <w:lang w:val="en-US"/>
+        </w:rPr>
+      </w:pPr>
+      <w:r>
+        <w:rPr>
+          <w:rFonts w:ascii="Arial" w:hAnsi="Arial" w:cs="Arial"/>
+          <w:b/>
+          <w:sz w:val="24"/>
+          <w:lang w:val="en-US"/>
+        </w:rPr>
+        <w:t>CREATE TABLE Cliente(</w:t>
+      </w:r>
+    </w:p>
+    <w:p>
+      <w:pPr>
+        <w:rPr>
+          <w:rFonts w:ascii="Arial" w:hAnsi="Arial" w:cs="Arial"/>
+          <w:b/>
+          <w:sz w:val="24"/>
+          <w:lang w:val="en-US"/>
+        </w:rPr>
+      </w:pPr>
+      <w:r>
+        <w:rPr>
+          <w:rFonts w:ascii="Arial" w:hAnsi="Arial" w:cs="Arial"/>
+          <w:b/>
+          <w:sz w:val="24"/>
+          <w:lang w:val="en-US"/>
+        </w:rPr>
+        <w:tab/>
+        <w:t>NIT bigint not null,</w:t>
+      </w:r>
+    </w:p>
+    <w:p>
+      <w:pPr>
+        <w:rPr>
+          <w:rFonts w:ascii="Arial" w:hAnsi="Arial" w:cs="Arial"/>
+          <w:b/>
+          <w:sz w:val="24"/>
+        </w:rPr>
+      </w:pPr>
+      <w:r>
+        <w:rPr>
+          <w:rFonts w:ascii="Arial" w:hAnsi="Arial" w:cs="Arial"/>
+          <w:b/>
+          <w:sz w:val="24"/>
+          <w:lang w:val="en-US"/>
+        </w:rPr>
+        <w:tab/>
+      </w:r>
+      <w:r>
+        <w:rPr>
+          <w:rFonts w:ascii="Arial" w:hAnsi="Arial" w:cs="Arial"/>
+          <w:b/>
+          <w:sz w:val="24"/>
+          <w:lang w:val="en-US"/>
+        </w:rPr>
+        <w:tab/>
+      </w:r>
+      <w:r>
+        <w:rPr>
+          <w:rFonts w:ascii="Arial" w:hAnsi="Arial" w:cs="Arial"/>
+          <w:b/>
+          <w:sz w:val="24"/>
+        </w:rPr>
+        <w:t>nombresCliente varchar(150) not null,</w:t>
+      </w:r>
+    </w:p>
+    <w:p>
+      <w:pPr>
+        <w:rPr>
+          <w:rFonts w:ascii="Arial" w:hAnsi="Arial" w:cs="Arial"/>
+          <w:b/>
+          <w:sz w:val="24"/>
+        </w:rPr>
+      </w:pPr>
+      <w:r>
+        <w:rPr>
+          <w:rFonts w:ascii="Arial" w:hAnsi="Arial" w:cs="Arial"/>
+          <w:b/>
+          <w:sz w:val="24"/>
+        </w:rPr>
+        <w:tab/>
+      </w:r>
+      <w:r>
+        <w:rPr>
+          <w:rFonts w:ascii="Arial" w:hAnsi="Arial" w:cs="Arial"/>
+          <w:b/>
+          <w:sz w:val="24"/>
+        </w:rPr>
+        <w:tab/>
+      </w:r>
+      <w:r>
+        <w:rPr>
+          <w:rFonts w:ascii="Arial" w:hAnsi="Arial" w:cs="Arial"/>
+          <w:b/>
+          <w:sz w:val="24"/>
+        </w:rPr>
+        <w:tab/>
+        <w:t>apellidosCliente varchar(150) not null,</w:t>
+      </w:r>
+    </w:p>
+    <w:p>
+      <w:pPr>
+        <w:rPr>
+          <w:rFonts w:ascii="Arial" w:hAnsi="Arial" w:cs="Arial"/>
+          <w:b/>
+          <w:sz w:val="24"/>
+        </w:rPr>
+      </w:pPr>
+      <w:r>
+        <w:rPr>
+          <w:rFonts w:ascii="Arial" w:hAnsi="Arial" w:cs="Arial"/>
+          <w:b/>
+          <w:sz w:val="24"/>
+        </w:rPr>
+        <w:tab/>
+      </w:r>
+      <w:r>
+        <w:rPr>
+          <w:rFonts w:ascii="Arial" w:hAnsi="Arial" w:cs="Arial"/>
+          <w:b/>
+          <w:sz w:val="24"/>
+        </w:rPr>
+        <w:tab/>
+      </w:r>
+      <w:r>
+        <w:rPr>
+          <w:rFonts w:ascii="Arial" w:hAnsi="Arial" w:cs="Arial"/>
+          <w:b/>
+          <w:sz w:val="24"/>
+        </w:rPr>
+        <w:tab/>
+      </w:r>
+      <w:r>
+        <w:rPr>
+          <w:rFonts w:ascii="Arial" w:hAnsi="Arial" w:cs="Arial"/>
+          <w:b/>
+          <w:sz w:val="24"/>
+        </w:rPr>
+        <w:tab/>
+        <w:t>direccionCliente varchar(200) not null,</w:t>
+      </w:r>
+    </w:p>
+    <w:p>
+      <w:pPr>
+        <w:rPr>
+          <w:rFonts w:ascii="Arial" w:hAnsi="Arial" w:cs="Arial"/>
+          <w:b/>
+          <w:sz w:val="24"/>
+        </w:rPr>
+      </w:pPr>
+      <w:r>
+        <w:rPr>
+          <w:rFonts w:ascii="Arial" w:hAnsi="Arial" w:cs="Arial"/>
+          <w:b/>
+          <w:sz w:val="24"/>
+        </w:rPr>
+        <w:tab/>
+      </w:r>
+      <w:r>
+        <w:rPr>
+          <w:rFonts w:ascii="Arial" w:hAnsi="Arial" w:cs="Arial"/>
+          <w:b/>
+          <w:sz w:val="24"/>
+        </w:rPr>
+        <w:tab/>
+      </w:r>
+      <w:r>
+        <w:rPr>
+          <w:rFonts w:ascii="Arial" w:hAnsi="Arial" w:cs="Arial"/>
+          <w:b/>
+          <w:sz w:val="24"/>
+        </w:rPr>
+        <w:tab/>
+      </w:r>
+      <w:r>
+        <w:rPr>
+          <w:rFonts w:ascii="Arial" w:hAnsi="Arial" w:cs="Arial"/>
+          <w:b/>
+          <w:sz w:val="24"/>
+        </w:rPr>
+        <w:tab/>
+      </w:r>
+      <w:r>
+        <w:rPr>
+          <w:rFonts w:ascii="Arial" w:hAnsi="Arial" w:cs="Arial"/>
+          <w:b/>
+          <w:sz w:val="24"/>
+        </w:rPr>
+        <w:tab/>
+        <w:t>telefonoCliente varchar(10) not null,</w:t>
+      </w:r>
+      <w:r>
+        <w:rPr>
+          <w:rFonts w:ascii="Arial" w:hAnsi="Arial" w:cs="Arial"/>
+          <w:b/>
+          <w:sz w:val="24"/>
+        </w:rPr>
+        <w:tab/>
+      </w:r>
+    </w:p>
+    <w:p>
+      <w:pPr>
+        <w:rPr>
+          <w:rFonts w:ascii="Arial" w:hAnsi="Arial" w:cs="Arial"/>
+          <w:b/>
+          <w:sz w:val="24"/>
+          <w:lang w:val="en-US"/>
+        </w:rPr>
+      </w:pPr>
+      <w:r>
+        <w:rPr>
+          <w:rFonts w:ascii="Arial" w:hAnsi="Arial" w:cs="Arial"/>
+          <w:b/>
+          <w:sz w:val="24"/>
+        </w:rPr>
+        <w:tab/>
+      </w:r>
+      <w:r>
+        <w:rPr>
+          <w:rFonts w:ascii="Arial" w:hAnsi="Arial" w:cs="Arial"/>
+          <w:b/>
+          <w:sz w:val="24"/>
+        </w:rPr>
+        <w:tab/>
+      </w:r>
+      <w:r>
+        <w:rPr>
+          <w:rFonts w:ascii="Arial" w:hAnsi="Arial" w:cs="Arial"/>
+          <w:b/>
+          <w:sz w:val="24"/>
+        </w:rPr>
+        <w:tab/>
+      </w:r>
+      <w:r>
+        <w:rPr>
+          <w:rFonts w:ascii="Arial" w:hAnsi="Arial" w:cs="Arial"/>
+          <w:b/>
+          <w:sz w:val="24"/>
+        </w:rPr>
+        <w:tab/>
+      </w:r>
+      <w:r>
+        <w:rPr>
+          <w:rFonts w:ascii="Arial" w:hAnsi="Arial" w:cs="Arial"/>
+          <w:b/>
+          <w:sz w:val="24"/>
+        </w:rPr>
+        <w:tab/>
+      </w:r>
+      <w:r>
+        <w:rPr>
+          <w:rFonts w:ascii="Arial" w:hAnsi="Arial" w:cs="Arial"/>
+          <w:b/>
+          <w:sz w:val="24"/>
+        </w:rPr>
+        <w:tab/>
+      </w:r>
+      <w:r>
+        <w:rPr>
+          <w:rFonts w:ascii="Arial" w:hAnsi="Arial" w:cs="Arial"/>
+          <w:b/>
+          <w:sz w:val="24"/>
+          <w:lang w:val="en-US"/>
+        </w:rPr>
+        <w:t>emailCliente varchar(255) not null,</w:t>
+      </w:r>
+    </w:p>
+    <w:p>
+      <w:pPr>
+        <w:rPr>
+          <w:rFonts w:ascii="Arial" w:hAnsi="Arial" w:cs="Arial"/>
+          <w:b/>
+          <w:sz w:val="24"/>
+          <w:lang w:val="en-US"/>
+        </w:rPr>
+      </w:pPr>
+      <w:r>
+        <w:rPr>
+          <w:rFonts w:ascii="Arial" w:hAnsi="Arial" w:cs="Arial"/>
+          <w:b/>
+          <w:sz w:val="24"/>
+          <w:lang w:val="en-US"/>
+        </w:rPr>
+        <w:tab/>
+        <w:t>primary key PK_NIT(NIT)</w:t>
+      </w:r>
+    </w:p>
+    <w:p>
+      <w:pPr>
+        <w:rPr>
+          <w:rFonts w:ascii="Arial" w:hAnsi="Arial" w:cs="Arial"/>
+          <w:b/>
+          <w:sz w:val="24"/>
+          <w:lang w:val="en-US"/>
+        </w:rPr>
+      </w:pPr>
+      <w:r>
+        <w:rPr>
+          <w:rFonts w:ascii="Arial" w:hAnsi="Arial" w:cs="Arial"/>
+          <w:b/>
+          <w:sz w:val="24"/>
+          <w:lang w:val="en-US"/>
+        </w:rPr>
+        <w:t>);</w:t>
+      </w:r>
+    </w:p>
+    <w:p>
+      <w:pPr>
+        <w:rPr>
+          <w:rFonts w:ascii="Arial" w:hAnsi="Arial" w:cs="Arial"/>
+          <w:b/>
+          <w:sz w:val="24"/>
+          <w:lang w:val="en-US"/>
+        </w:rPr>
+      </w:pPr>
+    </w:p>
+    <w:p>
+      <w:pPr>
+        <w:rPr>
+          <w:rFonts w:ascii="Arial" w:hAnsi="Arial" w:cs="Arial"/>
+          <w:b/>
+          <w:sz w:val="24"/>
+          <w:lang w:val="en-US"/>
+        </w:rPr>
+      </w:pPr>
+      <w:r>
+        <w:rPr>
+          <w:rFonts w:ascii="Arial" w:hAnsi="Arial" w:cs="Arial"/>
+          <w:b/>
+          <w:sz w:val="24"/>
+          <w:lang w:val="en-US"/>
+        </w:rPr>
+        <w:t>CREATE TABLE Empleado(</w:t>
+      </w:r>
+    </w:p>
+    <w:p>
+      <w:pPr>
+        <w:rPr>
+          <w:rFonts w:ascii="Arial" w:hAnsi="Arial" w:cs="Arial"/>
+          <w:b/>
+          <w:sz w:val="24"/>
+          <w:lang w:val="en-US"/>
+        </w:rPr>
+      </w:pPr>
+      <w:r>
+        <w:rPr>
+          <w:rFonts w:ascii="Arial" w:hAnsi="Arial" w:cs="Arial"/>
+          <w:b/>
+          <w:sz w:val="24"/>
+          <w:lang w:val="en-US"/>
+        </w:rPr>
+        <w:tab/>
+        <w:t>DPIEmpleado bigint not null,</w:t>
+      </w:r>
+    </w:p>
+    <w:p>
+      <w:pPr>
+        <w:rPr>
+          <w:rFonts w:ascii="Arial" w:hAnsi="Arial" w:cs="Arial"/>
+          <w:b/>
+          <w:sz w:val="24"/>
+        </w:rPr>
+      </w:pPr>
+      <w:r>
+        <w:rPr>
+          <w:rFonts w:ascii="Arial" w:hAnsi="Arial" w:cs="Arial"/>
+          <w:b/>
+          <w:sz w:val="24"/>
+          <w:lang w:val="en-US"/>
+        </w:rPr>
+        <w:tab/>
+      </w:r>
+      <w:r>
+        <w:rPr>
+          <w:rFonts w:ascii="Arial" w:hAnsi="Arial" w:cs="Arial"/>
+          <w:b/>
+          <w:sz w:val="24"/>
+          <w:lang w:val="en-US"/>
+        </w:rPr>
+        <w:tab/>
+      </w:r>
+      <w:r>
+        <w:rPr>
+          <w:rFonts w:ascii="Arial" w:hAnsi="Arial" w:cs="Arial"/>
+          <w:b/>
+          <w:sz w:val="24"/>
+        </w:rPr>
+        <w:t>nombresEmpleado varchar(150) not null,</w:t>
+      </w:r>
+    </w:p>
+    <w:p>
+      <w:pPr>
+        <w:rPr>
+          <w:rFonts w:ascii="Arial" w:hAnsi="Arial" w:cs="Arial"/>
+          <w:b/>
+          <w:sz w:val="24"/>
+        </w:rPr>
+      </w:pPr>
+      <w:r>
+        <w:rPr>
+          <w:rFonts w:ascii="Arial" w:hAnsi="Arial" w:cs="Arial"/>
+          <w:b/>
+          <w:sz w:val="24"/>
+        </w:rPr>
+        <w:tab/>
+      </w:r>
+      <w:r>
+        <w:rPr>
+          <w:rFonts w:ascii="Arial" w:hAnsi="Arial" w:cs="Arial"/>
+          <w:b/>
+          <w:sz w:val="24"/>
+        </w:rPr>
+        <w:tab/>
+      </w:r>
+      <w:r>
+        <w:rPr>
+          <w:rFonts w:ascii="Arial" w:hAnsi="Arial" w:cs="Arial"/>
+          <w:b/>
+          <w:sz w:val="24"/>
+        </w:rPr>
+        <w:tab/>
+        <w:t>telefonoEmpleado varchar(10) not null,</w:t>
+      </w:r>
+    </w:p>
+    <w:p>
+      <w:pPr>
+        <w:rPr>
+          <w:rFonts w:ascii="Arial" w:hAnsi="Arial" w:cs="Arial"/>
+          <w:b/>
+          <w:sz w:val="24"/>
+          <w:lang w:val="en-US"/>
+        </w:rPr>
+      </w:pPr>
+      <w:r>
+        <w:rPr>
+          <w:rFonts w:ascii="Arial" w:hAnsi="Arial" w:cs="Arial"/>
+          <w:b/>
+          <w:sz w:val="24"/>
+        </w:rPr>
+        <w:tab/>
+      </w:r>
+      <w:r>
+        <w:rPr>
+          <w:rFonts w:ascii="Arial" w:hAnsi="Arial" w:cs="Arial"/>
+          <w:b/>
+          <w:sz w:val="24"/>
+        </w:rPr>
+        <w:tab/>
+      </w:r>
+      <w:r>
+        <w:rPr>
+          <w:rFonts w:ascii="Arial" w:hAnsi="Arial" w:cs="Arial"/>
+          <w:b/>
+          <w:sz w:val="24"/>
+        </w:rPr>
+        <w:tab/>
+      </w:r>
+      <w:r>
+        <w:rPr>
+          <w:rFonts w:ascii="Arial" w:hAnsi="Arial" w:cs="Arial"/>
+          <w:b/>
+          <w:sz w:val="24"/>
+        </w:rPr>
+        <w:tab/>
+      </w:r>
+      <w:r>
+        <w:rPr>
+          <w:rFonts w:ascii="Arial" w:hAnsi="Arial" w:cs="Arial"/>
+          <w:b/>
+          <w:sz w:val="24"/>
+          <w:lang w:val="en-US"/>
+        </w:rPr>
+        <w:t>emailEmpleado varchar(255) not null,</w:t>
+      </w:r>
+    </w:p>
+    <w:p>
+      <w:pPr>
+        <w:rPr>
+          <w:rFonts w:ascii="Arial" w:hAnsi="Arial" w:cs="Arial"/>
+          <w:b/>
+          <w:sz w:val="24"/>
+          <w:lang w:val="en-US"/>
+        </w:rPr>
+      </w:pPr>
+      <w:r>
+        <w:rPr>
+          <w:rFonts w:ascii="Arial" w:hAnsi="Arial" w:cs="Arial"/>
+          <w:b/>
+          <w:sz w:val="24"/>
+          <w:lang w:val="en-US"/>
+        </w:rPr>
+        <w:tab/>
+      </w:r>
+      <w:r>
+        <w:rPr>
+          <w:rFonts w:ascii="Arial" w:hAnsi="Arial" w:cs="Arial"/>
+          <w:b/>
+          <w:sz w:val="24"/>
+          <w:lang w:val="en-US"/>
+        </w:rPr>
+        <w:tab/>
+      </w:r>
+      <w:r>
+        <w:rPr>
+          <w:rFonts w:ascii="Arial" w:hAnsi="Arial" w:cs="Arial"/>
+          <w:b/>
+          <w:sz w:val="24"/>
+          <w:lang w:val="en-US"/>
+        </w:rPr>
+        <w:tab/>
+      </w:r>
+      <w:r>
+        <w:rPr>
+          <w:rFonts w:ascii="Arial" w:hAnsi="Arial" w:cs="Arial"/>
+          <w:b/>
+          <w:sz w:val="24"/>
+          <w:lang w:val="en-US"/>
+        </w:rPr>
+        <w:tab/>
+      </w:r>
+      <w:r>
+        <w:rPr>
+          <w:rFonts w:ascii="Arial" w:hAnsi="Arial" w:cs="Arial"/>
+          <w:b/>
+          <w:sz w:val="24"/>
+          <w:lang w:val="en-US"/>
+        </w:rPr>
+        <w:tab/>
+        <w:t>contrasenaLogin varchar(255) not null,</w:t>
+      </w:r>
+    </w:p>
+    <w:p>
+      <w:pPr>
+        <w:rPr>
+          <w:rFonts w:ascii="Arial" w:hAnsi="Arial" w:cs="Arial"/>
+          <w:b/>
+          <w:sz w:val="24"/>
+          <w:lang w:val="en-US"/>
+        </w:rPr>
+      </w:pPr>
+      <w:r>
+        <w:rPr>
+          <w:rFonts w:ascii="Arial" w:hAnsi="Arial" w:cs="Arial"/>
+          <w:b/>
+          <w:sz w:val="24"/>
+          <w:lang w:val="en-US"/>
+        </w:rPr>
+        <w:tab/>
+        <w:t>primary key PK_DPIEmpleado(DPIEmpleado)</w:t>
+      </w:r>
+    </w:p>
+    <w:p>
+      <w:pPr>
+        <w:rPr>
+          <w:rFonts w:ascii="Arial" w:hAnsi="Arial" w:cs="Arial"/>
+          <w:b/>
+          <w:sz w:val="24"/>
+          <w:lang w:val="en-US"/>
+        </w:rPr>
+      </w:pPr>
+      <w:r>
+        <w:rPr>
+          <w:rFonts w:ascii="Arial" w:hAnsi="Arial" w:cs="Arial"/>
+          <w:b/>
+          <w:sz w:val="24"/>
+          <w:lang w:val="en-US"/>
+        </w:rPr>
+        <w:t>);</w:t>
+      </w:r>
+    </w:p>
+    <w:p>
+      <w:pPr>
+        <w:rPr>
+          <w:rFonts w:ascii="Arial" w:hAnsi="Arial" w:cs="Arial"/>
+          <w:b/>
+          <w:sz w:val="24"/>
+          <w:lang w:val="en-US"/>
+        </w:rPr>
+      </w:pPr>
+    </w:p>
+    <w:p>
+      <w:pPr>
+        <w:rPr>
+          <w:rFonts w:ascii="Arial" w:hAnsi="Arial" w:cs="Arial"/>
+          <w:b/>
+          <w:sz w:val="24"/>
+          <w:lang w:val="en-US"/>
+        </w:rPr>
+      </w:pPr>
+      <w:r>
+        <w:rPr>
+          <w:rFonts w:ascii="Arial" w:hAnsi="Arial" w:cs="Arial"/>
+          <w:b/>
+          <w:sz w:val="24"/>
+          <w:lang w:val="en-US"/>
+        </w:rPr>
+        <w:t>CREATE TABLE TipoProducto(</w:t>
+      </w:r>
+    </w:p>
+    <w:p>
+      <w:pPr>
+        <w:rPr>
+          <w:rFonts w:ascii="Arial" w:hAnsi="Arial" w:cs="Arial"/>
+          <w:b/>
+          <w:sz w:val="24"/>
+          <w:lang w:val="en-US"/>
+        </w:rPr>
+      </w:pPr>
+      <w:r>
+        <w:rPr>
+          <w:rFonts w:ascii="Arial" w:hAnsi="Arial" w:cs="Arial"/>
+          <w:b/>
+          <w:sz w:val="24"/>
+          <w:lang w:val="en-US"/>
+        </w:rPr>
+        <w:tab/>
+        <w:t>codigoTipoProducto int not null auto_increment,</w:t>
+      </w:r>
+    </w:p>
+    <w:p>
+      <w:pPr>
+        <w:rPr>
+          <w:rFonts w:ascii="Arial" w:hAnsi="Arial" w:cs="Arial"/>
+          <w:b/>
+          <w:sz w:val="24"/>
+          <w:lang w:val="en-US"/>
+        </w:rPr>
+      </w:pPr>
+      <w:r>
+        <w:rPr>
+          <w:rFonts w:ascii="Arial" w:hAnsi="Arial" w:cs="Arial"/>
+          <w:b/>
+          <w:sz w:val="24"/>
+          <w:lang w:val="en-US"/>
+        </w:rPr>
+        <w:tab/>
+      </w:r>
+      <w:r>
+        <w:rPr>
+          <w:rFonts w:ascii="Arial" w:hAnsi="Arial" w:cs="Arial"/>
+          <w:b/>
+          <w:sz w:val="24"/>
+          <w:lang w:val="en-US"/>
+        </w:rPr>
+        <w:tab/>
+        <w:t>descripcionTipoProducto varchar(200) not null,</w:t>
+      </w:r>
+    </w:p>
+    <w:p>
+      <w:pPr>
+        <w:rPr>
+          <w:rFonts w:ascii="Arial" w:hAnsi="Arial" w:cs="Arial"/>
+          <w:b/>
+          <w:sz w:val="24"/>
+          <w:lang w:val="en-US"/>
+        </w:rPr>
+      </w:pPr>
+      <w:r>
+        <w:rPr>
+          <w:rFonts w:ascii="Arial" w:hAnsi="Arial" w:cs="Arial"/>
+          <w:b/>
+          <w:sz w:val="24"/>
+          <w:lang w:val="en-US"/>
+        </w:rPr>
+        <w:lastRenderedPageBreak/>
+        <w:tab/>
+        <w:t>primary key PK_codigoTipoProducto(codigoTipoProducto)</w:t>
+      </w:r>
+    </w:p>
+    <w:p>
+      <w:pPr>
+        <w:rPr>
+          <w:rFonts w:ascii="Arial" w:hAnsi="Arial" w:cs="Arial"/>
+          <w:b/>
+          <w:sz w:val="24"/>
+          <w:lang w:val="en-US"/>
+        </w:rPr>
+      </w:pPr>
+      <w:r>
+        <w:rPr>
+          <w:rFonts w:ascii="Arial" w:hAnsi="Arial" w:cs="Arial"/>
+          <w:b/>
+          <w:sz w:val="24"/>
+          <w:lang w:val="en-US"/>
+        </w:rPr>
+        <w:t>);</w:t>
+      </w:r>
+    </w:p>
+    <w:p>
+      <w:pPr>
+        <w:rPr>
+          <w:rFonts w:ascii="Arial" w:hAnsi="Arial" w:cs="Arial"/>
+          <w:b/>
+          <w:sz w:val="24"/>
+          <w:lang w:val="en-US"/>
+        </w:rPr>
+      </w:pPr>
+    </w:p>
+    <w:p>
+      <w:pPr>
+        <w:rPr>
+          <w:rFonts w:ascii="Arial" w:hAnsi="Arial" w:cs="Arial"/>
+          <w:b/>
+          <w:sz w:val="24"/>
+          <w:lang w:val="en-US"/>
+        </w:rPr>
+      </w:pPr>
+      <w:r>
+        <w:rPr>
+          <w:rFonts w:ascii="Arial" w:hAnsi="Arial" w:cs="Arial"/>
+          <w:b/>
+          <w:sz w:val="24"/>
+          <w:lang w:val="en-US"/>
+        </w:rPr>
+        <w:t>CREATE TABLE Marca(</w:t>
+      </w:r>
+    </w:p>
+    <w:p>
+      <w:pPr>
+        <w:rPr>
+          <w:rFonts w:ascii="Arial" w:hAnsi="Arial" w:cs="Arial"/>
+          <w:b/>
+          <w:sz w:val="24"/>
+          <w:lang w:val="en-US"/>
+        </w:rPr>
+      </w:pPr>
+      <w:r>
+        <w:rPr>
+          <w:rFonts w:ascii="Arial" w:hAnsi="Arial" w:cs="Arial"/>
+          <w:b/>
+          <w:sz w:val="24"/>
+          <w:lang w:val="en-US"/>
+        </w:rPr>
+        <w:tab/>
+        <w:t xml:space="preserve">codigoMarca int not null auto_increment, </w:t>
+      </w:r>
+    </w:p>
+    <w:p>
+      <w:pPr>
+        <w:rPr>
+          <w:rFonts w:ascii="Arial" w:hAnsi="Arial" w:cs="Arial"/>
+          <w:b/>
+          <w:sz w:val="24"/>
+          <w:lang w:val="en-US"/>
+        </w:rPr>
+      </w:pPr>
+      <w:r>
+        <w:rPr>
+          <w:rFonts w:ascii="Arial" w:hAnsi="Arial" w:cs="Arial"/>
+          <w:b/>
+          <w:sz w:val="24"/>
+          <w:lang w:val="en-US"/>
+        </w:rPr>
+        <w:tab/>
+      </w:r>
+      <w:r>
+        <w:rPr>
+          <w:rFonts w:ascii="Arial" w:hAnsi="Arial" w:cs="Arial"/>
+          <w:b/>
+          <w:sz w:val="24"/>
+          <w:lang w:val="en-US"/>
+        </w:rPr>
+        <w:tab/>
+        <w:t>descripcionMarca varchar(150) not null,</w:t>
+      </w:r>
+    </w:p>
+    <w:p>
+      <w:pPr>
+        <w:rPr>
+          <w:rFonts w:ascii="Arial" w:hAnsi="Arial" w:cs="Arial"/>
+          <w:b/>
+          <w:sz w:val="24"/>
+          <w:lang w:val="en-US"/>
+        </w:rPr>
+      </w:pPr>
+      <w:r>
+        <w:rPr>
+          <w:rFonts w:ascii="Arial" w:hAnsi="Arial" w:cs="Arial"/>
+          <w:b/>
+          <w:sz w:val="24"/>
+          <w:lang w:val="en-US"/>
+        </w:rPr>
+        <w:tab/>
+        <w:t>primary key PK_codigoMarca(codigoMarca)</w:t>
+      </w:r>
+    </w:p>
+    <w:p>
+      <w:pPr>
+        <w:rPr>
+          <w:rFonts w:ascii="Arial" w:hAnsi="Arial" w:cs="Arial"/>
+          <w:b/>
+          <w:sz w:val="24"/>
+          <w:lang w:val="en-US"/>
+        </w:rPr>
+      </w:pPr>
+      <w:r>
+        <w:rPr>
+          <w:rFonts w:ascii="Arial" w:hAnsi="Arial" w:cs="Arial"/>
+          <w:b/>
+          <w:sz w:val="24"/>
+          <w:lang w:val="en-US"/>
+        </w:rPr>
+        <w:t>);</w:t>
+      </w:r>
+    </w:p>
+    <w:p>
+      <w:pPr>
+        <w:rPr>
+          <w:rFonts w:ascii="Arial" w:hAnsi="Arial" w:cs="Arial"/>
+          <w:b/>
+          <w:sz w:val="24"/>
+          <w:lang w:val="en-US"/>
+        </w:rPr>
+      </w:pPr>
+    </w:p>
+    <w:p>
+      <w:pPr>
+        <w:rPr>
+          <w:rFonts w:ascii="Arial" w:hAnsi="Arial" w:cs="Arial"/>
+          <w:b/>
+          <w:sz w:val="24"/>
+          <w:lang w:val="en-US"/>
+        </w:rPr>
+      </w:pPr>
+      <w:r>
+        <w:rPr>
+          <w:rFonts w:ascii="Arial" w:hAnsi="Arial" w:cs="Arial"/>
+          <w:b/>
+          <w:sz w:val="24"/>
+          <w:lang w:val="en-US"/>
+        </w:rPr>
+        <w:t>CREATE TABLE TipoPago(</w:t>
+      </w:r>
+    </w:p>
+    <w:p>
+      <w:pPr>
+        <w:rPr>
+          <w:rFonts w:ascii="Arial" w:hAnsi="Arial" w:cs="Arial"/>
+          <w:b/>
+          <w:sz w:val="24"/>
+          <w:lang w:val="en-US"/>
+        </w:rPr>
+      </w:pPr>
+      <w:r>
+        <w:rPr>
+          <w:rFonts w:ascii="Arial" w:hAnsi="Arial" w:cs="Arial"/>
+          <w:b/>
+          <w:sz w:val="24"/>
+          <w:lang w:val="en-US"/>
+        </w:rPr>
+        <w:tab/>
+        <w:t>codigoTipoPago int not null auto_increment,</w:t>
+      </w:r>
+    </w:p>
+    <w:p>
+      <w:pPr>
+        <w:rPr>
+          <w:rFonts w:ascii="Arial" w:hAnsi="Arial" w:cs="Arial"/>
+          <w:b/>
+          <w:sz w:val="24"/>
+        </w:rPr>
+      </w:pPr>
+      <w:r>
+        <w:rPr>
+          <w:rFonts w:ascii="Arial" w:hAnsi="Arial" w:cs="Arial"/>
+          <w:b/>
+          <w:sz w:val="24"/>
+          <w:lang w:val="en-US"/>
+        </w:rPr>
+        <w:tab/>
+      </w:r>
+      <w:r>
+        <w:rPr>
+          <w:rFonts w:ascii="Arial" w:hAnsi="Arial" w:cs="Arial"/>
+          <w:b/>
+          <w:sz w:val="24"/>
+          <w:lang w:val="en-US"/>
+        </w:rPr>
+        <w:tab/>
+      </w:r>
+      <w:r>
+        <w:rPr>
+          <w:rFonts w:ascii="Arial" w:hAnsi="Arial" w:cs="Arial"/>
+          <w:b/>
+          <w:sz w:val="24"/>
+        </w:rPr>
+        <w:t>descripcionTipoPago varchar(150) not null,</w:t>
+      </w:r>
+    </w:p>
+    <w:p>
+      <w:pPr>
+        <w:rPr>
+          <w:rFonts w:ascii="Arial" w:hAnsi="Arial" w:cs="Arial"/>
+          <w:b/>
+          <w:sz w:val="24"/>
+        </w:rPr>
+      </w:pPr>
+      <w:r>
+        <w:rPr>
+          <w:rFonts w:ascii="Arial" w:hAnsi="Arial" w:cs="Arial"/>
+          <w:b/>
+          <w:sz w:val="24"/>
+        </w:rPr>
+        <w:tab/>
+        <w:t>primary key PK_codigoTipoPago(codigoTipoPago)</w:t>
+      </w:r>
+    </w:p>
+    <w:p>
+      <w:pPr>
+        <w:rPr>
+          <w:rFonts w:ascii="Arial" w:hAnsi="Arial" w:cs="Arial"/>
+          <w:b/>
+          <w:sz w:val="24"/>
+        </w:rPr>
+      </w:pPr>
+      <w:r>
+        <w:rPr>
+          <w:rFonts w:ascii="Arial" w:hAnsi="Arial" w:cs="Arial"/>
+          <w:b/>
+          <w:sz w:val="24"/>
+        </w:rPr>
+        <w:t>);</w:t>
+      </w:r>
+    </w:p>
+    <w:p>
+      <w:pPr>
+        <w:rPr>
+          <w:rFonts w:ascii="Arial" w:hAnsi="Arial" w:cs="Arial"/>
+          <w:b/>
+          <w:sz w:val="24"/>
+        </w:rPr>
+      </w:pPr>
+    </w:p>
+    <w:p>
+      <w:pPr>
+        <w:rPr>
+          <w:rFonts w:ascii="Arial" w:hAnsi="Arial" w:cs="Arial"/>
+          <w:b/>
+          <w:sz w:val="24"/>
+        </w:rPr>
+      </w:pPr>
+      <w:r>
+        <w:rPr>
+          <w:rFonts w:ascii="Arial" w:hAnsi="Arial" w:cs="Arial"/>
+          <w:b/>
+          <w:sz w:val="24"/>
+        </w:rPr>
+        <w:t>CREATE TABLE Sucursal(</w:t>
+      </w:r>
+    </w:p>
+    <w:p>
+      <w:pPr>
+        <w:rPr>
+          <w:rFonts w:ascii="Arial" w:hAnsi="Arial" w:cs="Arial"/>
+          <w:b/>
+          <w:sz w:val="24"/>
+        </w:rPr>
+      </w:pPr>
+      <w:r>
+        <w:rPr>
+          <w:rFonts w:ascii="Arial" w:hAnsi="Arial" w:cs="Arial"/>
+          <w:b/>
+          <w:sz w:val="24"/>
+        </w:rPr>
+        <w:tab/>
+        <w:t>codigoSucursal int not null auto_increment,</w:t>
+      </w:r>
+    </w:p>
+    <w:p>
+      <w:pPr>
+        <w:rPr>
+          <w:rFonts w:ascii="Arial" w:hAnsi="Arial" w:cs="Arial"/>
+          <w:b/>
+          <w:sz w:val="24"/>
+        </w:rPr>
+      </w:pPr>
+      <w:r>
+        <w:rPr>
+          <w:rFonts w:ascii="Arial" w:hAnsi="Arial" w:cs="Arial"/>
+          <w:b/>
+          <w:sz w:val="24"/>
+        </w:rPr>
+        <w:tab/>
+      </w:r>
+      <w:r>
+        <w:rPr>
+          <w:rFonts w:ascii="Arial" w:hAnsi="Arial" w:cs="Arial"/>
+          <w:b/>
+          <w:sz w:val="24"/>
+        </w:rPr>
+        <w:tab/>
+        <w:t>nombreSucursal varchar(150) not null,</w:t>
+      </w:r>
+    </w:p>
+    <w:p>
+      <w:pPr>
+        <w:rPr>
+          <w:rFonts w:ascii="Arial" w:hAnsi="Arial" w:cs="Arial"/>
+          <w:b/>
+          <w:sz w:val="24"/>
+        </w:rPr>
+      </w:pPr>
+      <w:r>
+        <w:rPr>
+          <w:rFonts w:ascii="Arial" w:hAnsi="Arial" w:cs="Arial"/>
+          <w:b/>
+          <w:sz w:val="24"/>
+        </w:rPr>
+        <w:tab/>
+      </w:r>
+      <w:r>
+        <w:rPr>
+          <w:rFonts w:ascii="Arial" w:hAnsi="Arial" w:cs="Arial"/>
+          <w:b/>
+          <w:sz w:val="24"/>
+        </w:rPr>
+        <w:tab/>
+      </w:r>
+      <w:r>
+        <w:rPr>
+          <w:rFonts w:ascii="Arial" w:hAnsi="Arial" w:cs="Arial"/>
+          <w:b/>
+          <w:sz w:val="24"/>
+        </w:rPr>
+        <w:tab/>
+        <w:t>direccionSucursal varchar(200) not null,</w:t>
+      </w:r>
+    </w:p>
+    <w:p>
+      <w:pPr>
+        <w:rPr>
+          <w:rFonts w:ascii="Arial" w:hAnsi="Arial" w:cs="Arial"/>
+          <w:b/>
+          <w:sz w:val="24"/>
+        </w:rPr>
+      </w:pPr>
+      <w:r>
+        <w:rPr>
+          <w:rFonts w:ascii="Arial" w:hAnsi="Arial" w:cs="Arial"/>
+          <w:b/>
+          <w:sz w:val="24"/>
+        </w:rPr>
+        <w:tab/>
+        <w:t>primary key PK_codigoSucursal(codigoSucursal)</w:t>
+      </w:r>
+    </w:p>
+    <w:p>
+      <w:pPr>
+        <w:rPr>
+          <w:rFonts w:ascii="Arial" w:hAnsi="Arial" w:cs="Arial"/>
+          <w:b/>
+          <w:sz w:val="24"/>
+          <w:lang w:val="en-US"/>
+        </w:rPr>
+      </w:pPr>
+      <w:r>
+        <w:rPr>
+          <w:rFonts w:ascii="Arial" w:hAnsi="Arial" w:cs="Arial"/>
+          <w:b/>
+          <w:sz w:val="24"/>
+          <w:lang w:val="en-US"/>
+        </w:rPr>
+        <w:t>);</w:t>
+      </w:r>
+    </w:p>
+    <w:p>
+      <w:pPr>
+        <w:rPr>
+          <w:rFonts w:ascii="Arial" w:hAnsi="Arial" w:cs="Arial"/>
+          <w:b/>
+          <w:sz w:val="24"/>
+          <w:lang w:val="en-US"/>
+        </w:rPr>
+      </w:pPr>
+    </w:p>
+    <w:p>
+      <w:pPr>
+        <w:rPr>
+          <w:rFonts w:ascii="Arial" w:hAnsi="Arial" w:cs="Arial"/>
+          <w:b/>
+          <w:sz w:val="24"/>
+          <w:lang w:val="en-US"/>
+        </w:rPr>
+      </w:pPr>
+      <w:r>
+        <w:rPr>
+          <w:rFonts w:ascii="Arial" w:hAnsi="Arial" w:cs="Arial"/>
+          <w:b/>
+          <w:sz w:val="24"/>
+          <w:lang w:val="en-US"/>
+        </w:rPr>
+        <w:t>CREATE TABLE Factura(</w:t>
+      </w:r>
+    </w:p>
+    <w:p>
+      <w:pPr>
+        <w:rPr>
+          <w:rFonts w:ascii="Arial" w:hAnsi="Arial" w:cs="Arial"/>
+          <w:b/>
+          <w:sz w:val="24"/>
+          <w:lang w:val="en-US"/>
+        </w:rPr>
+      </w:pPr>
+      <w:r>
+        <w:rPr>
+          <w:rFonts w:ascii="Arial" w:hAnsi="Arial" w:cs="Arial"/>
+          <w:b/>
+          <w:sz w:val="24"/>
+          <w:lang w:val="en-US"/>
+        </w:rPr>
+        <w:tab/>
+        <w:t>codigoFactura int not null auto_increment,</w:t>
+      </w:r>
+    </w:p>
+    <w:p>
+      <w:pPr>
+        <w:rPr>
+          <w:rFonts w:ascii="Arial" w:hAnsi="Arial" w:cs="Arial"/>
+          <w:b/>
+          <w:sz w:val="24"/>
+          <w:lang w:val="en-US"/>
+        </w:rPr>
+      </w:pPr>
+      <w:r>
+        <w:rPr>
+          <w:rFonts w:ascii="Arial" w:hAnsi="Arial" w:cs="Arial"/>
+          <w:b/>
+          <w:sz w:val="24"/>
+          <w:lang w:val="en-US"/>
+        </w:rPr>
+        <w:tab/>
+      </w:r>
+      <w:r>
+        <w:rPr>
+          <w:rFonts w:ascii="Arial" w:hAnsi="Arial" w:cs="Arial"/>
+          <w:b/>
+          <w:sz w:val="24"/>
+          <w:lang w:val="en-US"/>
+        </w:rPr>
+        <w:tab/>
+        <w:t>fechaFactura date not null,</w:t>
+      </w:r>
+    </w:p>
+    <w:p>
+      <w:pPr>
+        <w:rPr>
+          <w:rFonts w:ascii="Arial" w:hAnsi="Arial" w:cs="Arial"/>
+          <w:b/>
+          <w:sz w:val="24"/>
+          <w:lang w:val="en-US"/>
+        </w:rPr>
+      </w:pPr>
+      <w:r>
+        <w:rPr>
+          <w:rFonts w:ascii="Arial" w:hAnsi="Arial" w:cs="Arial"/>
+          <w:b/>
+          <w:sz w:val="24"/>
+          <w:lang w:val="en-US"/>
+        </w:rPr>
+        <w:tab/>
+      </w:r>
+      <w:r>
+        <w:rPr>
+          <w:rFonts w:ascii="Arial" w:hAnsi="Arial" w:cs="Arial"/>
+          <w:b/>
+          <w:sz w:val="24"/>
+          <w:lang w:val="en-US"/>
+        </w:rPr>
+        <w:tab/>
+      </w:r>
+      <w:r>
+        <w:rPr>
+          <w:rFonts w:ascii="Arial" w:hAnsi="Arial" w:cs="Arial"/>
+          <w:b/>
+          <w:sz w:val="24"/>
+          <w:lang w:val="en-US"/>
+        </w:rPr>
+        <w:tab/>
+        <w:t>NIT bigint not null,</w:t>
+      </w:r>
+    </w:p>
+    <w:p>
+      <w:pPr>
+        <w:rPr>
+          <w:rFonts w:ascii="Arial" w:hAnsi="Arial" w:cs="Arial"/>
+          <w:b/>
+          <w:sz w:val="24"/>
+          <w:lang w:val="en-US"/>
+        </w:rPr>
+      </w:pPr>
+      <w:r>
+        <w:rPr>
+          <w:rFonts w:ascii="Arial" w:hAnsi="Arial" w:cs="Arial"/>
+          <w:b/>
+          <w:sz w:val="24"/>
+          <w:lang w:val="en-US"/>
+        </w:rPr>
+        <w:tab/>
+      </w:r>
+      <w:r>
+        <w:rPr>
+          <w:rFonts w:ascii="Arial" w:hAnsi="Arial" w:cs="Arial"/>
+          <w:b/>
+          <w:sz w:val="24"/>
+          <w:lang w:val="en-US"/>
+        </w:rPr>
+        <w:tab/>
+      </w:r>
+      <w:r>
+        <w:rPr>
+          <w:rFonts w:ascii="Arial" w:hAnsi="Arial" w:cs="Arial"/>
+          <w:b/>
+          <w:sz w:val="24"/>
+          <w:lang w:val="en-US"/>
+        </w:rPr>
+        <w:tab/>
+      </w:r>
+      <w:r>
+        <w:rPr>
+          <w:rFonts w:ascii="Arial" w:hAnsi="Arial" w:cs="Arial"/>
+          <w:b/>
+          <w:sz w:val="24"/>
+          <w:lang w:val="en-US"/>
+        </w:rPr>
+        <w:tab/>
+        <w:t>DPIEmpleado bigint not null,</w:t>
+      </w:r>
+    </w:p>
+    <w:p>
+      <w:pPr>
+        <w:rPr>
+          <w:rFonts w:ascii="Arial" w:hAnsi="Arial" w:cs="Arial"/>
+          <w:b/>
+          <w:sz w:val="24"/>
+          <w:lang w:val="en-US"/>
+        </w:rPr>
+      </w:pPr>
+      <w:r>
+        <w:rPr>
+          <w:rFonts w:ascii="Arial" w:hAnsi="Arial" w:cs="Arial"/>
+          <w:b/>
+          <w:sz w:val="24"/>
+          <w:lang w:val="en-US"/>
+        </w:rPr>
+        <w:tab/>
+      </w:r>
+      <w:r>
+        <w:rPr>
+          <w:rFonts w:ascii="Arial" w:hAnsi="Arial" w:cs="Arial"/>
+          <w:b/>
+          <w:sz w:val="24"/>
+          <w:lang w:val="en-US"/>
+        </w:rPr>
+        <w:tab/>
+      </w:r>
+      <w:r>
+        <w:rPr>
+          <w:rFonts w:ascii="Arial" w:hAnsi="Arial" w:cs="Arial"/>
+          <w:b/>
+          <w:sz w:val="24"/>
+          <w:lang w:val="en-US"/>
+        </w:rPr>
+        <w:tab/>
+      </w:r>
+      <w:r>
+        <w:rPr>
+          <w:rFonts w:ascii="Arial" w:hAnsi="Arial" w:cs="Arial"/>
+          <w:b/>
+          <w:sz w:val="24"/>
+          <w:lang w:val="en-US"/>
+        </w:rPr>
+        <w:tab/>
+      </w:r>
+      <w:r>
+        <w:rPr>
+          <w:rFonts w:ascii="Arial" w:hAnsi="Arial" w:cs="Arial"/>
+          <w:b/>
+          <w:sz w:val="24"/>
+          <w:lang w:val="en-US"/>
+        </w:rPr>
+        <w:tab/>
+        <w:t>codigoTipoPago int not null,</w:t>
+      </w:r>
+    </w:p>
+    <w:p>
+      <w:pPr>
+        <w:rPr>
+          <w:rFonts w:ascii="Arial" w:hAnsi="Arial" w:cs="Arial"/>
+          <w:b/>
+          <w:sz w:val="24"/>
+          <w:lang w:val="en-US"/>
+        </w:rPr>
+      </w:pPr>
+      <w:r>
+        <w:rPr>
+          <w:rFonts w:ascii="Arial" w:hAnsi="Arial" w:cs="Arial"/>
+          <w:b/>
+          <w:sz w:val="24"/>
+          <w:lang w:val="en-US"/>
+        </w:rPr>
+        <w:lastRenderedPageBreak/>
+        <w:tab/>
+      </w:r>
+      <w:r>
+        <w:rPr>
+          <w:rFonts w:ascii="Arial" w:hAnsi="Arial" w:cs="Arial"/>
+          <w:b/>
+          <w:sz w:val="24"/>
+          <w:lang w:val="en-US"/>
+        </w:rPr>
+        <w:tab/>
+      </w:r>
+      <w:r>
+        <w:rPr>
+          <w:rFonts w:ascii="Arial" w:hAnsi="Arial" w:cs="Arial"/>
+          <w:b/>
+          <w:sz w:val="24"/>
+          <w:lang w:val="en-US"/>
+        </w:rPr>
+        <w:tab/>
+      </w:r>
+      <w:r>
+        <w:rPr>
+          <w:rFonts w:ascii="Arial" w:hAnsi="Arial" w:cs="Arial"/>
+          <w:b/>
+          <w:sz w:val="24"/>
+          <w:lang w:val="en-US"/>
+        </w:rPr>
+        <w:tab/>
+      </w:r>
+      <w:r>
+        <w:rPr>
+          <w:rFonts w:ascii="Arial" w:hAnsi="Arial" w:cs="Arial"/>
+          <w:b/>
+          <w:sz w:val="24"/>
+          <w:lang w:val="en-US"/>
+        </w:rPr>
+        <w:tab/>
+      </w:r>
+      <w:r>
+        <w:rPr>
+          <w:rFonts w:ascii="Arial" w:hAnsi="Arial" w:cs="Arial"/>
+          <w:b/>
+          <w:sz w:val="24"/>
+          <w:lang w:val="en-US"/>
+        </w:rPr>
+        <w:tab/>
+        <w:t>codigoSucursal int not null,</w:t>
+      </w:r>
+    </w:p>
+    <w:p>
+      <w:pPr>
+        <w:rPr>
+          <w:rFonts w:ascii="Arial" w:hAnsi="Arial" w:cs="Arial"/>
+          <w:b/>
+          <w:sz w:val="24"/>
+          <w:lang w:val="en-US"/>
+        </w:rPr>
+      </w:pPr>
+      <w:r>
+        <w:rPr>
+          <w:rFonts w:ascii="Arial" w:hAnsi="Arial" w:cs="Arial"/>
+          <w:b/>
+          <w:sz w:val="24"/>
+          <w:lang w:val="en-US"/>
+        </w:rPr>
+        <w:tab/>
+        <w:t>primary key PK_codigoFactura(codigoFactura),</w:t>
+      </w:r>
+    </w:p>
+    <w:p>
+      <w:pPr>
+        <w:rPr>
+          <w:rFonts w:ascii="Arial" w:hAnsi="Arial" w:cs="Arial"/>
+          <w:b/>
+          <w:sz w:val="24"/>
+          <w:lang w:val="en-US"/>
+        </w:rPr>
+      </w:pPr>
+      <w:r>
+        <w:rPr>
+          <w:rFonts w:ascii="Arial" w:hAnsi="Arial" w:cs="Arial"/>
+          <w:b/>
+          <w:sz w:val="24"/>
+          <w:lang w:val="en-US"/>
+        </w:rPr>
+        <w:tab/>
+        <w:t>constraint FK_Factura_Cliente foreign key (NIT) references Cliente(NIT),</w:t>
+      </w:r>
+    </w:p>
+    <w:p>
+      <w:pPr>
+        <w:rPr>
+          <w:rFonts w:ascii="Arial" w:hAnsi="Arial" w:cs="Arial"/>
+          <w:b/>
+          <w:sz w:val="24"/>
+          <w:lang w:val="en-US"/>
+        </w:rPr>
+      </w:pPr>
+      <w:r>
+        <w:rPr>
+          <w:rFonts w:ascii="Arial" w:hAnsi="Arial" w:cs="Arial"/>
+          <w:b/>
+          <w:sz w:val="24"/>
+          <w:lang w:val="en-US"/>
+        </w:rPr>
+        <w:t xml:space="preserve">    constraint FK_Factura_Empleado foreign key (DPIEmpleado) references Empleado(DPIEmpleado),</w:t>
+      </w:r>
+    </w:p>
+    <w:p>
+      <w:pPr>
+        <w:rPr>
+          <w:rFonts w:ascii="Arial" w:hAnsi="Arial" w:cs="Arial"/>
+          <w:b/>
+          <w:sz w:val="24"/>
+          <w:lang w:val="en-US"/>
+        </w:rPr>
+      </w:pPr>
+      <w:r>
+        <w:rPr>
+          <w:rFonts w:ascii="Arial" w:hAnsi="Arial" w:cs="Arial"/>
+          <w:b/>
+          <w:sz w:val="24"/>
+          <w:lang w:val="en-US"/>
+        </w:rPr>
+        <w:t xml:space="preserve">    constraint FK_Factura_TipoPago foreign key (codigoTipoPago) references TipoPago(codigoTipoPago),</w:t>
+      </w:r>
+    </w:p>
+    <w:p>
+      <w:pPr>
+        <w:rPr>
+          <w:rFonts w:ascii="Arial" w:hAnsi="Arial" w:cs="Arial"/>
+          <w:b/>
+          <w:sz w:val="24"/>
+        </w:rPr>
+      </w:pPr>
+      <w:r>
+        <w:rPr>
+          <w:rFonts w:ascii="Arial" w:hAnsi="Arial" w:cs="Arial"/>
+          <w:b/>
+          <w:sz w:val="24"/>
+          <w:lang w:val="en-US"/>
+        </w:rPr>
+        <w:t xml:space="preserve">    </w:t>
+      </w:r>
+      <w:r>
+        <w:rPr>
+          <w:rFonts w:ascii="Arial" w:hAnsi="Arial" w:cs="Arial"/>
+          <w:b/>
+          <w:sz w:val="24"/>
+        </w:rPr>
+        <w:t>constraint FK_Factura_Sucursal foreign key (codigoSucursal) references Sucursal(codigoSucursal)</w:t>
+      </w:r>
+    </w:p>
+    <w:p>
+      <w:pPr>
+        <w:rPr>
+          <w:rFonts w:ascii="Arial" w:hAnsi="Arial" w:cs="Arial"/>
+          <w:b/>
+          <w:sz w:val="24"/>
+          <w:lang w:val="en-US"/>
+        </w:rPr>
+      </w:pPr>
+      <w:r>
+        <w:rPr>
+          <w:rFonts w:ascii="Arial" w:hAnsi="Arial" w:cs="Arial"/>
+          <w:b/>
+          <w:sz w:val="24"/>
+          <w:lang w:val="en-US"/>
+        </w:rPr>
+        <w:t>);</w:t>
+      </w:r>
+    </w:p>
+    <w:p>
+      <w:pPr>
+        <w:rPr>
+          <w:rFonts w:ascii="Arial" w:hAnsi="Arial" w:cs="Arial"/>
+          <w:b/>
+          <w:sz w:val="24"/>
+          <w:lang w:val="en-US"/>
+        </w:rPr>
+      </w:pPr>
+    </w:p>
+    <w:p>
+      <w:pPr>
+        <w:rPr>
+          <w:rFonts w:ascii="Arial" w:hAnsi="Arial" w:cs="Arial"/>
+          <w:b/>
+          <w:sz w:val="24"/>
+          <w:lang w:val="en-US"/>
+        </w:rPr>
+      </w:pPr>
+      <w:r>
+        <w:rPr>
+          <w:rFonts w:ascii="Arial" w:hAnsi="Arial" w:cs="Arial"/>
+          <w:b/>
+          <w:sz w:val="24"/>
+          <w:lang w:val="en-US"/>
+        </w:rPr>
+        <w:t>CREATE TABLE Producto(</w:t>
+      </w:r>
+    </w:p>
+    <w:p>
+      <w:pPr>
+        <w:rPr>
+          <w:rFonts w:ascii="Arial" w:hAnsi="Arial" w:cs="Arial"/>
+          <w:b/>
+          <w:sz w:val="24"/>
+          <w:lang w:val="en-US"/>
+        </w:rPr>
+      </w:pPr>
+      <w:r>
+        <w:rPr>
+          <w:rFonts w:ascii="Arial" w:hAnsi="Arial" w:cs="Arial"/>
+          <w:b/>
+          <w:sz w:val="24"/>
+          <w:lang w:val="en-US"/>
+        </w:rPr>
+        <w:tab/>
+        <w:t>codigoProducto int not null auto_increment,</w:t>
+      </w:r>
+    </w:p>
+    <w:p>
+      <w:pPr>
+        <w:rPr>
+          <w:rFonts w:ascii="Arial" w:hAnsi="Arial" w:cs="Arial"/>
+          <w:b/>
+          <w:sz w:val="24"/>
+          <w:lang w:val="en-US"/>
+        </w:rPr>
+      </w:pPr>
+      <w:r>
+        <w:rPr>
+          <w:rFonts w:ascii="Arial" w:hAnsi="Arial" w:cs="Arial"/>
+          <w:b/>
+          <w:sz w:val="24"/>
+          <w:lang w:val="en-US"/>
+        </w:rPr>
+        <w:tab/>
+      </w:r>
+      <w:r>
+        <w:rPr>
+          <w:rFonts w:ascii="Arial" w:hAnsi="Arial" w:cs="Arial"/>
+          <w:b/>
+          <w:sz w:val="24"/>
+          <w:lang w:val="en-US"/>
+        </w:rPr>
+        <w:tab/>
+        <w:t>nombreProducto varchar(100) not null,</w:t>
+      </w:r>
+    </w:p>
+    <w:p>
+      <w:pPr>
+        <w:rPr>
+          <w:rFonts w:ascii="Arial" w:hAnsi="Arial" w:cs="Arial"/>
+          <w:b/>
+          <w:sz w:val="24"/>
+          <w:lang w:val="en-US"/>
+        </w:rPr>
+      </w:pPr>
+      <w:r>
+        <w:rPr>
+          <w:rFonts w:ascii="Arial" w:hAnsi="Arial" w:cs="Arial"/>
+          <w:b/>
+          <w:sz w:val="24"/>
+          <w:lang w:val="en-US"/>
+        </w:rPr>
+        <w:tab/>
+      </w:r>
+      <w:r>
+        <w:rPr>
+          <w:rFonts w:ascii="Arial" w:hAnsi="Arial" w:cs="Arial"/>
+          <w:b/>
+          <w:sz w:val="24"/>
+          <w:lang w:val="en-US"/>
+        </w:rPr>
+        <w:tab/>
+      </w:r>
+      <w:r>
+        <w:rPr>
+          <w:rFonts w:ascii="Arial" w:hAnsi="Arial" w:cs="Arial"/>
+          <w:b/>
+          <w:sz w:val="24"/>
+          <w:lang w:val="en-US"/>
+        </w:rPr>
+        <w:tab/>
+        <w:t>stock int not null,</w:t>
+      </w:r>
+    </w:p>
+    <w:p>
+      <w:pPr>
+        <w:rPr>
+          <w:rFonts w:ascii="Arial" w:hAnsi="Arial" w:cs="Arial"/>
+          <w:b/>
+          <w:sz w:val="24"/>
+          <w:lang w:val="en-US"/>
+        </w:rPr>
+      </w:pPr>
+      <w:r>
+        <w:rPr>
+          <w:rFonts w:ascii="Arial" w:hAnsi="Arial" w:cs="Arial"/>
+          <w:b/>
+          <w:sz w:val="24"/>
+          <w:lang w:val="en-US"/>
+        </w:rPr>
+        <w:tab/>
+      </w:r>
+      <w:r>
+        <w:rPr>
+          <w:rFonts w:ascii="Arial" w:hAnsi="Arial" w:cs="Arial"/>
+          <w:b/>
+          <w:sz w:val="24"/>
+          <w:lang w:val="en-US"/>
+        </w:rPr>
+        <w:tab/>
+      </w:r>
+      <w:r>
+        <w:rPr>
+          <w:rFonts w:ascii="Arial" w:hAnsi="Arial" w:cs="Arial"/>
+          <w:b/>
+          <w:sz w:val="24"/>
+          <w:lang w:val="en-US"/>
+        </w:rPr>
+        <w:tab/>
+      </w:r>
+      <w:r>
+        <w:rPr>
+          <w:rFonts w:ascii="Arial" w:hAnsi="Arial" w:cs="Arial"/>
+          <w:b/>
+          <w:sz w:val="24"/>
+          <w:lang w:val="en-US"/>
+        </w:rPr>
+        <w:tab/>
+        <w:t>precioUnitario double not null,</w:t>
+      </w:r>
+    </w:p>
+    <w:p>
+      <w:pPr>
+        <w:rPr>
+          <w:rFonts w:ascii="Arial" w:hAnsi="Arial" w:cs="Arial"/>
+          <w:b/>
+          <w:sz w:val="24"/>
+          <w:lang w:val="en-US"/>
+        </w:rPr>
+      </w:pPr>
+      <w:r>
+        <w:rPr>
+          <w:rFonts w:ascii="Arial" w:hAnsi="Arial" w:cs="Arial"/>
+          <w:b/>
+          <w:sz w:val="24"/>
+          <w:lang w:val="en-US"/>
+        </w:rPr>
+        <w:tab/>
+      </w:r>
+      <w:r>
+        <w:rPr>
+          <w:rFonts w:ascii="Arial" w:hAnsi="Arial" w:cs="Arial"/>
+          <w:b/>
+          <w:sz w:val="24"/>
+          <w:lang w:val="en-US"/>
+        </w:rPr>
+        <w:tab/>
+      </w:r>
+      <w:r>
+        <w:rPr>
+          <w:rFonts w:ascii="Arial" w:hAnsi="Arial" w:cs="Arial"/>
+          <w:b/>
+          <w:sz w:val="24"/>
+          <w:lang w:val="en-US"/>
+        </w:rPr>
+        <w:tab/>
+      </w:r>
+      <w:r>
+        <w:rPr>
+          <w:rFonts w:ascii="Arial" w:hAnsi="Arial" w:cs="Arial"/>
+          <w:b/>
+          <w:sz w:val="24"/>
+          <w:lang w:val="en-US"/>
+        </w:rPr>
+        <w:tab/>
+      </w:r>
+      <w:r>
+        <w:rPr>
+          <w:rFonts w:ascii="Arial" w:hAnsi="Arial" w:cs="Arial"/>
+          <w:b/>
+          <w:sz w:val="24"/>
+          <w:lang w:val="en-US"/>
+        </w:rPr>
+        <w:tab/>
+        <w:t>codigoTipoProducto int not null,</w:t>
+      </w:r>
+    </w:p>
+    <w:p>
+      <w:pPr>
+        <w:rPr>
+          <w:rFonts w:ascii="Arial" w:hAnsi="Arial" w:cs="Arial"/>
+          <w:b/>
+          <w:sz w:val="24"/>
+          <w:lang w:val="en-US"/>
+        </w:rPr>
+      </w:pPr>
+      <w:r>
+        <w:rPr>
+          <w:rFonts w:ascii="Arial" w:hAnsi="Arial" w:cs="Arial"/>
+          <w:b/>
+          <w:sz w:val="24"/>
+          <w:lang w:val="en-US"/>
+        </w:rPr>
+        <w:tab/>
+      </w:r>
+      <w:r>
+        <w:rPr>
+          <w:rFonts w:ascii="Arial" w:hAnsi="Arial" w:cs="Arial"/>
+          <w:b/>
+          <w:sz w:val="24"/>
+          <w:lang w:val="en-US"/>
+        </w:rPr>
+        <w:tab/>
+      </w:r>
+      <w:r>
+        <w:rPr>
+          <w:rFonts w:ascii="Arial" w:hAnsi="Arial" w:cs="Arial"/>
+          <w:b/>
+          <w:sz w:val="24"/>
+          <w:lang w:val="en-US"/>
+        </w:rPr>
+        <w:tab/>
+      </w:r>
+      <w:r>
+        <w:rPr>
+          <w:rFonts w:ascii="Arial" w:hAnsi="Arial" w:cs="Arial"/>
+          <w:b/>
+          <w:sz w:val="24"/>
+          <w:lang w:val="en-US"/>
+        </w:rPr>
+        <w:tab/>
+      </w:r>
+      <w:r>
+        <w:rPr>
+          <w:rFonts w:ascii="Arial" w:hAnsi="Arial" w:cs="Arial"/>
+          <w:b/>
+          <w:sz w:val="24"/>
+          <w:lang w:val="en-US"/>
+        </w:rPr>
+        <w:tab/>
+      </w:r>
+      <w:r>
+        <w:rPr>
+          <w:rFonts w:ascii="Arial" w:hAnsi="Arial" w:cs="Arial"/>
+          <w:b/>
+          <w:sz w:val="24"/>
+          <w:lang w:val="en-US"/>
+        </w:rPr>
+        <w:tab/>
+        <w:t>codigoMarca int not null,</w:t>
+      </w:r>
+    </w:p>
+    <w:p>
+      <w:pPr>
+        <w:rPr>
+          <w:rFonts w:ascii="Arial" w:hAnsi="Arial" w:cs="Arial"/>
+          <w:b/>
+          <w:sz w:val="24"/>
+          <w:lang w:val="en-US"/>
+        </w:rPr>
+      </w:pPr>
+      <w:r>
+        <w:rPr>
+          <w:rFonts w:ascii="Arial" w:hAnsi="Arial" w:cs="Arial"/>
+          <w:b/>
+          <w:sz w:val="24"/>
+          <w:lang w:val="en-US"/>
+        </w:rPr>
+        <w:tab/>
+        <w:t>primary key PK_codigoProducto(codigoProducto),</w:t>
+      </w:r>
+    </w:p>
+    <w:p>
+      <w:pPr>
+        <w:rPr>
+          <w:rFonts w:ascii="Arial" w:hAnsi="Arial" w:cs="Arial"/>
+          <w:b/>
+          <w:sz w:val="24"/>
+          <w:lang w:val="en-US"/>
+        </w:rPr>
+      </w:pPr>
+      <w:r>
+        <w:rPr>
+          <w:rFonts w:ascii="Arial" w:hAnsi="Arial" w:cs="Arial"/>
+          <w:b/>
+          <w:sz w:val="24"/>
+          <w:lang w:val="en-US"/>
+        </w:rPr>
+        <w:tab/>
+        <w:t>constraint FK_Producto_TipoProducto foreign key (codigoTipoProducto) references TipoProducto(codigoTipoProducto),</w:t>
+      </w:r>
+    </w:p>
+    <w:p>
+      <w:pPr>
+        <w:rPr>
+          <w:rFonts w:ascii="Arial" w:hAnsi="Arial" w:cs="Arial"/>
+          <w:b/>
+          <w:sz w:val="24"/>
+          <w:lang w:val="en-US"/>
+        </w:rPr>
+      </w:pPr>
+      <w:r>
+        <w:rPr>
+          <w:rFonts w:ascii="Arial" w:hAnsi="Arial" w:cs="Arial"/>
+          <w:b/>
+          <w:sz w:val="24"/>
+          <w:lang w:val="en-US"/>
+        </w:rPr>
+        <w:tab/>
+        <w:t>constraint FK_Producto_Marca foreign key (codigoMarca) references Marca(codigoMarca)</w:t>
+      </w:r>
+    </w:p>
+    <w:p>
+      <w:pPr>
+        <w:rPr>
+          <w:rFonts w:ascii="Arial" w:hAnsi="Arial" w:cs="Arial"/>
+          <w:b/>
+          <w:sz w:val="24"/>
+          <w:lang w:val="en-US"/>
+        </w:rPr>
+      </w:pPr>
+      <w:r>
+        <w:rPr>
+          <w:rFonts w:ascii="Arial" w:hAnsi="Arial" w:cs="Arial"/>
+          <w:b/>
+          <w:sz w:val="24"/>
+          <w:lang w:val="en-US"/>
+        </w:rPr>
+        <w:t>);</w:t>
+      </w:r>
+    </w:p>
+    <w:p>
+      <w:pPr>
+        <w:rPr>
+          <w:rFonts w:ascii="Arial" w:hAnsi="Arial" w:cs="Arial"/>
+          <w:b/>
+          <w:sz w:val="24"/>
+          <w:lang w:val="en-US"/>
+        </w:rPr>
+      </w:pPr>
+    </w:p>
+    <w:p>
+      <w:pPr>
+        <w:rPr>
+          <w:rFonts w:ascii="Arial" w:hAnsi="Arial" w:cs="Arial"/>
+          <w:b/>
+          <w:sz w:val="24"/>
+          <w:lang w:val="en-US"/>
+        </w:rPr>
+      </w:pPr>
+      <w:r>
+        <w:rPr>
+          <w:rFonts w:ascii="Arial" w:hAnsi="Arial" w:cs="Arial"/>
+          <w:b/>
+          <w:sz w:val="24"/>
+          <w:lang w:val="en-US"/>
+        </w:rPr>
+        <w:t>CREATE TABLE DetalleFactura(</w:t>
+      </w:r>
+    </w:p>
+    <w:p>
+      <w:pPr>
+        <w:rPr>
+          <w:rFonts w:ascii="Arial" w:hAnsi="Arial" w:cs="Arial"/>
+          <w:b/>
+          <w:sz w:val="24"/>
+          <w:lang w:val="en-US"/>
+        </w:rPr>
+      </w:pPr>
+      <w:r>
+        <w:rPr>
+          <w:rFonts w:ascii="Arial" w:hAnsi="Arial" w:cs="Arial"/>
+          <w:b/>
+          <w:sz w:val="24"/>
+          <w:lang w:val="en-US"/>
+        </w:rPr>
+        <w:tab/>
+        <w:t>codigoDetalleFactura int not null auto_increment,</w:t>
+      </w:r>
+    </w:p>
+    <w:p>
+      <w:pPr>
+        <w:rPr>
+          <w:rFonts w:ascii="Arial" w:hAnsi="Arial" w:cs="Arial"/>
+          <w:b/>
+          <w:sz w:val="24"/>
+          <w:lang w:val="en-US"/>
+        </w:rPr>
+      </w:pPr>
+      <w:r>
+        <w:rPr>
+          <w:rFonts w:ascii="Arial" w:hAnsi="Arial" w:cs="Arial"/>
+          <w:b/>
+          <w:sz w:val="24"/>
+          <w:lang w:val="en-US"/>
+        </w:rPr>
+        <w:tab/>
+      </w:r>
+      <w:r>
+        <w:rPr>
+          <w:rFonts w:ascii="Arial" w:hAnsi="Arial" w:cs="Arial"/>
+          <w:b/>
+          <w:sz w:val="24"/>
+          <w:lang w:val="en-US"/>
+        </w:rPr>
+        <w:tab/>
+        <w:t>cantidad int not null,</w:t>
+      </w:r>
+    </w:p>
+    <w:p>
+      <w:pPr>
+        <w:rPr>
+          <w:rFonts w:ascii="Arial" w:hAnsi="Arial" w:cs="Arial"/>
+          <w:b/>
+          <w:sz w:val="24"/>
+          <w:lang w:val="en-US"/>
+        </w:rPr>
+      </w:pPr>
+      <w:r>
+        <w:rPr>
+          <w:rFonts w:ascii="Arial" w:hAnsi="Arial" w:cs="Arial"/>
+          <w:b/>
+          <w:sz w:val="24"/>
+          <w:lang w:val="en-US"/>
+        </w:rPr>
+        <w:tab/>
+      </w:r>
+      <w:r>
+        <w:rPr>
+          <w:rFonts w:ascii="Arial" w:hAnsi="Arial" w:cs="Arial"/>
+          <w:b/>
+          <w:sz w:val="24"/>
+          <w:lang w:val="en-US"/>
+        </w:rPr>
+        <w:tab/>
+      </w:r>
+      <w:r>
+        <w:rPr>
+          <w:rFonts w:ascii="Arial" w:hAnsi="Arial" w:cs="Arial"/>
+          <w:b/>
+          <w:sz w:val="24"/>
+          <w:lang w:val="en-US"/>
+        </w:rPr>
+        <w:tab/>
+        <w:t>codigoFactura int not null,</w:t>
+      </w:r>
+    </w:p>
+    <w:p>
+      <w:pPr>
+        <w:rPr>
+          <w:rFonts w:ascii="Arial" w:hAnsi="Arial" w:cs="Arial"/>
+          <w:b/>
+          <w:sz w:val="24"/>
+          <w:lang w:val="en-US"/>
+        </w:rPr>
+      </w:pPr>
+      <w:r>
+        <w:rPr>
+          <w:rFonts w:ascii="Arial" w:hAnsi="Arial" w:cs="Arial"/>
+          <w:b/>
+          <w:sz w:val="24"/>
+          <w:lang w:val="en-US"/>
+        </w:rPr>
+        <w:lastRenderedPageBreak/>
+        <w:tab/>
+      </w:r>
+      <w:r>
+        <w:rPr>
+          <w:rFonts w:ascii="Arial" w:hAnsi="Arial" w:cs="Arial"/>
+          <w:b/>
+          <w:sz w:val="24"/>
+          <w:lang w:val="en-US"/>
+        </w:rPr>
+        <w:tab/>
+      </w:r>
+      <w:r>
+        <w:rPr>
+          <w:rFonts w:ascii="Arial" w:hAnsi="Arial" w:cs="Arial"/>
+          <w:b/>
+          <w:sz w:val="24"/>
+          <w:lang w:val="en-US"/>
+        </w:rPr>
+        <w:tab/>
+      </w:r>
+      <w:r>
+        <w:rPr>
+          <w:rFonts w:ascii="Arial" w:hAnsi="Arial" w:cs="Arial"/>
+          <w:b/>
+          <w:sz w:val="24"/>
+          <w:lang w:val="en-US"/>
+        </w:rPr>
+        <w:tab/>
+        <w:t>codigoProducto int not null,</w:t>
+      </w:r>
+    </w:p>
+    <w:p>
+      <w:pPr>
+        <w:rPr>
+          <w:rFonts w:ascii="Arial" w:hAnsi="Arial" w:cs="Arial"/>
+          <w:b/>
+          <w:sz w:val="24"/>
+        </w:rPr>
+      </w:pPr>
+      <w:r>
+        <w:rPr>
+          <w:rFonts w:ascii="Arial" w:hAnsi="Arial" w:cs="Arial"/>
+          <w:b/>
+          <w:sz w:val="24"/>
+          <w:lang w:val="en-US"/>
+        </w:rPr>
+        <w:tab/>
+      </w:r>
+      <w:r>
+        <w:rPr>
+          <w:rFonts w:ascii="Arial" w:hAnsi="Arial" w:cs="Arial"/>
+          <w:b/>
+          <w:sz w:val="24"/>
+        </w:rPr>
+        <w:t>primary key PK_codigoDetalleFactura(codigoDetalleFactura),</w:t>
+      </w:r>
+    </w:p>
+    <w:p>
+      <w:pPr>
+        <w:rPr>
+          <w:rFonts w:ascii="Arial" w:hAnsi="Arial" w:cs="Arial"/>
+          <w:b/>
+          <w:sz w:val="24"/>
+        </w:rPr>
+      </w:pPr>
+      <w:r>
+        <w:rPr>
+          <w:rFonts w:ascii="Arial" w:hAnsi="Arial" w:cs="Arial"/>
+          <w:b/>
+          <w:sz w:val="24"/>
+        </w:rPr>
+        <w:tab/>
+        <w:t>constraint FK_DetalleFactura_Factura foreign key (codigoFactura) references Factura (codigoFactura),</w:t>
+      </w:r>
+    </w:p>
+    <w:p>
+      <w:pPr>
+        <w:rPr>
+          <w:rFonts w:ascii="Arial" w:hAnsi="Arial" w:cs="Arial"/>
+          <w:b/>
+          <w:sz w:val="24"/>
+        </w:rPr>
+      </w:pPr>
+      <w:r>
+        <w:rPr>
+          <w:rFonts w:ascii="Arial" w:hAnsi="Arial" w:cs="Arial"/>
+          <w:b/>
+          <w:sz w:val="24"/>
+        </w:rPr>
+        <w:tab/>
+        <w:t xml:space="preserve">constraint FK_DetalleFactura_Producto foreign key (codigoProducto) references Producto (codigoProducto) </w:t>
+      </w:r>
+    </w:p>
+    <w:p>
+      <w:pPr>
+        <w:rPr>
+          <w:rFonts w:ascii="Arial" w:hAnsi="Arial" w:cs="Arial"/>
+          <w:b/>
+          <w:sz w:val="24"/>
+        </w:rPr>
+      </w:pPr>
+      <w:r>
+        <w:rPr>
+          <w:rFonts w:ascii="Arial" w:hAnsi="Arial" w:cs="Arial"/>
+          <w:b/>
+          <w:sz w:val="24"/>
+        </w:rPr>
+        <w:t>);</w:t>
+      </w:r>
+    </w:p>
+    <w:p>
+      <w:pPr>
+        <w:rPr>
+          <w:rFonts w:ascii="Arial" w:hAnsi="Arial" w:cs="Arial"/>
+          <w:b/>
+          <w:sz w:val="24"/>
+        </w:rPr>
+      </w:pPr>
+    </w:p>
+    <w:p>
+      <w:pPr>
+        <w:rPr>
+          <w:rFonts w:ascii="Arial" w:hAnsi="Arial" w:cs="Arial"/>
+          <w:b/>
+          <w:sz w:val="24"/>
+        </w:rPr>
+      </w:pPr>
+      <w:r>
+        <w:rPr>
+          <w:rFonts w:ascii="Arial" w:hAnsi="Arial" w:cs="Arial"/>
+          <w:b/>
+          <w:sz w:val="24"/>
+        </w:rPr>
+        <w:t>insert into Cliente(NIT, nombresCliente, apellidosCliente, direccionCliente, telefonoCliente, emailCliente) values(12345,'Gerson','Aguilar','Zona 11',12345678,'gmatta@outlook.com');</w:t>
+      </w:r>
+    </w:p>
+    <w:p>
+      <w:pPr>
+        <w:rPr>
+          <w:rFonts w:ascii="Arial" w:hAnsi="Arial" w:cs="Arial"/>
+          <w:b/>
+          <w:sz w:val="24"/>
+        </w:rPr>
+      </w:pPr>
+      <w:r>
+        <w:rPr>
+          <w:rFonts w:ascii="Arial" w:hAnsi="Arial" w:cs="Arial"/>
+          <w:b/>
+          <w:sz w:val="24"/>
+        </w:rPr>
+        <w:t>insert into Cliente(NIT, nombresCliente, apellidosCliente, direccionCliente, telefonoCliente, emailCliente) values(123456,'Jose','Maldonado','Zona 10',12345678,'jestrada@outlook.com');</w:t>
+      </w:r>
+    </w:p>
+    <w:p>
+      <w:pPr>
+        <w:rPr>
+          <w:rFonts w:ascii="Arial" w:hAnsi="Arial" w:cs="Arial"/>
+          <w:b/>
+          <w:sz w:val="24"/>
+        </w:rPr>
+      </w:pPr>
+      <w:r>
+        <w:rPr>
+          <w:rFonts w:ascii="Arial" w:hAnsi="Arial" w:cs="Arial"/>
+          <w:b/>
+          <w:sz w:val="24"/>
+        </w:rPr>
+        <w:t>insert into Cliente(NIT, nombresCliente, apellidosCliente, direccionCliente, telefonoCliente, emailCliente) values(1234567,'Miguel','Sandoval','Zona 9',12345678,'mgonzales@outlook.com');</w:t>
+      </w:r>
+    </w:p>
+    <w:p>
+      <w:pPr>
+        <w:rPr>
+          <w:rFonts w:ascii="Arial" w:hAnsi="Arial" w:cs="Arial"/>
+          <w:b/>
+          <w:sz w:val="24"/>
+        </w:rPr>
+      </w:pPr>
+    </w:p>
+    <w:p>
+      <w:pPr>
+        <w:rPr>
+          <w:rFonts w:ascii="Arial" w:hAnsi="Arial" w:cs="Arial"/>
+          <w:b/>
+          <w:sz w:val="24"/>
+        </w:rPr>
+      </w:pPr>
+      <w:r>
+        <w:rPr>
+          <w:rFonts w:ascii="Arial" w:hAnsi="Arial" w:cs="Arial"/>
+          <w:b/>
+          <w:sz w:val="24"/>
+        </w:rPr>
+        <w:t>insert into Empleado(DPIEmpleado, nombresEmpleado, telefonoEmpleado, emailEmpleado, contrasenaLogin) values(123456789, 'Gerson Aarón Matta Aguilar', '12345678', 'gmatta@gmail.com', '223');</w:t>
+      </w:r>
+    </w:p>
+    <w:p>
+      <w:pPr>
+        <w:rPr>
+          <w:rFonts w:ascii="Arial" w:hAnsi="Arial" w:cs="Arial"/>
+          <w:b/>
+          <w:sz w:val="24"/>
+        </w:rPr>
+      </w:pPr>
+      <w:r>
+        <w:rPr>
+          <w:rFonts w:ascii="Arial" w:hAnsi="Arial" w:cs="Arial"/>
+          <w:b/>
+          <w:sz w:val="24"/>
+        </w:rPr>
+        <w:t>insert into Empleado(DPIEmpleado, nombresEmpleado, telefonoEmpleado, emailEmpleado, contrasenaLogin) values(111111111, 'Mynor Mogue', '12345678', 'mmogue@gmail.com', '220');</w:t>
+      </w:r>
+    </w:p>
+    <w:p>
+      <w:pPr>
+        <w:rPr>
+          <w:rFonts w:ascii="Arial" w:hAnsi="Arial" w:cs="Arial"/>
+          <w:b/>
+          <w:sz w:val="24"/>
+        </w:rPr>
+      </w:pPr>
+      <w:r>
+        <w:rPr>
+          <w:rFonts w:ascii="Arial" w:hAnsi="Arial" w:cs="Arial"/>
+          <w:b/>
+          <w:sz w:val="24"/>
+        </w:rPr>
+        <w:t>insert into Empleado(DPIEmpleado, nombresEmpleado, telefonoEmpleado, emailEmpleado, contrasenaLogin) values(222222222, 'Fabian Marroquin', '12345678', 'fmarroquin@gmail.com', '218');</w:t>
+      </w:r>
+    </w:p>
+    <w:p>
+      <w:pPr>
+        <w:rPr>
+          <w:rFonts w:ascii="Arial" w:hAnsi="Arial" w:cs="Arial"/>
+          <w:b/>
+          <w:sz w:val="24"/>
+        </w:rPr>
+      </w:pPr>
+    </w:p>
+    <w:p>
+      <w:pPr>
+        <w:rPr>
+          <w:rFonts w:ascii="Arial" w:hAnsi="Arial" w:cs="Arial"/>
+          <w:b/>
+          <w:sz w:val="24"/>
+        </w:rPr>
+      </w:pPr>
+      <w:r>
+        <w:rPr>
+          <w:rFonts w:ascii="Arial" w:hAnsi="Arial" w:cs="Arial"/>
+          <w:b/>
+          <w:sz w:val="24"/>
+        </w:rPr>
+        <w:t>insert into TipoProducto(descripcionTipoProducto) values('Computadora');</w:t>
+      </w:r>
+    </w:p>
+    <w:p>
+      <w:pPr>
+        <w:rPr>
+          <w:rFonts w:ascii="Arial" w:hAnsi="Arial" w:cs="Arial"/>
+          <w:b/>
+          <w:sz w:val="24"/>
+        </w:rPr>
+      </w:pPr>
+      <w:r>
+        <w:rPr>
+          <w:rFonts w:ascii="Arial" w:hAnsi="Arial" w:cs="Arial"/>
+          <w:b/>
+          <w:sz w:val="24"/>
+        </w:rPr>
+        <w:t>insert into TipoProducto(descripcionTipoProducto) values('Television');</w:t>
+      </w:r>
+    </w:p>
+    <w:p>
+      <w:pPr>
+        <w:rPr>
+          <w:rFonts w:ascii="Arial" w:hAnsi="Arial" w:cs="Arial"/>
+          <w:b/>
+          <w:sz w:val="24"/>
+        </w:rPr>
+      </w:pPr>
+      <w:r>
+        <w:rPr>
+          <w:rFonts w:ascii="Arial" w:hAnsi="Arial" w:cs="Arial"/>
+          <w:b/>
+          <w:sz w:val="24"/>
+        </w:rPr>
+        <w:t>insert into TipoProducto(descripcionTipoProducto) values('Cables');</w:t>
+      </w:r>
+    </w:p>
+    <w:p>
+      <w:pPr>
+        <w:rPr>
+          <w:rFonts w:ascii="Arial" w:hAnsi="Arial" w:cs="Arial"/>
+          <w:b/>
+          <w:sz w:val="24"/>
+        </w:rPr>
+      </w:pPr>
+    </w:p>
+    <w:p>
+      <w:pPr>
+        <w:rPr>
+          <w:rFonts w:ascii="Arial" w:hAnsi="Arial" w:cs="Arial"/>
+          <w:b/>
+          <w:sz w:val="24"/>
+        </w:rPr>
+      </w:pPr>
+      <w:r>
+        <w:rPr>
+          <w:rFonts w:ascii="Arial" w:hAnsi="Arial" w:cs="Arial"/>
+          <w:b/>
+          <w:sz w:val="24"/>
+        </w:rPr>
+        <w:t>insert into Marca(descripcionMarca) values ('Dell');</w:t>
+      </w:r>
+    </w:p>
+    <w:p>
+      <w:pPr>
+        <w:rPr>
+          <w:rFonts w:ascii="Arial" w:hAnsi="Arial" w:cs="Arial"/>
+          <w:b/>
+          <w:sz w:val="24"/>
+        </w:rPr>
+      </w:pPr>
+      <w:r>
+        <w:rPr>
+          <w:rFonts w:ascii="Arial" w:hAnsi="Arial" w:cs="Arial"/>
+          <w:b/>
+          <w:sz w:val="24"/>
+        </w:rPr>
+        <w:lastRenderedPageBreak/>
+        <w:t>insert into Marca(descripcionMarca) values ('HP');</w:t>
+      </w:r>
+    </w:p>
+    <w:p>
+      <w:pPr>
+        <w:rPr>
+          <w:rFonts w:ascii="Arial" w:hAnsi="Arial" w:cs="Arial"/>
+          <w:b/>
+          <w:sz w:val="24"/>
+        </w:rPr>
+      </w:pPr>
+      <w:r>
+        <w:rPr>
+          <w:rFonts w:ascii="Arial" w:hAnsi="Arial" w:cs="Arial"/>
+          <w:b/>
+          <w:sz w:val="24"/>
+        </w:rPr>
+        <w:t>insert into Marca(descripcionMarca) values ('Asus');</w:t>
+      </w:r>
+    </w:p>
+    <w:p>
+      <w:pPr>
+        <w:rPr>
+          <w:rFonts w:ascii="Arial" w:hAnsi="Arial" w:cs="Arial"/>
+          <w:b/>
+          <w:sz w:val="24"/>
+        </w:rPr>
+      </w:pPr>
+    </w:p>
+    <w:p>
+      <w:pPr>
+        <w:rPr>
+          <w:rFonts w:ascii="Arial" w:hAnsi="Arial" w:cs="Arial"/>
+          <w:b/>
+          <w:sz w:val="24"/>
+        </w:rPr>
+      </w:pPr>
+      <w:r>
+        <w:rPr>
+          <w:rFonts w:ascii="Arial" w:hAnsi="Arial" w:cs="Arial"/>
+          <w:b/>
+          <w:sz w:val="24"/>
+        </w:rPr>
+        <w:t>insert into TipoPago(descripcionTipoPago) values('Efectivo');</w:t>
+      </w:r>
+    </w:p>
+    <w:p>
+      <w:pPr>
+        <w:rPr>
+          <w:rFonts w:ascii="Arial" w:hAnsi="Arial" w:cs="Arial"/>
+          <w:b/>
+          <w:sz w:val="24"/>
+        </w:rPr>
+      </w:pPr>
+      <w:r>
+        <w:rPr>
+          <w:rFonts w:ascii="Arial" w:hAnsi="Arial" w:cs="Arial"/>
+          <w:b/>
+          <w:sz w:val="24"/>
+        </w:rPr>
+        <w:t>insert into TipoPago(descripcionTipoPago) values('Tarjeta de Crédito');</w:t>
+      </w:r>
+    </w:p>
+    <w:p>
+      <w:pPr>
+        <w:rPr>
+          <w:rFonts w:ascii="Arial" w:hAnsi="Arial" w:cs="Arial"/>
+          <w:b/>
+          <w:sz w:val="24"/>
+        </w:rPr>
+      </w:pPr>
+      <w:r>
+        <w:rPr>
+          <w:rFonts w:ascii="Arial" w:hAnsi="Arial" w:cs="Arial"/>
+          <w:b/>
+          <w:sz w:val="24"/>
+        </w:rPr>
+        <w:t>insert into TipoPago(descripcionTipoPago) values('Tarjeta de Débito');</w:t>
+      </w:r>
+    </w:p>
+    <w:p>
+      <w:pPr>
+        <w:rPr>
+          <w:rFonts w:ascii="Arial" w:hAnsi="Arial" w:cs="Arial"/>
+          <w:b/>
+          <w:sz w:val="24"/>
+        </w:rPr>
+      </w:pPr>
+    </w:p>
+    <w:p>
+      <w:pPr>
+        <w:rPr>
+          <w:rFonts w:ascii="Arial" w:hAnsi="Arial" w:cs="Arial"/>
+          <w:b/>
+          <w:sz w:val="24"/>
+        </w:rPr>
+      </w:pPr>
+      <w:r>
+        <w:rPr>
+          <w:rFonts w:ascii="Arial" w:hAnsi="Arial" w:cs="Arial"/>
+          <w:b/>
+          <w:sz w:val="24"/>
+        </w:rPr>
+        <w:t>insert into Sucursal(nombreSucursal, direccionSucursal) values ('Sucursal Dos','Zona 10');</w:t>
+      </w:r>
+    </w:p>
+    <w:p>
+      <w:pPr>
+        <w:rPr>
+          <w:rFonts w:ascii="Arial" w:hAnsi="Arial" w:cs="Arial"/>
+          <w:b/>
+          <w:sz w:val="24"/>
+        </w:rPr>
+      </w:pPr>
+      <w:r>
+        <w:rPr>
+          <w:rFonts w:ascii="Arial" w:hAnsi="Arial" w:cs="Arial"/>
+          <w:b/>
+          <w:sz w:val="24"/>
+        </w:rPr>
+        <w:t>insert into Sucursal(nombreSucursal, direccionSucursal) values ('Sucursal Tres','Zona 11');</w:t>
+      </w:r>
+    </w:p>
+    <w:p>
+      <w:pPr>
+        <w:rPr>
+          <w:rFonts w:ascii="Arial" w:hAnsi="Arial" w:cs="Arial"/>
+          <w:b/>
+          <w:sz w:val="24"/>
+        </w:rPr>
+      </w:pPr>
+      <w:r>
+        <w:rPr>
+          <w:rFonts w:ascii="Arial" w:hAnsi="Arial" w:cs="Arial"/>
+          <w:b/>
+          <w:sz w:val="24"/>
+        </w:rPr>
+        <w:t>insert into Sucursal(nombreSucursal, direccionSucursal) values ('Sucursal Cuatro','Zona 1');</w:t>
+      </w:r>
+    </w:p>
+    <w:p>
+      <w:pPr>
+        <w:rPr>
+          <w:rFonts w:ascii="Arial" w:hAnsi="Arial" w:cs="Arial"/>
+          <w:b/>
+          <w:sz w:val="24"/>
+        </w:rPr>
+      </w:pPr>
+    </w:p>
+    <w:p>
+      <w:pPr>
+        <w:rPr>
+          <w:rFonts w:ascii="Arial" w:hAnsi="Arial" w:cs="Arial"/>
+          <w:b/>
+          <w:sz w:val="24"/>
+        </w:rPr>
+      </w:pPr>
+      <w:r>
+        <w:rPr>
+          <w:rFonts w:ascii="Arial" w:hAnsi="Arial" w:cs="Arial"/>
+          <w:b/>
+          <w:sz w:val="24"/>
+        </w:rPr>
+        <w:t>insert into Factura(fechaFactura, NIT, DPIEmpleado, codigoTipoPago, codigoSucursal) values ('2022-09-01',12345,123456789,1,1);</w:t>
+      </w:r>
+    </w:p>
+    <w:p>
+      <w:pPr>
+        <w:rPr>
+          <w:rFonts w:ascii="Arial" w:hAnsi="Arial" w:cs="Arial"/>
+          <w:b/>
+          <w:sz w:val="24"/>
+        </w:rPr>
+      </w:pPr>
+      <w:r>
+        <w:rPr>
+          <w:rFonts w:ascii="Arial" w:hAnsi="Arial" w:cs="Arial"/>
+          <w:b/>
+          <w:sz w:val="24"/>
+        </w:rPr>
+        <w:t>insert into Factura(fechaFactura, NIT, DPIEmpleado, codigoTipoPago, codigoSucursal) values ('2022-09-01',123456,123456789,1,2);</w:t>
+      </w:r>
+    </w:p>
+    <w:p>
+      <w:pPr>
+        <w:rPr>
+          <w:rFonts w:ascii="Arial" w:hAnsi="Arial" w:cs="Arial"/>
+          <w:b/>
+          <w:sz w:val="24"/>
+        </w:rPr>
+      </w:pPr>
+      <w:r>
+        <w:rPr>
+          <w:rFonts w:ascii="Arial" w:hAnsi="Arial" w:cs="Arial"/>
+          <w:b/>
+          <w:sz w:val="24"/>
+        </w:rPr>
+        <w:t>insert into Factura(fechaFactura, NIT, DPIEmpleado, codigoTipoPago, codigoSucursal) values ('2022-09-01',1234567,123456789,1,3);</w:t>
+      </w:r>
+    </w:p>
+    <w:p>
+      <w:pPr>
+        <w:rPr>
+          <w:rFonts w:ascii="Arial" w:hAnsi="Arial" w:cs="Arial"/>
+          <w:b/>
+          <w:sz w:val="24"/>
+        </w:rPr>
+      </w:pPr>
+    </w:p>
+    <w:p>
+      <w:pPr>
+        <w:rPr>
+          <w:rFonts w:ascii="Arial" w:hAnsi="Arial" w:cs="Arial"/>
+          <w:b/>
+          <w:sz w:val="24"/>
+        </w:rPr>
+      </w:pPr>
+      <w:r>
+        <w:rPr>
+          <w:rFonts w:ascii="Arial" w:hAnsi="Arial" w:cs="Arial"/>
+          <w:b/>
+          <w:sz w:val="24"/>
+        </w:rPr>
+        <w:t>insert into Producto(nombreProducto, stock, precioUnitario, codigoTipoProducto, codigoMarca) values ('Televisor de 40"',12,15000.65,2,1);</w:t>
+      </w:r>
+    </w:p>
+    <w:p>
+      <w:pPr>
+        <w:rPr>
+          <w:rFonts w:ascii="Arial" w:hAnsi="Arial" w:cs="Arial"/>
+          <w:b/>
+          <w:sz w:val="24"/>
+        </w:rPr>
+      </w:pPr>
+      <w:r>
+        <w:rPr>
+          <w:rFonts w:ascii="Arial" w:hAnsi="Arial" w:cs="Arial"/>
+          <w:b/>
+          <w:sz w:val="24"/>
+        </w:rPr>
+        <w:t>insert into Producto(nombreProducto, stock, precioUnitario, codigoTipoProducto, codigoMarca) values ('Televisor de 50"',11,16000.65,2,1);</w:t>
+      </w:r>
+    </w:p>
+    <w:p>
+      <w:pPr>
+        <w:rPr>
+          <w:rFonts w:ascii="Arial" w:hAnsi="Arial" w:cs="Arial"/>
+          <w:b/>
+          <w:sz w:val="24"/>
+        </w:rPr>
+      </w:pPr>
+      <w:r>
+        <w:rPr>
+          <w:rFonts w:ascii="Arial" w:hAnsi="Arial" w:cs="Arial"/>
+          <w:b/>
+          <w:sz w:val="24"/>
+        </w:rPr>
+        <w:t>insert into Producto(nombreProducto, stock, precioUnitario, codigoTipoProducto, codigoMarca) values ('Televisor de 60"',10,17000.65,2,1);</w:t>
+      </w:r>
+    </w:p>
+    <w:p>
+      <w:pPr>
+        <w:rPr>
+          <w:rFonts w:ascii="Arial" w:hAnsi="Arial" w:cs="Arial"/>
+          <w:b/>
+          <w:sz w:val="24"/>
+        </w:rPr>
+      </w:pPr>
+    </w:p>
+    <w:p>
+      <w:pPr>
+        <w:rPr>
+          <w:rFonts w:ascii="Arial" w:hAnsi="Arial" w:cs="Arial"/>
+          <w:b/>
+          <w:sz w:val="24"/>
+        </w:rPr>
+      </w:pPr>
+      <w:r>
+        <w:rPr>
+          <w:rFonts w:ascii="Arial" w:hAnsi="Arial" w:cs="Arial"/>
+          <w:b/>
+          <w:sz w:val="24"/>
+        </w:rPr>
+        <w:t>insert into DetalleFactura(cantidad, codigoFactura, codigoProducto) values (2,1,1);</w:t>
+      </w:r>
+    </w:p>
+    <w:p>
+      <w:pPr>
+        <w:rPr>
+          <w:rFonts w:ascii="Arial" w:hAnsi="Arial" w:cs="Arial"/>
+          <w:b/>
+          <w:sz w:val="24"/>
+        </w:rPr>
+      </w:pPr>
+      <w:r>
+        <w:rPr>
+          <w:rFonts w:ascii="Arial" w:hAnsi="Arial" w:cs="Arial"/>
+          <w:b/>
+          <w:sz w:val="24"/>
+        </w:rPr>
+        <w:lastRenderedPageBreak/>
+        <w:t>insert into DetalleFactura(cantidad, codigoFactura, codigoProducto) values (3,2,2);</w:t>
+      </w:r>
+    </w:p>
+    <w:p>
+      <w:pPr>
+        <w:rPr>
+          <w:rFonts w:ascii="Arial" w:hAnsi="Arial" w:cs="Arial"/>
+          <w:b/>
+          <w:sz w:val="24"/>
+          <w:u w:val="single"/>
+        </w:rPr>
+      </w:pPr>
+      <w:r>
+        <w:rPr>
+          <w:rFonts w:ascii="Arial" w:hAnsi="Arial" w:cs="Arial"/>
+          <w:b/>
+          <w:sz w:val="24"/>
+        </w:rPr>
+        <w:t>insert into DetalleFactura(cantidad, codigoFactura, codigoProducto) values (4,3,3)</w:t>
+      </w:r>
+      <w:r>
+        <w:rPr>
+          <w:rFonts w:ascii="Arial" w:hAnsi="Arial" w:cs="Arial"/>
+          <w:b/>
+          <w:sz w:val="24"/>
+        </w:rPr>
+        <w:t>;</w:t>
+      </w:r>
     </w:p>
     <w:sectPr>
       <w:pgSz w:w="12240" w:h="15840"/>
@@ -995,7 +4063,7 @@
 </file>
 
 <file path=word/endnotes.xml><?xml version="1.0" encoding="utf-8"?>
-<w:endnotes xmlns:wpc="http://schemas.microsoft.com/office/word/2010/wordprocessingCanvas" xmlns:mc="http://schemas.openxmlformats.org/markup-compatibility/2006" xmlns:o="urn:schemas-microsoft-com:office:office" xmlns:r="http://schemas.openxmlformats.org/officeDocument/2006/relationships" xmlns:m="http://schemas.openxmlformats.org/officeDocument/2006/math" xmlns:v="urn:schemas-microsoft-com:vml" xmlns:wp14="http://schemas.microsoft.com/office/word/2010/wordprocessingDrawing" xmlns:wp="http://schemas.openxmlformats.org/drawingml/2006/wordprocessingDrawing" xmlns:w10="urn:schemas-microsoft-com:office:word" xmlns:w="http://schemas.openxmlformats.org/wordprocessingml/2006/main" xmlns:w14="http://schemas.microsoft.com/office/word/2010/wordml" xmlns:w15="http://schemas.microsoft.com/office/word/2012/wordml" xmlns:wpg="http://schemas.microsoft.com/office/word/2010/wordprocessingGroup" xmlns:wpi="http://schemas.microsoft.com/office/word/2010/wordprocessingInk" xmlns:wne="http://schemas.microsoft.com/office/word/2006/wordml" xmlns:wps="http://schemas.microsoft.com/office/word/2010/wordprocessingShape" mc:Ignorable="w14 w15 wp14">
+<w:endnotes xmlns:wpc="http://schemas.microsoft.com/office/word/2010/wordprocessingCanvas" xmlns:cx="http://schemas.microsoft.com/office/drawing/2014/chartex" xmlns:cx1="http://schemas.microsoft.com/office/drawing/2015/9/8/chartex" xmlns:cx2="http://schemas.microsoft.com/office/drawing/2015/10/21/chartex" xmlns:cx3="http://schemas.microsoft.com/office/drawing/2016/5/9/chartex" xmlns:cx4="http://schemas.microsoft.com/office/drawing/2016/5/10/chartex" xmlns:cx5="http://schemas.microsoft.com/office/drawing/2016/5/11/chartex" xmlns:cx6="http://schemas.microsoft.com/office/drawing/2016/5/12/chartex" xmlns:cx7="http://schemas.microsoft.com/office/drawing/2016/5/13/chartex" xmlns:cx8="http://schemas.microsoft.com/office/drawing/2016/5/14/chartex" xmlns:mc="http://schemas.openxmlformats.org/markup-compatibility/2006" xmlns:aink="http://schemas.microsoft.com/office/drawing/2016/ink" xmlns:am3d="http://schemas.microsoft.com/office/drawing/2017/model3d" xmlns:o="urn:schemas-microsoft-com:office:office" xmlns:oel="http://schemas.microsoft.com/office/2019/extlst" xmlns:r="http://schemas.openxmlformats.org/officeDocument/2006/relationships" xmlns:m="http://schemas.openxmlformats.org/officeDocument/2006/math" xmlns:v="urn:schemas-microsoft-com:vml" xmlns:wp14="http://schemas.microsoft.com/office/word/2010/wordprocessingDrawing" xmlns:wp="http://schemas.openxmlformats.org/drawingml/2006/wordprocessingDrawing" xmlns:w10="urn:schemas-microsoft-com:office:word" xmlns:w="http://schemas.openxmlformats.org/wordprocessingml/2006/main" xmlns:w14="http://schemas.microsoft.com/office/word/2010/wordml" xmlns:w15="http://schemas.microsoft.com/office/word/2012/wordml" xmlns:w16cex="http://schemas.microsoft.com/office/word/2018/wordml/cex" xmlns:w16cid="http://schemas.microsoft.com/office/word/2016/wordml/cid" xmlns:w16="http://schemas.microsoft.com/office/word/2018/wordml" xmlns:w16sdtdh="http://schemas.microsoft.com/office/word/2020/wordml/sdtdatahash" xmlns:w16se="http://schemas.microsoft.com/office/word/2015/wordml/symex" xmlns:wpg="http://schemas.microsoft.com/office/word/2010/wordprocessingGroup" xmlns:wpi="http://schemas.microsoft.com/office/word/2010/wordprocessingInk" xmlns:wne="http://schemas.microsoft.com/office/word/2006/wordml" xmlns:wps="http://schemas.microsoft.com/office/word/2010/wordprocessingShape" mc:Ignorable="w14 w15 w16se w16cid w16 w16cex w16sdtdh wp14">
   <w:endnote w:type="separator" w:id="-1">
     <w:p>
       <w:pPr>
@@ -1020,7 +4088,7 @@
 </file>
 
 <file path=word/footnotes.xml><?xml version="1.0" encoding="utf-8"?>
-<w:footnotes xmlns:wpc="http://schemas.microsoft.com/office/word/2010/wordprocessingCanvas" xmlns:mc="http://schemas.openxmlformats.org/markup-compatibility/2006" xmlns:o="urn:schemas-microsoft-com:office:office" xmlns:r="http://schemas.openxmlformats.org/officeDocument/2006/relationships" xmlns:m="http://schemas.openxmlformats.org/officeDocument/2006/math" xmlns:v="urn:schemas-microsoft-com:vml" xmlns:wp14="http://schemas.microsoft.com/office/word/2010/wordprocessingDrawing" xmlns:wp="http://schemas.openxmlformats.org/drawingml/2006/wordprocessingDrawing" xmlns:w10="urn:schemas-microsoft-com:office:word" xmlns:w="http://schemas.openxmlformats.org/wordprocessingml/2006/main" xmlns:w14="http://schemas.microsoft.com/office/word/2010/wordml" xmlns:w15="http://schemas.microsoft.com/office/word/2012/wordml" xmlns:wpg="http://schemas.microsoft.com/office/word/2010/wordprocessingGroup" xmlns:wpi="http://schemas.microsoft.com/office/word/2010/wordprocessingInk" xmlns:wne="http://schemas.microsoft.com/office/word/2006/wordml" xmlns:wps="http://schemas.microsoft.com/office/word/2010/wordprocessingShape" mc:Ignorable="w14 w15 wp14">
+<w:footnotes xmlns:wpc="http://schemas.microsoft.com/office/word/2010/wordprocessingCanvas" xmlns:cx="http://schemas.microsoft.com/office/drawing/2014/chartex" xmlns:cx1="http://schemas.microsoft.com/office/drawing/2015/9/8/chartex" xmlns:cx2="http://schemas.microsoft.com/office/drawing/2015/10/21/chartex" xmlns:cx3="http://schemas.microsoft.com/office/drawing/2016/5/9/chartex" xmlns:cx4="http://schemas.microsoft.com/office/drawing/2016/5/10/chartex" xmlns:cx5="http://schemas.microsoft.com/office/drawing/2016/5/11/chartex" xmlns:cx6="http://schemas.microsoft.com/office/drawing/2016/5/12/chartex" xmlns:cx7="http://schemas.microsoft.com/office/drawing/2016/5/13/chartex" xmlns:cx8="http://schemas.microsoft.com/office/drawing/2016/5/14/chartex" xmlns:mc="http://schemas.openxmlformats.org/markup-compatibility/2006" xmlns:aink="http://schemas.microsoft.com/office/drawing/2016/ink" xmlns:am3d="http://schemas.microsoft.com/office/drawing/2017/model3d" xmlns:o="urn:schemas-microsoft-com:office:office" xmlns:oel="http://schemas.microsoft.com/office/2019/extlst" xmlns:r="http://schemas.openxmlformats.org/officeDocument/2006/relationships" xmlns:m="http://schemas.openxmlformats.org/officeDocument/2006/math" xmlns:v="urn:schemas-microsoft-com:vml" xmlns:wp14="http://schemas.microsoft.com/office/word/2010/wordprocessingDrawing" xmlns:wp="http://schemas.openxmlformats.org/drawingml/2006/wordprocessingDrawing" xmlns:w10="urn:schemas-microsoft-com:office:word" xmlns:w="http://schemas.openxmlformats.org/wordprocessingml/2006/main" xmlns:w14="http://schemas.microsoft.com/office/word/2010/wordml" xmlns:w15="http://schemas.microsoft.com/office/word/2012/wordml" xmlns:w16cex="http://schemas.microsoft.com/office/word/2018/wordml/cex" xmlns:w16cid="http://schemas.microsoft.com/office/word/2016/wordml/cid" xmlns:w16="http://schemas.microsoft.com/office/word/2018/wordml" xmlns:w16sdtdh="http://schemas.microsoft.com/office/word/2020/wordml/sdtdatahash" xmlns:w16se="http://schemas.microsoft.com/office/word/2015/wordml/symex" xmlns:wpg="http://schemas.microsoft.com/office/word/2010/wordprocessingGroup" xmlns:wpi="http://schemas.microsoft.com/office/word/2010/wordprocessingInk" xmlns:wne="http://schemas.microsoft.com/office/word/2006/wordml" xmlns:wps="http://schemas.microsoft.com/office/word/2010/wordprocessingShape" mc:Ignorable="w14 w15 w16se w16cid w16 w16cex w16sdtdh wp14">
   <w:footnote w:type="separator" w:id="-1">
     <w:p>
       <w:pPr>
@@ -1045,7 +4113,7 @@
 </file>
 
 <file path=word/numbering.xml><?xml version="1.0" encoding="utf-8"?>
-<w:numbering xmlns:wpc="http://schemas.microsoft.com/office/word/2010/wordprocessingCanvas" xmlns:mc="http://schemas.openxmlformats.org/markup-compatibility/2006" xmlns:o="urn:schemas-microsoft-com:office:office" xmlns:r="http://schemas.openxmlformats.org/officeDocument/2006/relationships" xmlns:m="http://schemas.openxmlformats.org/officeDocument/2006/math" xmlns:v="urn:schemas-microsoft-com:vml" xmlns:wp14="http://schemas.microsoft.com/office/word/2010/wordprocessingDrawing" xmlns:wp="http://schemas.openxmlformats.org/drawingml/2006/wordprocessingDrawing" xmlns:w10="urn:schemas-microsoft-com:office:word" xmlns:w="http://schemas.openxmlformats.org/wordprocessingml/2006/main" xmlns:w14="http://schemas.microsoft.com/office/word/2010/wordml" xmlns:w15="http://schemas.microsoft.com/office/word/2012/wordml" xmlns:wpg="http://schemas.microsoft.com/office/word/2010/wordprocessingGroup" xmlns:wpi="http://schemas.microsoft.com/office/word/2010/wordprocessingInk" xmlns:wne="http://schemas.microsoft.com/office/word/2006/wordml" xmlns:wps="http://schemas.microsoft.com/office/word/2010/wordprocessingShape" mc:Ignorable="w14 w15 wp14">
+<w:numbering xmlns:wpc="http://schemas.microsoft.com/office/word/2010/wordprocessingCanvas" xmlns:cx="http://schemas.microsoft.com/office/drawing/2014/chartex" xmlns:cx1="http://schemas.microsoft.com/office/drawing/2015/9/8/chartex" xmlns:cx2="http://schemas.microsoft.com/office/drawing/2015/10/21/chartex" xmlns:cx3="http://schemas.microsoft.com/office/drawing/2016/5/9/chartex" xmlns:cx4="http://schemas.microsoft.com/office/drawing/2016/5/10/chartex" xmlns:cx5="http://schemas.microsoft.com/office/drawing/2016/5/11/chartex" xmlns:cx6="http://schemas.microsoft.com/office/drawing/2016/5/12/chartex" xmlns:cx7="http://schemas.microsoft.com/office/drawing/2016/5/13/chartex" xmlns:cx8="http://schemas.microsoft.com/office/drawing/2016/5/14/chartex" xmlns:mc="http://schemas.openxmlformats.org/markup-compatibility/2006" xmlns:aink="http://schemas.microsoft.com/office/drawing/2016/ink" xmlns:am3d="http://schemas.microsoft.com/office/drawing/2017/model3d" xmlns:o="urn:schemas-microsoft-com:office:office" xmlns:oel="http://schemas.microsoft.com/office/2019/extlst" xmlns:r="http://schemas.openxmlformats.org/officeDocument/2006/relationships" xmlns:m="http://schemas.openxmlformats.org/officeDocument/2006/math" xmlns:v="urn:schemas-microsoft-com:vml" xmlns:wp14="http://schemas.microsoft.com/office/word/2010/wordprocessingDrawing" xmlns:wp="http://schemas.openxmlformats.org/drawingml/2006/wordprocessingDrawing" xmlns:w10="urn:schemas-microsoft-com:office:word" xmlns:w="http://schemas.openxmlformats.org/wordprocessingml/2006/main" xmlns:w14="http://schemas.microsoft.com/office/word/2010/wordml" xmlns:w15="http://schemas.microsoft.com/office/word/2012/wordml" xmlns:w16cex="http://schemas.microsoft.com/office/word/2018/wordml/cex" xmlns:w16cid="http://schemas.microsoft.com/office/word/2016/wordml/cid" xmlns:w16="http://schemas.microsoft.com/office/word/2018/wordml" xmlns:w16sdtdh="http://schemas.microsoft.com/office/word/2020/wordml/sdtdatahash" xmlns:w16se="http://schemas.microsoft.com/office/word/2015/wordml/symex" xmlns:wpg="http://schemas.microsoft.com/office/word/2010/wordprocessingGroup" xmlns:wpi="http://schemas.microsoft.com/office/word/2010/wordprocessingInk" xmlns:wne="http://schemas.microsoft.com/office/word/2006/wordml" xmlns:wps="http://schemas.microsoft.com/office/word/2010/wordprocessingShape" mc:Ignorable="w14 w15 w16se w16cid w16 w16cex w16sdtdh wp14">
   <w:abstractNum w:abstractNumId="0" w15:restartNumberingAfterBreak="0">
     <w:nsid w:val="75CD7DC6"/>
     <w:multiLevelType w:val="hybridMultilevel"/>
@@ -1159,14 +4227,14 @@
       </w:rPr>
     </w:lvl>
   </w:abstractNum>
-  <w:num w:numId="1">
+  <w:num w:numId="1" w16cid:durableId="45834462">
     <w:abstractNumId w:val="0"/>
   </w:num>
 </w:numbering>
 </file>
 
 <file path=word/styles.xml><?xml version="1.0" encoding="utf-8"?>
-<w:styles xmlns:mc="http://schemas.openxmlformats.org/markup-compatibility/2006" xmlns:r="http://schemas.openxmlformats.org/officeDocument/2006/relationships" xmlns:w="http://schemas.openxmlformats.org/wordprocessingml/2006/main" xmlns:w14="http://schemas.microsoft.com/office/word/2010/wordml" xmlns:w15="http://schemas.microsoft.com/office/word/2012/wordml" mc:Ignorable="w14 w15">
+<w:styles xmlns:mc="http://schemas.openxmlformats.org/markup-compatibility/2006" xmlns:r="http://schemas.openxmlformats.org/officeDocument/2006/relationships" xmlns:w="http://schemas.openxmlformats.org/wordprocessingml/2006/main" xmlns:w14="http://schemas.microsoft.com/office/word/2010/wordml" xmlns:w15="http://schemas.microsoft.com/office/word/2012/wordml" xmlns:w16cex="http://schemas.microsoft.com/office/word/2018/wordml/cex" xmlns:w16cid="http://schemas.microsoft.com/office/word/2016/wordml/cid" xmlns:w16="http://schemas.microsoft.com/office/word/2018/wordml" xmlns:w16sdtdh="http://schemas.microsoft.com/office/word/2020/wordml/sdtdatahash" xmlns:w16se="http://schemas.microsoft.com/office/word/2015/wordml/symex" mc:Ignorable="w14 w15 w16se w16cid w16 w16cex w16sdtdh">
   <w:docDefaults>
     <w:rPrDefault>
       <w:rPr>
@@ -1182,7 +4250,7 @@
       </w:pPr>
     </w:pPrDefault>
   </w:docDefaults>
-  <w:latentStyles w:defLockedState="0" w:defUIPriority="99" w:defSemiHidden="0" w:defUnhideWhenUsed="0" w:defQFormat="0" w:count="371">
+  <w:latentStyles w:defLockedState="0" w:defUIPriority="99" w:defSemiHidden="0" w:defUnhideWhenUsed="0" w:defQFormat="0" w:count="376">
     <w:lsdException w:name="Normal" w:uiPriority="0" w:qFormat="1"/>
     <w:lsdException w:name="heading 1" w:uiPriority="9" w:qFormat="1"/>
     <w:lsdException w:name="heading 2" w:semiHidden="1" w:uiPriority="9" w:unhideWhenUsed="1" w:qFormat="1"/>
@@ -1288,7 +4356,6 @@
     <w:lsdException w:name="HTML Sample" w:semiHidden="1" w:unhideWhenUsed="1"/>
     <w:lsdException w:name="HTML Typewriter" w:semiHidden="1" w:unhideWhenUsed="1"/>
     <w:lsdException w:name="HTML Variable" w:semiHidden="1" w:unhideWhenUsed="1"/>
-    <w:lsdException w:name="Normal Table" w:semiHidden="1" w:unhideWhenUsed="1"/>
     <w:lsdException w:name="annotation subject" w:semiHidden="1" w:unhideWhenUsed="1"/>
     <w:lsdException w:name="No List" w:semiHidden="1" w:unhideWhenUsed="1"/>
     <w:lsdException w:name="Outline List 1" w:semiHidden="1" w:unhideWhenUsed="1"/>
@@ -1331,11 +4398,8 @@
     <w:lsdException w:name="Table Contemporary" w:semiHidden="1" w:unhideWhenUsed="1"/>
     <w:lsdException w:name="Table Elegant" w:semiHidden="1" w:unhideWhenUsed="1"/>
     <w:lsdException w:name="Table Professional" w:semiHidden="1" w:unhideWhenUsed="1"/>
-    <w:lsdException w:name="Table Subtle 1" w:semiHidden="1" w:unhideWhenUsed="1"/>
     <w:lsdException w:name="Table Subtle 2" w:semiHidden="1" w:unhideWhenUsed="1"/>
     <w:lsdException w:name="Table Web 1" w:semiHidden="1" w:unhideWhenUsed="1"/>
-    <w:lsdException w:name="Table Web 2" w:semiHidden="1" w:unhideWhenUsed="1"/>
-    <w:lsdException w:name="Table Web 3" w:semiHidden="1" w:unhideWhenUsed="1"/>
     <w:lsdException w:name="Balloon Text" w:semiHidden="1" w:unhideWhenUsed="1"/>
     <w:lsdException w:name="Table Grid" w:uiPriority="39"/>
     <w:lsdException w:name="Table Theme" w:semiHidden="1" w:unhideWhenUsed="1"/>
@@ -1554,6 +4618,11 @@
     <w:lsdException w:name="List Table 5 Dark Accent 6" w:uiPriority="50"/>
     <w:lsdException w:name="List Table 6 Colorful Accent 6" w:uiPriority="51"/>
     <w:lsdException w:name="List Table 7 Colorful Accent 6" w:uiPriority="52"/>
+    <w:lsdException w:name="Mention" w:semiHidden="1" w:unhideWhenUsed="1"/>
+    <w:lsdException w:name="Smart Hyperlink" w:semiHidden="1" w:unhideWhenUsed="1"/>
+    <w:lsdException w:name="Hashtag" w:semiHidden="1" w:unhideWhenUsed="1"/>
+    <w:lsdException w:name="Unresolved Mention" w:semiHidden="1" w:unhideWhenUsed="1"/>
+    <w:lsdException w:name="Smart Link" w:semiHidden="1" w:unhideWhenUsed="1"/>
   </w:latentStyles>
   <w:style w:type="paragraph" w:default="1" w:styleId="Normal">
     <w:name w:val="Normal"/>

</xml_diff>

<commit_message>
Se actualizo el modelo de entidades en el archivo word
</commit_message>
<xml_diff>
--- a/CyberPC.docx
+++ b/CyberPC.docx
@@ -1008,9 +1008,9 @@
           <w:noProof/>
         </w:rPr>
         <w:drawing>
-          <wp:inline distT="0" distB="0" distL="0" distR="0" wp14:anchorId="24DD77A2" wp14:editId="5F4341FD">
-            <wp:extent cx="5280463" cy="6495125"/>
-            <wp:effectExtent l="0" t="0" r="0" b="1270"/>
+          <wp:inline distT="0" distB="0" distL="0" distR="0" wp14:anchorId="48488A04" wp14:editId="6682216E">
+            <wp:extent cx="6050961" cy="5638800"/>
+            <wp:effectExtent l="0" t="0" r="6985" b="0"/>
             <wp:docPr id="1" name="Imagen 1" descr="Diagrama&#10;&#10;Descripción generada automáticamente"/>
             <wp:cNvGraphicFramePr>
               <a:graphicFrameLocks xmlns:a="http://schemas.openxmlformats.org/drawingml/2006/main" noChangeAspect="1"/>
@@ -1020,35 +1020,22 @@
                 <pic:pic xmlns:pic="http://schemas.openxmlformats.org/drawingml/2006/picture">
                   <pic:nvPicPr>
                     <pic:cNvPr id="1" name="Imagen 1" descr="Diagrama&#10;&#10;Descripción generada automáticamente"/>
-                    <pic:cNvPicPr>
-                      <a:picLocks noChangeAspect="1" noChangeArrowheads="1"/>
-                    </pic:cNvPicPr>
+                    <pic:cNvPicPr/>
                   </pic:nvPicPr>
                   <pic:blipFill>
-                    <a:blip r:embed="rId8">
-                      <a:extLst>
-                        <a:ext uri="{28A0092B-C50C-407E-A947-70E740481C1C}">
-                          <a14:useLocalDpi xmlns:a14="http://schemas.microsoft.com/office/drawing/2010/main" val="0"/>
-                        </a:ext>
-                      </a:extLst>
-                    </a:blip>
-                    <a:srcRect/>
+                    <a:blip r:embed="rId8"/>
                     <a:stretch>
                       <a:fillRect/>
                     </a:stretch>
                   </pic:blipFill>
-                  <pic:spPr bwMode="auto">
+                  <pic:spPr>
                     <a:xfrm>
                       <a:off x="0" y="0"/>
-                      <a:ext cx="5282371" cy="6497472"/>
+                      <a:ext cx="6053930" cy="5641567"/>
                     </a:xfrm>
                     <a:prstGeom prst="rect">
                       <a:avLst/>
                     </a:prstGeom>
-                    <a:noFill/>
-                    <a:ln>
-                      <a:noFill/>
-                    </a:ln>
                   </pic:spPr>
                 </pic:pic>
               </a:graphicData>
@@ -1337,15 +1324,13 @@
           <w:rFonts w:ascii="Arial" w:hAnsi="Arial" w:cs="Arial"/>
           <w:b/>
           <w:sz w:val="24"/>
-          <w:lang w:val="en-US"/>
-        </w:rPr>
-      </w:pPr>
-      <w:r>
-        <w:rPr>
-          <w:rFonts w:ascii="Arial" w:hAnsi="Arial" w:cs="Arial"/>
-          <w:b/>
-          <w:sz w:val="24"/>
-          <w:lang w:val="en-US"/>
+        </w:rPr>
+      </w:pPr>
+      <w:r>
+        <w:rPr>
+          <w:rFonts w:ascii="Arial" w:hAnsi="Arial" w:cs="Arial"/>
+          <w:b/>
+          <w:sz w:val="24"/>
         </w:rPr>
         <w:t>DROP DATABASE IF EXISTS DBCyberPC_v2;</w:t>
       </w:r>
@@ -1356,15 +1341,13 @@
           <w:rFonts w:ascii="Arial" w:hAnsi="Arial" w:cs="Arial"/>
           <w:b/>
           <w:sz w:val="24"/>
-          <w:lang w:val="en-US"/>
-        </w:rPr>
-      </w:pPr>
-      <w:r>
-        <w:rPr>
-          <w:rFonts w:ascii="Arial" w:hAnsi="Arial" w:cs="Arial"/>
-          <w:b/>
-          <w:sz w:val="24"/>
-          <w:lang w:val="en-US"/>
+        </w:rPr>
+      </w:pPr>
+      <w:r>
+        <w:rPr>
+          <w:rFonts w:ascii="Arial" w:hAnsi="Arial" w:cs="Arial"/>
+          <w:b/>
+          <w:sz w:val="24"/>
         </w:rPr>
         <w:t>CREATE DATABASE DBCyberPC_v2;</w:t>
       </w:r>
@@ -1375,25 +1358,22 @@
           <w:rFonts w:ascii="Arial" w:hAnsi="Arial" w:cs="Arial"/>
           <w:b/>
           <w:sz w:val="24"/>
-          <w:lang w:val="en-US"/>
-        </w:rPr>
-      </w:pPr>
-    </w:p>
-    <w:p>
-      <w:pPr>
-        <w:rPr>
-          <w:rFonts w:ascii="Arial" w:hAnsi="Arial" w:cs="Arial"/>
-          <w:b/>
-          <w:sz w:val="24"/>
-          <w:lang w:val="en-US"/>
-        </w:rPr>
-      </w:pPr>
-      <w:r>
-        <w:rPr>
-          <w:rFonts w:ascii="Arial" w:hAnsi="Arial" w:cs="Arial"/>
-          <w:b/>
-          <w:sz w:val="24"/>
-          <w:lang w:val="en-US"/>
+        </w:rPr>
+      </w:pPr>
+    </w:p>
+    <w:p>
+      <w:pPr>
+        <w:rPr>
+          <w:rFonts w:ascii="Arial" w:hAnsi="Arial" w:cs="Arial"/>
+          <w:b/>
+          <w:sz w:val="24"/>
+        </w:rPr>
+      </w:pPr>
+      <w:r>
+        <w:rPr>
+          <w:rFonts w:ascii="Arial" w:hAnsi="Arial" w:cs="Arial"/>
+          <w:b/>
+          <w:sz w:val="24"/>
         </w:rPr>
         <w:t>USE DBCyberPC_v2;</w:t>
       </w:r>
@@ -1404,25 +1384,22 @@
           <w:rFonts w:ascii="Arial" w:hAnsi="Arial" w:cs="Arial"/>
           <w:b/>
           <w:sz w:val="24"/>
-          <w:lang w:val="en-US"/>
-        </w:rPr>
-      </w:pPr>
-    </w:p>
-    <w:p>
-      <w:pPr>
-        <w:rPr>
-          <w:rFonts w:ascii="Arial" w:hAnsi="Arial" w:cs="Arial"/>
-          <w:b/>
-          <w:sz w:val="24"/>
-          <w:lang w:val="en-US"/>
-        </w:rPr>
-      </w:pPr>
-      <w:r>
-        <w:rPr>
-          <w:rFonts w:ascii="Arial" w:hAnsi="Arial" w:cs="Arial"/>
-          <w:b/>
-          <w:sz w:val="24"/>
-          <w:lang w:val="en-US"/>
+        </w:rPr>
+      </w:pPr>
+    </w:p>
+    <w:p>
+      <w:pPr>
+        <w:rPr>
+          <w:rFonts w:ascii="Arial" w:hAnsi="Arial" w:cs="Arial"/>
+          <w:b/>
+          <w:sz w:val="24"/>
+        </w:rPr>
+      </w:pPr>
+      <w:r>
+        <w:rPr>
+          <w:rFonts w:ascii="Arial" w:hAnsi="Arial" w:cs="Arial"/>
+          <w:b/>
+          <w:sz w:val="24"/>
         </w:rPr>
         <w:t>CREATE TABLE Cliente(</w:t>
       </w:r>
@@ -1441,9 +1418,16 @@
           <w:rFonts w:ascii="Arial" w:hAnsi="Arial" w:cs="Arial"/>
           <w:b/>
           <w:sz w:val="24"/>
-          <w:lang w:val="en-US"/>
-        </w:rPr>
-        <w:tab/>
+        </w:rPr>
+        <w:tab/>
+      </w:r>
+      <w:r>
+        <w:rPr>
+          <w:rFonts w:ascii="Arial" w:hAnsi="Arial" w:cs="Arial"/>
+          <w:b/>
+          <w:sz w:val="24"/>
+          <w:lang w:val="en-US"/>
+        </w:rPr>
         <w:t>NIT bigint not null,</w:t>
       </w:r>
     </w:p>
@@ -1453,67 +1437,154 @@
           <w:rFonts w:ascii="Arial" w:hAnsi="Arial" w:cs="Arial"/>
           <w:b/>
           <w:sz w:val="24"/>
-        </w:rPr>
-      </w:pPr>
-      <w:r>
-        <w:rPr>
-          <w:rFonts w:ascii="Arial" w:hAnsi="Arial" w:cs="Arial"/>
-          <w:b/>
-          <w:sz w:val="24"/>
-          <w:lang w:val="en-US"/>
-        </w:rPr>
-        <w:tab/>
-      </w:r>
-      <w:r>
-        <w:rPr>
-          <w:rFonts w:ascii="Arial" w:hAnsi="Arial" w:cs="Arial"/>
-          <w:b/>
-          <w:sz w:val="24"/>
-          <w:lang w:val="en-US"/>
-        </w:rPr>
-        <w:tab/>
-      </w:r>
-      <w:r>
-        <w:rPr>
-          <w:rFonts w:ascii="Arial" w:hAnsi="Arial" w:cs="Arial"/>
-          <w:b/>
-          <w:sz w:val="24"/>
-        </w:rPr>
-        <w:t>nombresCliente varchar(150) not null,</w:t>
-      </w:r>
-    </w:p>
-    <w:p>
-      <w:pPr>
-        <w:rPr>
-          <w:rFonts w:ascii="Arial" w:hAnsi="Arial" w:cs="Arial"/>
-          <w:b/>
-          <w:sz w:val="24"/>
-        </w:rPr>
-      </w:pPr>
-      <w:r>
-        <w:rPr>
-          <w:rFonts w:ascii="Arial" w:hAnsi="Arial" w:cs="Arial"/>
-          <w:b/>
-          <w:sz w:val="24"/>
-        </w:rPr>
-        <w:tab/>
-      </w:r>
-      <w:r>
-        <w:rPr>
-          <w:rFonts w:ascii="Arial" w:hAnsi="Arial" w:cs="Arial"/>
-          <w:b/>
-          <w:sz w:val="24"/>
-        </w:rPr>
-        <w:tab/>
-      </w:r>
-      <w:r>
-        <w:rPr>
-          <w:rFonts w:ascii="Arial" w:hAnsi="Arial" w:cs="Arial"/>
-          <w:b/>
-          <w:sz w:val="24"/>
-        </w:rPr>
-        <w:tab/>
-        <w:t>apellidosCliente varchar(150) not null,</w:t>
+          <w:lang w:val="en-US"/>
+        </w:rPr>
+      </w:pPr>
+      <w:r>
+        <w:rPr>
+          <w:rFonts w:ascii="Arial" w:hAnsi="Arial" w:cs="Arial"/>
+          <w:b/>
+          <w:sz w:val="24"/>
+          <w:lang w:val="en-US"/>
+        </w:rPr>
+        <w:tab/>
+      </w:r>
+      <w:r>
+        <w:rPr>
+          <w:rFonts w:ascii="Arial" w:hAnsi="Arial" w:cs="Arial"/>
+          <w:b/>
+          <w:sz w:val="24"/>
+          <w:lang w:val="en-US"/>
+        </w:rPr>
+        <w:tab/>
+      </w:r>
+      <w:proofErr w:type="spellStart"/>
+      <w:r>
+        <w:rPr>
+          <w:rFonts w:ascii="Arial" w:hAnsi="Arial" w:cs="Arial"/>
+          <w:b/>
+          <w:sz w:val="24"/>
+          <w:lang w:val="en-US"/>
+        </w:rPr>
+        <w:t>nombresCliente</w:t>
+      </w:r>
+      <w:proofErr w:type="spellEnd"/>
+      <w:r>
+        <w:rPr>
+          <w:rFonts w:ascii="Arial" w:hAnsi="Arial" w:cs="Arial"/>
+          <w:b/>
+          <w:sz w:val="24"/>
+          <w:lang w:val="en-US"/>
+        </w:rPr>
+        <w:t xml:space="preserve"> varchar(150) not null,</w:t>
+      </w:r>
+    </w:p>
+    <w:p>
+      <w:pPr>
+        <w:rPr>
+          <w:rFonts w:ascii="Arial" w:hAnsi="Arial" w:cs="Arial"/>
+          <w:b/>
+          <w:sz w:val="24"/>
+        </w:rPr>
+      </w:pPr>
+      <w:r>
+        <w:rPr>
+          <w:rFonts w:ascii="Arial" w:hAnsi="Arial" w:cs="Arial"/>
+          <w:b/>
+          <w:sz w:val="24"/>
+          <w:lang w:val="en-US"/>
+        </w:rPr>
+        <w:tab/>
+      </w:r>
+      <w:r>
+        <w:rPr>
+          <w:rFonts w:ascii="Arial" w:hAnsi="Arial" w:cs="Arial"/>
+          <w:b/>
+          <w:sz w:val="24"/>
+          <w:lang w:val="en-US"/>
+        </w:rPr>
+        <w:tab/>
+      </w:r>
+      <w:r>
+        <w:rPr>
+          <w:rFonts w:ascii="Arial" w:hAnsi="Arial" w:cs="Arial"/>
+          <w:b/>
+          <w:sz w:val="24"/>
+          <w:lang w:val="en-US"/>
+        </w:rPr>
+        <w:tab/>
+      </w:r>
+      <w:proofErr w:type="spellStart"/>
+      <w:r>
+        <w:rPr>
+          <w:rFonts w:ascii="Arial" w:hAnsi="Arial" w:cs="Arial"/>
+          <w:b/>
+          <w:sz w:val="24"/>
+        </w:rPr>
+        <w:t>apellidosCliente</w:t>
+      </w:r>
+      <w:proofErr w:type="spellEnd"/>
+      <w:r>
+        <w:rPr>
+          <w:rFonts w:ascii="Arial" w:hAnsi="Arial" w:cs="Arial"/>
+          <w:b/>
+          <w:sz w:val="24"/>
+        </w:rPr>
+        <w:t xml:space="preserve"> </w:t>
+      </w:r>
+      <w:proofErr w:type="spellStart"/>
+      <w:r>
+        <w:rPr>
+          <w:rFonts w:ascii="Arial" w:hAnsi="Arial" w:cs="Arial"/>
+          <w:b/>
+          <w:sz w:val="24"/>
+        </w:rPr>
+        <w:t>varchar</w:t>
+      </w:r>
+      <w:proofErr w:type="spellEnd"/>
+      <w:r>
+        <w:rPr>
+          <w:rFonts w:ascii="Arial" w:hAnsi="Arial" w:cs="Arial"/>
+          <w:b/>
+          <w:sz w:val="24"/>
+        </w:rPr>
+        <w:t xml:space="preserve">(150) </w:t>
+      </w:r>
+      <w:proofErr w:type="spellStart"/>
+      <w:r>
+        <w:rPr>
+          <w:rFonts w:ascii="Arial" w:hAnsi="Arial" w:cs="Arial"/>
+          <w:b/>
+          <w:sz w:val="24"/>
+        </w:rPr>
+        <w:t>not</w:t>
+      </w:r>
+      <w:proofErr w:type="spellEnd"/>
+      <w:r>
+        <w:rPr>
+          <w:rFonts w:ascii="Arial" w:hAnsi="Arial" w:cs="Arial"/>
+          <w:b/>
+          <w:sz w:val="24"/>
+        </w:rPr>
+        <w:t xml:space="preserve"> </w:t>
+      </w:r>
+      <w:proofErr w:type="spellStart"/>
+      <w:r>
+        <w:rPr>
+          <w:rFonts w:ascii="Arial" w:hAnsi="Arial" w:cs="Arial"/>
+          <w:b/>
+          <w:sz w:val="24"/>
+        </w:rPr>
+        <w:t>null</w:t>
+      </w:r>
+      <w:proofErr w:type="spellEnd"/>
+      <w:r>
+        <w:rPr>
+          <w:rFonts w:ascii="Arial" w:hAnsi="Arial" w:cs="Arial"/>
+          <w:b/>
+          <w:sz w:val="24"/>
+        </w:rPr>
+        <w:t>,</w:t>
       </w:r>
     </w:p>
     <w:p>
@@ -1564,112 +1635,139 @@
           <w:rFonts w:ascii="Arial" w:hAnsi="Arial" w:cs="Arial"/>
           <w:b/>
           <w:sz w:val="24"/>
-        </w:rPr>
-      </w:pPr>
-      <w:r>
-        <w:rPr>
-          <w:rFonts w:ascii="Arial" w:hAnsi="Arial" w:cs="Arial"/>
-          <w:b/>
-          <w:sz w:val="24"/>
-        </w:rPr>
-        <w:tab/>
-      </w:r>
-      <w:r>
-        <w:rPr>
-          <w:rFonts w:ascii="Arial" w:hAnsi="Arial" w:cs="Arial"/>
-          <w:b/>
-          <w:sz w:val="24"/>
-        </w:rPr>
-        <w:tab/>
-      </w:r>
-      <w:r>
-        <w:rPr>
-          <w:rFonts w:ascii="Arial" w:hAnsi="Arial" w:cs="Arial"/>
-          <w:b/>
-          <w:sz w:val="24"/>
-        </w:rPr>
-        <w:tab/>
-      </w:r>
-      <w:r>
-        <w:rPr>
-          <w:rFonts w:ascii="Arial" w:hAnsi="Arial" w:cs="Arial"/>
-          <w:b/>
-          <w:sz w:val="24"/>
-        </w:rPr>
-        <w:tab/>
-      </w:r>
-      <w:r>
-        <w:rPr>
-          <w:rFonts w:ascii="Arial" w:hAnsi="Arial" w:cs="Arial"/>
-          <w:b/>
-          <w:sz w:val="24"/>
-        </w:rPr>
-        <w:tab/>
-        <w:t>telefonoCliente varchar(10) not null,</w:t>
-      </w:r>
-      <w:r>
-        <w:rPr>
-          <w:rFonts w:ascii="Arial" w:hAnsi="Arial" w:cs="Arial"/>
-          <w:b/>
-          <w:sz w:val="24"/>
-        </w:rPr>
-        <w:tab/>
-      </w:r>
-    </w:p>
-    <w:p>
-      <w:pPr>
-        <w:rPr>
-          <w:rFonts w:ascii="Arial" w:hAnsi="Arial" w:cs="Arial"/>
-          <w:b/>
-          <w:sz w:val="24"/>
-          <w:lang w:val="en-US"/>
-        </w:rPr>
-      </w:pPr>
-      <w:r>
-        <w:rPr>
-          <w:rFonts w:ascii="Arial" w:hAnsi="Arial" w:cs="Arial"/>
-          <w:b/>
-          <w:sz w:val="24"/>
-        </w:rPr>
-        <w:tab/>
-      </w:r>
-      <w:r>
-        <w:rPr>
-          <w:rFonts w:ascii="Arial" w:hAnsi="Arial" w:cs="Arial"/>
-          <w:b/>
-          <w:sz w:val="24"/>
-        </w:rPr>
-        <w:tab/>
-      </w:r>
-      <w:r>
-        <w:rPr>
-          <w:rFonts w:ascii="Arial" w:hAnsi="Arial" w:cs="Arial"/>
-          <w:b/>
-          <w:sz w:val="24"/>
-        </w:rPr>
-        <w:tab/>
-      </w:r>
-      <w:r>
-        <w:rPr>
-          <w:rFonts w:ascii="Arial" w:hAnsi="Arial" w:cs="Arial"/>
-          <w:b/>
-          <w:sz w:val="24"/>
-        </w:rPr>
-        <w:tab/>
-      </w:r>
-      <w:r>
-        <w:rPr>
-          <w:rFonts w:ascii="Arial" w:hAnsi="Arial" w:cs="Arial"/>
-          <w:b/>
-          <w:sz w:val="24"/>
-        </w:rPr>
-        <w:tab/>
-      </w:r>
-      <w:r>
-        <w:rPr>
-          <w:rFonts w:ascii="Arial" w:hAnsi="Arial" w:cs="Arial"/>
-          <w:b/>
-          <w:sz w:val="24"/>
+          <w:lang w:val="en-US"/>
+        </w:rPr>
+      </w:pPr>
+      <w:r>
+        <w:rPr>
+          <w:rFonts w:ascii="Arial" w:hAnsi="Arial" w:cs="Arial"/>
+          <w:b/>
+          <w:sz w:val="24"/>
+        </w:rPr>
+        <w:tab/>
+      </w:r>
+      <w:r>
+        <w:rPr>
+          <w:rFonts w:ascii="Arial" w:hAnsi="Arial" w:cs="Arial"/>
+          <w:b/>
+          <w:sz w:val="24"/>
+        </w:rPr>
+        <w:tab/>
+      </w:r>
+      <w:r>
+        <w:rPr>
+          <w:rFonts w:ascii="Arial" w:hAnsi="Arial" w:cs="Arial"/>
+          <w:b/>
+          <w:sz w:val="24"/>
+        </w:rPr>
+        <w:tab/>
+      </w:r>
+      <w:r>
+        <w:rPr>
+          <w:rFonts w:ascii="Arial" w:hAnsi="Arial" w:cs="Arial"/>
+          <w:b/>
+          <w:sz w:val="24"/>
+        </w:rPr>
+        <w:tab/>
+      </w:r>
+      <w:r>
+        <w:rPr>
+          <w:rFonts w:ascii="Arial" w:hAnsi="Arial" w:cs="Arial"/>
+          <w:b/>
+          <w:sz w:val="24"/>
+        </w:rPr>
+        <w:tab/>
+      </w:r>
+      <w:proofErr w:type="spellStart"/>
+      <w:r>
+        <w:rPr>
+          <w:rFonts w:ascii="Arial" w:hAnsi="Arial" w:cs="Arial"/>
+          <w:b/>
+          <w:sz w:val="24"/>
+          <w:lang w:val="en-US"/>
+        </w:rPr>
+        <w:t>telefonoCliente</w:t>
+      </w:r>
+      <w:proofErr w:type="spellEnd"/>
+      <w:r>
+        <w:rPr>
+          <w:rFonts w:ascii="Arial" w:hAnsi="Arial" w:cs="Arial"/>
+          <w:b/>
+          <w:sz w:val="24"/>
+          <w:lang w:val="en-US"/>
+        </w:rPr>
+        <w:t xml:space="preserve"> varchar(10) not null,</w:t>
+      </w:r>
+      <w:r>
+        <w:rPr>
+          <w:rFonts w:ascii="Arial" w:hAnsi="Arial" w:cs="Arial"/>
+          <w:b/>
+          <w:sz w:val="24"/>
+          <w:lang w:val="en-US"/>
+        </w:rPr>
+        <w:tab/>
+      </w:r>
+    </w:p>
+    <w:p>
+      <w:pPr>
+        <w:rPr>
+          <w:rFonts w:ascii="Arial" w:hAnsi="Arial" w:cs="Arial"/>
+          <w:b/>
+          <w:sz w:val="24"/>
+          <w:lang w:val="en-US"/>
+        </w:rPr>
+      </w:pPr>
+      <w:r>
+        <w:rPr>
+          <w:rFonts w:ascii="Arial" w:hAnsi="Arial" w:cs="Arial"/>
+          <w:b/>
+          <w:sz w:val="24"/>
+          <w:lang w:val="en-US"/>
+        </w:rPr>
+        <w:tab/>
+      </w:r>
+      <w:r>
+        <w:rPr>
+          <w:rFonts w:ascii="Arial" w:hAnsi="Arial" w:cs="Arial"/>
+          <w:b/>
+          <w:sz w:val="24"/>
+          <w:lang w:val="en-US"/>
+        </w:rPr>
+        <w:tab/>
+      </w:r>
+      <w:r>
+        <w:rPr>
+          <w:rFonts w:ascii="Arial" w:hAnsi="Arial" w:cs="Arial"/>
+          <w:b/>
+          <w:sz w:val="24"/>
+          <w:lang w:val="en-US"/>
+        </w:rPr>
+        <w:tab/>
+      </w:r>
+      <w:r>
+        <w:rPr>
+          <w:rFonts w:ascii="Arial" w:hAnsi="Arial" w:cs="Arial"/>
+          <w:b/>
+          <w:sz w:val="24"/>
+          <w:lang w:val="en-US"/>
+        </w:rPr>
+        <w:tab/>
+      </w:r>
+      <w:r>
+        <w:rPr>
+          <w:rFonts w:ascii="Arial" w:hAnsi="Arial" w:cs="Arial"/>
+          <w:b/>
+          <w:sz w:val="24"/>
+          <w:lang w:val="en-US"/>
+        </w:rPr>
+        <w:tab/>
+      </w:r>
+      <w:r>
+        <w:rPr>
+          <w:rFonts w:ascii="Arial" w:hAnsi="Arial" w:cs="Arial"/>
+          <w:b/>
+          <w:sz w:val="24"/>
+          <w:lang w:val="en-US"/>
         </w:rPr>
         <w:tab/>
       </w:r>
@@ -4356,6 +4454,7 @@
     <w:lsdException w:name="HTML Sample" w:semiHidden="1" w:unhideWhenUsed="1"/>
     <w:lsdException w:name="HTML Typewriter" w:semiHidden="1" w:unhideWhenUsed="1"/>
     <w:lsdException w:name="HTML Variable" w:semiHidden="1" w:unhideWhenUsed="1"/>
+    <w:lsdException w:name="Normal Table" w:semiHidden="1" w:unhideWhenUsed="1"/>
     <w:lsdException w:name="annotation subject" w:semiHidden="1" w:unhideWhenUsed="1"/>
     <w:lsdException w:name="No List" w:semiHidden="1" w:unhideWhenUsed="1"/>
     <w:lsdException w:name="Outline List 1" w:semiHidden="1" w:unhideWhenUsed="1"/>
@@ -4398,8 +4497,11 @@
     <w:lsdException w:name="Table Contemporary" w:semiHidden="1" w:unhideWhenUsed="1"/>
     <w:lsdException w:name="Table Elegant" w:semiHidden="1" w:unhideWhenUsed="1"/>
     <w:lsdException w:name="Table Professional" w:semiHidden="1" w:unhideWhenUsed="1"/>
+    <w:lsdException w:name="Table Subtle 1" w:semiHidden="1" w:unhideWhenUsed="1"/>
     <w:lsdException w:name="Table Subtle 2" w:semiHidden="1" w:unhideWhenUsed="1"/>
     <w:lsdException w:name="Table Web 1" w:semiHidden="1" w:unhideWhenUsed="1"/>
+    <w:lsdException w:name="Table Web 2" w:semiHidden="1" w:unhideWhenUsed="1"/>
+    <w:lsdException w:name="Table Web 3" w:semiHidden="1" w:unhideWhenUsed="1"/>
     <w:lsdException w:name="Balloon Text" w:semiHidden="1" w:unhideWhenUsed="1"/>
     <w:lsdException w:name="Table Grid" w:uiPriority="39"/>
     <w:lsdException w:name="Table Theme" w:semiHidden="1" w:unhideWhenUsed="1"/>

</xml_diff>

<commit_message>
Se cambiaron las dimensiones en las imagenes como en el PrincipalCarousel.jsp
</commit_message>
<xml_diff>
--- a/CyberPC.docx
+++ b/CyberPC.docx
@@ -1008,9 +1008,9 @@
           <w:noProof/>
         </w:rPr>
         <w:drawing>
-          <wp:inline distT="0" distB="0" distL="0" distR="0" wp14:anchorId="24DD77A2" wp14:editId="5F4341FD">
-            <wp:extent cx="5280463" cy="6495125"/>
-            <wp:effectExtent l="0" t="0" r="0" b="1270"/>
+          <wp:inline distT="0" distB="0" distL="0" distR="0" wp14:anchorId="48488A04" wp14:editId="6682216E">
+            <wp:extent cx="6050961" cy="5638800"/>
+            <wp:effectExtent l="0" t="0" r="6985" b="0"/>
             <wp:docPr id="1" name="Imagen 1" descr="Diagrama&#10;&#10;Descripción generada automáticamente"/>
             <wp:cNvGraphicFramePr>
               <a:graphicFrameLocks xmlns:a="http://schemas.openxmlformats.org/drawingml/2006/main" noChangeAspect="1"/>
@@ -1020,35 +1020,22 @@
                 <pic:pic xmlns:pic="http://schemas.openxmlformats.org/drawingml/2006/picture">
                   <pic:nvPicPr>
                     <pic:cNvPr id="1" name="Imagen 1" descr="Diagrama&#10;&#10;Descripción generada automáticamente"/>
-                    <pic:cNvPicPr>
-                      <a:picLocks noChangeAspect="1" noChangeArrowheads="1"/>
-                    </pic:cNvPicPr>
+                    <pic:cNvPicPr/>
                   </pic:nvPicPr>
                   <pic:blipFill>
-                    <a:blip r:embed="rId8">
-                      <a:extLst>
-                        <a:ext uri="{28A0092B-C50C-407E-A947-70E740481C1C}">
-                          <a14:useLocalDpi xmlns:a14="http://schemas.microsoft.com/office/drawing/2010/main" val="0"/>
-                        </a:ext>
-                      </a:extLst>
-                    </a:blip>
-                    <a:srcRect/>
+                    <a:blip r:embed="rId8"/>
                     <a:stretch>
                       <a:fillRect/>
                     </a:stretch>
                   </pic:blipFill>
-                  <pic:spPr bwMode="auto">
+                  <pic:spPr>
                     <a:xfrm>
                       <a:off x="0" y="0"/>
-                      <a:ext cx="5282371" cy="6497472"/>
+                      <a:ext cx="6053930" cy="5641567"/>
                     </a:xfrm>
                     <a:prstGeom prst="rect">
                       <a:avLst/>
                     </a:prstGeom>
-                    <a:noFill/>
-                    <a:ln>
-                      <a:noFill/>
-                    </a:ln>
                   </pic:spPr>
                 </pic:pic>
               </a:graphicData>
@@ -1306,47 +1293,21 @@
     </w:p>
     <w:p>
       <w:pPr>
-        <w:jc w:val="center"/>
-        <w:rPr>
-          <w:rFonts w:ascii="Arial" w:hAnsi="Arial" w:cs="Arial"/>
-          <w:b/>
-          <w:sz w:val="24"/>
-        </w:rPr>
-      </w:pPr>
-      <w:r>
-        <w:rPr>
-          <w:rFonts w:ascii="Arial" w:hAnsi="Arial" w:cs="Arial"/>
-          <w:b/>
-          <w:sz w:val="24"/>
+        <w:rPr>
+          <w:rFonts w:ascii="Arial" w:hAnsi="Arial" w:cs="Arial"/>
+          <w:b/>
+          <w:sz w:val="24"/>
+          <w:lang w:val="en-US"/>
+        </w:rPr>
+      </w:pPr>
+      <w:r>
+        <w:rPr>
+          <w:rFonts w:ascii="Arial" w:hAnsi="Arial" w:cs="Arial"/>
+          <w:b/>
+          <w:sz w:val="24"/>
+          <w:lang w:val="en-US"/>
         </w:rPr>
         <w:lastRenderedPageBreak/>
-        <w:t>Scrip</w:t>
-      </w:r>
-      <w:r>
-        <w:rPr>
-          <w:rFonts w:ascii="Arial" w:hAnsi="Arial" w:cs="Arial"/>
-          <w:b/>
-          <w:sz w:val="24"/>
-        </w:rPr>
-        <w:t>t</w:t>
-      </w:r>
-    </w:p>
-    <w:p>
-      <w:pPr>
-        <w:rPr>
-          <w:rFonts w:ascii="Arial" w:hAnsi="Arial" w:cs="Arial"/>
-          <w:b/>
-          <w:sz w:val="24"/>
-          <w:lang w:val="en-US"/>
-        </w:rPr>
-      </w:pPr>
-      <w:r>
-        <w:rPr>
-          <w:rFonts w:ascii="Arial" w:hAnsi="Arial" w:cs="Arial"/>
-          <w:b/>
-          <w:sz w:val="24"/>
-          <w:lang w:val="en-US"/>
-        </w:rPr>
         <w:t>DROP DATABASE IF EXISTS DBCyberPC_v2;</w:t>
       </w:r>
     </w:p>
@@ -1953,15 +1914,84 @@
           <w:rFonts w:ascii="Arial" w:hAnsi="Arial" w:cs="Arial"/>
           <w:b/>
           <w:sz w:val="24"/>
-          <w:lang w:val="en-US"/>
-        </w:rPr>
-      </w:pPr>
-      <w:r>
-        <w:rPr>
-          <w:rFonts w:ascii="Arial" w:hAnsi="Arial" w:cs="Arial"/>
-          <w:b/>
-          <w:sz w:val="24"/>
-          <w:lang w:val="en-US"/>
+        </w:rPr>
+      </w:pPr>
+      <w:r>
+        <w:rPr>
+          <w:rFonts w:ascii="Arial" w:hAnsi="Arial" w:cs="Arial"/>
+          <w:b/>
+          <w:sz w:val="24"/>
+          <w:lang w:val="en-US"/>
+        </w:rPr>
+        <w:tab/>
+      </w:r>
+      <w:r>
+        <w:rPr>
+          <w:rFonts w:ascii="Arial" w:hAnsi="Arial" w:cs="Arial"/>
+          <w:b/>
+          <w:sz w:val="24"/>
+          <w:lang w:val="en-US"/>
+        </w:rPr>
+        <w:tab/>
+      </w:r>
+      <w:r>
+        <w:rPr>
+          <w:rFonts w:ascii="Arial" w:hAnsi="Arial" w:cs="Arial"/>
+          <w:b/>
+          <w:sz w:val="24"/>
+          <w:lang w:val="en-US"/>
+        </w:rPr>
+        <w:tab/>
+      </w:r>
+      <w:r>
+        <w:rPr>
+          <w:rFonts w:ascii="Arial" w:hAnsi="Arial" w:cs="Arial"/>
+          <w:b/>
+          <w:sz w:val="24"/>
+          <w:lang w:val="en-US"/>
+        </w:rPr>
+        <w:tab/>
+      </w:r>
+      <w:r>
+        <w:rPr>
+          <w:rFonts w:ascii="Arial" w:hAnsi="Arial" w:cs="Arial"/>
+          <w:b/>
+          <w:sz w:val="24"/>
+          <w:lang w:val="en-US"/>
+        </w:rPr>
+        <w:tab/>
+      </w:r>
+      <w:r>
+        <w:rPr>
+          <w:rFonts w:ascii="Arial" w:hAnsi="Arial" w:cs="Arial"/>
+          <w:b/>
+          <w:sz w:val="24"/>
+          <w:lang w:val="en-US"/>
+        </w:rPr>
+        <w:tab/>
+      </w:r>
+      <w:r>
+        <w:rPr>
+          <w:rFonts w:ascii="Arial" w:hAnsi="Arial" w:cs="Arial"/>
+          <w:b/>
+          <w:sz w:val="24"/>
+        </w:rPr>
+        <w:t xml:space="preserve">fotoPerfil varchar(255), </w:t>
+      </w:r>
+    </w:p>
+    <w:p>
+      <w:pPr>
+        <w:rPr>
+          <w:rFonts w:ascii="Arial" w:hAnsi="Arial" w:cs="Arial"/>
+          <w:b/>
+          <w:sz w:val="24"/>
+        </w:rPr>
+      </w:pPr>
+      <w:r>
+        <w:rPr>
+          <w:rFonts w:ascii="Arial" w:hAnsi="Arial" w:cs="Arial"/>
+          <w:b/>
+          <w:sz w:val="24"/>
         </w:rPr>
         <w:tab/>
         <w:t>primary key PK_DPIEmpleado(DPIEmpleado)</w:t>
@@ -2041,26 +2071,32 @@
           <w:rFonts w:ascii="Arial" w:hAnsi="Arial" w:cs="Arial"/>
           <w:b/>
           <w:sz w:val="24"/>
-          <w:lang w:val="en-US"/>
-        </w:rPr>
-      </w:pPr>
-      <w:r>
-        <w:rPr>
-          <w:rFonts w:ascii="Arial" w:hAnsi="Arial" w:cs="Arial"/>
-          <w:b/>
-          <w:sz w:val="24"/>
-          <w:lang w:val="en-US"/>
-        </w:rPr>
-        <w:tab/>
-      </w:r>
-      <w:r>
-        <w:rPr>
-          <w:rFonts w:ascii="Arial" w:hAnsi="Arial" w:cs="Arial"/>
-          <w:b/>
-          <w:sz w:val="24"/>
-          <w:lang w:val="en-US"/>
-        </w:rPr>
-        <w:tab/>
+        </w:rPr>
+      </w:pPr>
+      <w:r>
+        <w:rPr>
+          <w:rFonts w:ascii="Arial" w:hAnsi="Arial" w:cs="Arial"/>
+          <w:b/>
+          <w:sz w:val="24"/>
+          <w:lang w:val="en-US"/>
+        </w:rPr>
+        <w:tab/>
+      </w:r>
+      <w:r>
+        <w:rPr>
+          <w:rFonts w:ascii="Arial" w:hAnsi="Arial" w:cs="Arial"/>
+          <w:b/>
+          <w:sz w:val="24"/>
+          <w:lang w:val="en-US"/>
+        </w:rPr>
+        <w:tab/>
+      </w:r>
+      <w:r>
+        <w:rPr>
+          <w:rFonts w:ascii="Arial" w:hAnsi="Arial" w:cs="Arial"/>
+          <w:b/>
+          <w:sz w:val="24"/>
+        </w:rPr>
         <w:t>descripcionTipoProducto varchar(200) not null,</w:t>
       </w:r>
     </w:p>
@@ -2070,15 +2106,13 @@
           <w:rFonts w:ascii="Arial" w:hAnsi="Arial" w:cs="Arial"/>
           <w:b/>
           <w:sz w:val="24"/>
-          <w:lang w:val="en-US"/>
-        </w:rPr>
-      </w:pPr>
-      <w:r>
-        <w:rPr>
-          <w:rFonts w:ascii="Arial" w:hAnsi="Arial" w:cs="Arial"/>
-          <w:b/>
-          <w:sz w:val="24"/>
-          <w:lang w:val="en-US"/>
+        </w:rPr>
+      </w:pPr>
+      <w:r>
+        <w:rPr>
+          <w:rFonts w:ascii="Arial" w:hAnsi="Arial" w:cs="Arial"/>
+          <w:b/>
+          <w:sz w:val="24"/>
         </w:rPr>
         <w:lastRenderedPageBreak/>
         <w:tab/>
@@ -2091,15 +2125,13 @@
           <w:rFonts w:ascii="Arial" w:hAnsi="Arial" w:cs="Arial"/>
           <w:b/>
           <w:sz w:val="24"/>
-          <w:lang w:val="en-US"/>
-        </w:rPr>
-      </w:pPr>
-      <w:r>
-        <w:rPr>
-          <w:rFonts w:ascii="Arial" w:hAnsi="Arial" w:cs="Arial"/>
-          <w:b/>
-          <w:sz w:val="24"/>
-          <w:lang w:val="en-US"/>
+        </w:rPr>
+      </w:pPr>
+      <w:r>
+        <w:rPr>
+          <w:rFonts w:ascii="Arial" w:hAnsi="Arial" w:cs="Arial"/>
+          <w:b/>
+          <w:sz w:val="24"/>
         </w:rPr>
         <w:t>);</w:t>
       </w:r>
@@ -2110,25 +2142,22 @@
           <w:rFonts w:ascii="Arial" w:hAnsi="Arial" w:cs="Arial"/>
           <w:b/>
           <w:sz w:val="24"/>
-          <w:lang w:val="en-US"/>
-        </w:rPr>
-      </w:pPr>
-    </w:p>
-    <w:p>
-      <w:pPr>
-        <w:rPr>
-          <w:rFonts w:ascii="Arial" w:hAnsi="Arial" w:cs="Arial"/>
-          <w:b/>
-          <w:sz w:val="24"/>
-          <w:lang w:val="en-US"/>
-        </w:rPr>
-      </w:pPr>
-      <w:r>
-        <w:rPr>
-          <w:rFonts w:ascii="Arial" w:hAnsi="Arial" w:cs="Arial"/>
-          <w:b/>
-          <w:sz w:val="24"/>
-          <w:lang w:val="en-US"/>
+        </w:rPr>
+      </w:pPr>
+    </w:p>
+    <w:p>
+      <w:pPr>
+        <w:rPr>
+          <w:rFonts w:ascii="Arial" w:hAnsi="Arial" w:cs="Arial"/>
+          <w:b/>
+          <w:sz w:val="24"/>
+        </w:rPr>
+      </w:pPr>
+      <w:r>
+        <w:rPr>
+          <w:rFonts w:ascii="Arial" w:hAnsi="Arial" w:cs="Arial"/>
+          <w:b/>
+          <w:sz w:val="24"/>
         </w:rPr>
         <w:t>CREATE TABLE Marca(</w:t>
       </w:r>
@@ -2139,15 +2168,13 @@
           <w:rFonts w:ascii="Arial" w:hAnsi="Arial" w:cs="Arial"/>
           <w:b/>
           <w:sz w:val="24"/>
-          <w:lang w:val="en-US"/>
-        </w:rPr>
-      </w:pPr>
-      <w:r>
-        <w:rPr>
-          <w:rFonts w:ascii="Arial" w:hAnsi="Arial" w:cs="Arial"/>
-          <w:b/>
-          <w:sz w:val="24"/>
-          <w:lang w:val="en-US"/>
+        </w:rPr>
+      </w:pPr>
+      <w:r>
+        <w:rPr>
+          <w:rFonts w:ascii="Arial" w:hAnsi="Arial" w:cs="Arial"/>
+          <w:b/>
+          <w:sz w:val="24"/>
         </w:rPr>
         <w:tab/>
         <w:t xml:space="preserve">codigoMarca int not null auto_increment, </w:t>
@@ -2159,24 +2186,21 @@
           <w:rFonts w:ascii="Arial" w:hAnsi="Arial" w:cs="Arial"/>
           <w:b/>
           <w:sz w:val="24"/>
-          <w:lang w:val="en-US"/>
-        </w:rPr>
-      </w:pPr>
-      <w:r>
-        <w:rPr>
-          <w:rFonts w:ascii="Arial" w:hAnsi="Arial" w:cs="Arial"/>
-          <w:b/>
-          <w:sz w:val="24"/>
-          <w:lang w:val="en-US"/>
-        </w:rPr>
-        <w:tab/>
-      </w:r>
-      <w:r>
-        <w:rPr>
-          <w:rFonts w:ascii="Arial" w:hAnsi="Arial" w:cs="Arial"/>
-          <w:b/>
-          <w:sz w:val="24"/>
-          <w:lang w:val="en-US"/>
+        </w:rPr>
+      </w:pPr>
+      <w:r>
+        <w:rPr>
+          <w:rFonts w:ascii="Arial" w:hAnsi="Arial" w:cs="Arial"/>
+          <w:b/>
+          <w:sz w:val="24"/>
+        </w:rPr>
+        <w:tab/>
+      </w:r>
+      <w:r>
+        <w:rPr>
+          <w:rFonts w:ascii="Arial" w:hAnsi="Arial" w:cs="Arial"/>
+          <w:b/>
+          <w:sz w:val="24"/>
         </w:rPr>
         <w:tab/>
         <w:t>descripcionMarca varchar(150) not null,</w:t>
@@ -2188,15 +2212,13 @@
           <w:rFonts w:ascii="Arial" w:hAnsi="Arial" w:cs="Arial"/>
           <w:b/>
           <w:sz w:val="24"/>
-          <w:lang w:val="en-US"/>
-        </w:rPr>
-      </w:pPr>
-      <w:r>
-        <w:rPr>
-          <w:rFonts w:ascii="Arial" w:hAnsi="Arial" w:cs="Arial"/>
-          <w:b/>
-          <w:sz w:val="24"/>
-          <w:lang w:val="en-US"/>
+        </w:rPr>
+      </w:pPr>
+      <w:r>
+        <w:rPr>
+          <w:rFonts w:ascii="Arial" w:hAnsi="Arial" w:cs="Arial"/>
+          <w:b/>
+          <w:sz w:val="24"/>
         </w:rPr>
         <w:tab/>
         <w:t>primary key PK_codigoMarca(codigoMarca)</w:t>
@@ -2208,15 +2230,13 @@
           <w:rFonts w:ascii="Arial" w:hAnsi="Arial" w:cs="Arial"/>
           <w:b/>
           <w:sz w:val="24"/>
-          <w:lang w:val="en-US"/>
-        </w:rPr>
-      </w:pPr>
-      <w:r>
-        <w:rPr>
-          <w:rFonts w:ascii="Arial" w:hAnsi="Arial" w:cs="Arial"/>
-          <w:b/>
-          <w:sz w:val="24"/>
-          <w:lang w:val="en-US"/>
+        </w:rPr>
+      </w:pPr>
+      <w:r>
+        <w:rPr>
+          <w:rFonts w:ascii="Arial" w:hAnsi="Arial" w:cs="Arial"/>
+          <w:b/>
+          <w:sz w:val="24"/>
         </w:rPr>
         <w:t>);</w:t>
       </w:r>
@@ -2227,25 +2247,22 @@
           <w:rFonts w:ascii="Arial" w:hAnsi="Arial" w:cs="Arial"/>
           <w:b/>
           <w:sz w:val="24"/>
-          <w:lang w:val="en-US"/>
-        </w:rPr>
-      </w:pPr>
-    </w:p>
-    <w:p>
-      <w:pPr>
-        <w:rPr>
-          <w:rFonts w:ascii="Arial" w:hAnsi="Arial" w:cs="Arial"/>
-          <w:b/>
-          <w:sz w:val="24"/>
-          <w:lang w:val="en-US"/>
-        </w:rPr>
-      </w:pPr>
-      <w:r>
-        <w:rPr>
-          <w:rFonts w:ascii="Arial" w:hAnsi="Arial" w:cs="Arial"/>
-          <w:b/>
-          <w:sz w:val="24"/>
-          <w:lang w:val="en-US"/>
+        </w:rPr>
+      </w:pPr>
+    </w:p>
+    <w:p>
+      <w:pPr>
+        <w:rPr>
+          <w:rFonts w:ascii="Arial" w:hAnsi="Arial" w:cs="Arial"/>
+          <w:b/>
+          <w:sz w:val="24"/>
+        </w:rPr>
+      </w:pPr>
+      <w:r>
+        <w:rPr>
+          <w:rFonts w:ascii="Arial" w:hAnsi="Arial" w:cs="Arial"/>
+          <w:b/>
+          <w:sz w:val="24"/>
         </w:rPr>
         <w:t>CREATE TABLE TipoPago(</w:t>
       </w:r>
@@ -2264,9 +2281,16 @@
           <w:rFonts w:ascii="Arial" w:hAnsi="Arial" w:cs="Arial"/>
           <w:b/>
           <w:sz w:val="24"/>
-          <w:lang w:val="en-US"/>
-        </w:rPr>
-        <w:tab/>
+        </w:rPr>
+        <w:tab/>
+      </w:r>
+      <w:r>
+        <w:rPr>
+          <w:rFonts w:ascii="Arial" w:hAnsi="Arial" w:cs="Arial"/>
+          <w:b/>
+          <w:sz w:val="24"/>
+          <w:lang w:val="en-US"/>
+        </w:rPr>
         <w:t>codigoTipoPago int not null auto_increment,</w:t>
       </w:r>
     </w:p>
@@ -3365,6 +3389,54 @@
           <w:lang w:val="en-US"/>
         </w:rPr>
         <w:tab/>
+        <w:t>subtotal double,</w:t>
+      </w:r>
+    </w:p>
+    <w:p>
+      <w:pPr>
+        <w:rPr>
+          <w:rFonts w:ascii="Arial" w:hAnsi="Arial" w:cs="Arial"/>
+          <w:b/>
+          <w:sz w:val="24"/>
+          <w:lang w:val="en-US"/>
+        </w:rPr>
+      </w:pPr>
+      <w:r>
+        <w:rPr>
+          <w:rFonts w:ascii="Arial" w:hAnsi="Arial" w:cs="Arial"/>
+          <w:b/>
+          <w:sz w:val="24"/>
+          <w:lang w:val="en-US"/>
+        </w:rPr>
+        <w:lastRenderedPageBreak/>
+        <w:tab/>
+      </w:r>
+      <w:r>
+        <w:rPr>
+          <w:rFonts w:ascii="Arial" w:hAnsi="Arial" w:cs="Arial"/>
+          <w:b/>
+          <w:sz w:val="24"/>
+          <w:lang w:val="en-US"/>
+        </w:rPr>
+        <w:tab/>
+      </w:r>
+      <w:r>
+        <w:rPr>
+          <w:rFonts w:ascii="Arial" w:hAnsi="Arial" w:cs="Arial"/>
+          <w:b/>
+          <w:sz w:val="24"/>
+          <w:lang w:val="en-US"/>
+        </w:rPr>
+        <w:tab/>
+      </w:r>
+      <w:r>
+        <w:rPr>
+          <w:rFonts w:ascii="Arial" w:hAnsi="Arial" w:cs="Arial"/>
+          <w:b/>
+          <w:sz w:val="24"/>
+          <w:lang w:val="en-US"/>
+        </w:rPr>
+        <w:tab/>
         <w:t>codigoFactura int not null,</w:t>
       </w:r>
     </w:p>
@@ -3384,235 +3456,452 @@
           <w:sz w:val="24"/>
           <w:lang w:val="en-US"/>
         </w:rPr>
+        <w:tab/>
+      </w:r>
+      <w:r>
+        <w:rPr>
+          <w:rFonts w:ascii="Arial" w:hAnsi="Arial" w:cs="Arial"/>
+          <w:b/>
+          <w:sz w:val="24"/>
+          <w:lang w:val="en-US"/>
+        </w:rPr>
+        <w:tab/>
+      </w:r>
+      <w:r>
+        <w:rPr>
+          <w:rFonts w:ascii="Arial" w:hAnsi="Arial" w:cs="Arial"/>
+          <w:b/>
+          <w:sz w:val="24"/>
+          <w:lang w:val="en-US"/>
+        </w:rPr>
+        <w:tab/>
+      </w:r>
+      <w:r>
+        <w:rPr>
+          <w:rFonts w:ascii="Arial" w:hAnsi="Arial" w:cs="Arial"/>
+          <w:b/>
+          <w:sz w:val="24"/>
+          <w:lang w:val="en-US"/>
+        </w:rPr>
+        <w:tab/>
+      </w:r>
+      <w:r>
+        <w:rPr>
+          <w:rFonts w:ascii="Arial" w:hAnsi="Arial" w:cs="Arial"/>
+          <w:b/>
+          <w:sz w:val="24"/>
+          <w:lang w:val="en-US"/>
+        </w:rPr>
+        <w:tab/>
+        <w:t>codigoProducto int not null,</w:t>
+      </w:r>
+    </w:p>
+    <w:p>
+      <w:pPr>
+        <w:rPr>
+          <w:rFonts w:ascii="Arial" w:hAnsi="Arial" w:cs="Arial"/>
+          <w:b/>
+          <w:sz w:val="24"/>
+          <w:lang w:val="en-US"/>
+        </w:rPr>
+      </w:pPr>
+      <w:r>
+        <w:rPr>
+          <w:rFonts w:ascii="Arial" w:hAnsi="Arial" w:cs="Arial"/>
+          <w:b/>
+          <w:sz w:val="24"/>
+          <w:lang w:val="en-US"/>
+        </w:rPr>
+        <w:tab/>
+        <w:t>primary key PK_codigoDetalleFactura(codigoDetalleFactura),</w:t>
+      </w:r>
+    </w:p>
+    <w:p>
+      <w:pPr>
+        <w:rPr>
+          <w:rFonts w:ascii="Arial" w:hAnsi="Arial" w:cs="Arial"/>
+          <w:b/>
+          <w:sz w:val="24"/>
+          <w:lang w:val="en-US"/>
+        </w:rPr>
+      </w:pPr>
+      <w:r>
+        <w:rPr>
+          <w:rFonts w:ascii="Arial" w:hAnsi="Arial" w:cs="Arial"/>
+          <w:b/>
+          <w:sz w:val="24"/>
+          <w:lang w:val="en-US"/>
+        </w:rPr>
+        <w:tab/>
+        <w:t>constraint FK_DetalleFactura_Factura foreign key (codigoFactura) references Factura (codigoFactura),</w:t>
+      </w:r>
+    </w:p>
+    <w:p>
+      <w:pPr>
+        <w:rPr>
+          <w:rFonts w:ascii="Arial" w:hAnsi="Arial" w:cs="Arial"/>
+          <w:b/>
+          <w:sz w:val="24"/>
+          <w:lang w:val="en-US"/>
+        </w:rPr>
+      </w:pPr>
+      <w:r>
+        <w:rPr>
+          <w:rFonts w:ascii="Arial" w:hAnsi="Arial" w:cs="Arial"/>
+          <w:b/>
+          <w:sz w:val="24"/>
+          <w:lang w:val="en-US"/>
+        </w:rPr>
+        <w:tab/>
+        <w:t xml:space="preserve">constraint FK_DetalleFactura_Producto foreign key (codigoProducto) references Producto (codigoProducto) </w:t>
+      </w:r>
+    </w:p>
+    <w:p>
+      <w:pPr>
+        <w:rPr>
+          <w:rFonts w:ascii="Arial" w:hAnsi="Arial" w:cs="Arial"/>
+          <w:b/>
+          <w:sz w:val="24"/>
+        </w:rPr>
+      </w:pPr>
+      <w:r>
+        <w:rPr>
+          <w:rFonts w:ascii="Arial" w:hAnsi="Arial" w:cs="Arial"/>
+          <w:b/>
+          <w:sz w:val="24"/>
+        </w:rPr>
+        <w:t>);</w:t>
+      </w:r>
+    </w:p>
+    <w:p>
+      <w:pPr>
+        <w:rPr>
+          <w:rFonts w:ascii="Arial" w:hAnsi="Arial" w:cs="Arial"/>
+          <w:b/>
+          <w:sz w:val="24"/>
+        </w:rPr>
+      </w:pPr>
+    </w:p>
+    <w:p>
+      <w:pPr>
+        <w:rPr>
+          <w:rFonts w:ascii="Arial" w:hAnsi="Arial" w:cs="Arial"/>
+          <w:b/>
+          <w:sz w:val="24"/>
+        </w:rPr>
+      </w:pPr>
+      <w:r>
+        <w:rPr>
+          <w:rFonts w:ascii="Arial" w:hAnsi="Arial" w:cs="Arial"/>
+          <w:b/>
+          <w:sz w:val="24"/>
+        </w:rPr>
+        <w:t>insert into Cliente(NIT, nombresCliente, apellidosCliente, direccionCliente, telefonoCliente, emailCliente) values(0,'C/F','','Ciudad','','');</w:t>
+      </w:r>
+    </w:p>
+    <w:p>
+      <w:pPr>
+        <w:rPr>
+          <w:rFonts w:ascii="Arial" w:hAnsi="Arial" w:cs="Arial"/>
+          <w:b/>
+          <w:sz w:val="24"/>
+        </w:rPr>
+      </w:pPr>
+      <w:r>
+        <w:rPr>
+          <w:rFonts w:ascii="Arial" w:hAnsi="Arial" w:cs="Arial"/>
+          <w:b/>
+          <w:sz w:val="24"/>
+        </w:rPr>
+        <w:t>insert into Cliente(NIT, nombresCliente, apellidosCliente, direccionCliente, telefonoCliente, emailCliente) values(12345,'Gerson','Aguilar','Zona 11',12345678,'gmatta@outlook.com');</w:t>
+      </w:r>
+    </w:p>
+    <w:p>
+      <w:pPr>
+        <w:rPr>
+          <w:rFonts w:ascii="Arial" w:hAnsi="Arial" w:cs="Arial"/>
+          <w:b/>
+          <w:sz w:val="24"/>
+        </w:rPr>
+      </w:pPr>
+      <w:r>
+        <w:rPr>
+          <w:rFonts w:ascii="Arial" w:hAnsi="Arial" w:cs="Arial"/>
+          <w:b/>
+          <w:sz w:val="24"/>
+        </w:rPr>
+        <w:t>insert into Cliente(NIT, nombresCliente, apellidosCliente, direccionCliente, telefonoCliente, emailCliente) values(123456,'Jose','Maldonado','Zona 10',12345678,'jestrada@outlook.com');</w:t>
+      </w:r>
+    </w:p>
+    <w:p>
+      <w:pPr>
+        <w:rPr>
+          <w:rFonts w:ascii="Arial" w:hAnsi="Arial" w:cs="Arial"/>
+          <w:b/>
+          <w:sz w:val="24"/>
+        </w:rPr>
+      </w:pPr>
+      <w:r>
+        <w:rPr>
+          <w:rFonts w:ascii="Arial" w:hAnsi="Arial" w:cs="Arial"/>
+          <w:b/>
+          <w:sz w:val="24"/>
+        </w:rPr>
+        <w:t>insert into Cliente(NIT, nombresCliente, apellidosCliente, direccionCliente, telefonoCliente, emailCliente) values(1234567,'Miguel','Sandoval','Zona 9',12345678,'mgonzales@outlook.com');</w:t>
+      </w:r>
+    </w:p>
+    <w:p>
+      <w:pPr>
+        <w:rPr>
+          <w:rFonts w:ascii="Arial" w:hAnsi="Arial" w:cs="Arial"/>
+          <w:b/>
+          <w:sz w:val="24"/>
+        </w:rPr>
+      </w:pPr>
+    </w:p>
+    <w:p>
+      <w:pPr>
+        <w:rPr>
+          <w:rFonts w:ascii="Arial" w:hAnsi="Arial" w:cs="Arial"/>
+          <w:b/>
+          <w:sz w:val="24"/>
+        </w:rPr>
+      </w:pPr>
+      <w:r>
+        <w:rPr>
+          <w:rFonts w:ascii="Arial" w:hAnsi="Arial" w:cs="Arial"/>
+          <w:b/>
+          <w:sz w:val="24"/>
+        </w:rPr>
+        <w:t>insert into Empleado(DPIEmpleado, nombresEmpleado, telefonoEmpleado, emailEmpleado, contrasenaLogin, fotoPerfil) values(2021002230, 'Gerson Matta', '57841073', 'gmatta@cyberpc.com', '223','./img/fotosPerfil/gmatta.jpeg');</w:t>
+      </w:r>
+    </w:p>
+    <w:p>
+      <w:pPr>
+        <w:rPr>
+          <w:rFonts w:ascii="Arial" w:hAnsi="Arial" w:cs="Arial"/>
+          <w:b/>
+          <w:sz w:val="24"/>
+        </w:rPr>
+      </w:pPr>
+      <w:r>
+        <w:rPr>
+          <w:rFonts w:ascii="Arial" w:hAnsi="Arial" w:cs="Arial"/>
+          <w:b/>
+          <w:sz w:val="24"/>
+        </w:rPr>
+        <w:t>insert into Empleado(DPIEmpleado, nombresEmpleado, telefonoEmpleado, emailEmpleado, contrasenaLogin, fotoPerfil) values(2021002200, 'Mynor Mogue', '49528631', 'mmogue@cyberpc.com', '220','./img/fotosPerfil/mmogue.png');</w:t>
+      </w:r>
+    </w:p>
+    <w:p>
+      <w:pPr>
+        <w:rPr>
+          <w:rFonts w:ascii="Arial" w:hAnsi="Arial" w:cs="Arial"/>
+          <w:b/>
+          <w:sz w:val="24"/>
+        </w:rPr>
+      </w:pPr>
+      <w:r>
+        <w:rPr>
+          <w:rFonts w:ascii="Arial" w:hAnsi="Arial" w:cs="Arial"/>
+          <w:b/>
+          <w:sz w:val="24"/>
+        </w:rPr>
+        <w:t>insert into Empleado(DPIEmpleado, nombresEmpleado, telefonoEmpleado, emailEmpleado, contrasenaLogin, fotoPerfil) values(2018004820, 'Fabien Marroquin', '49906317', 'fmarroquin@cyberpc.com', '218','./img/fotosPerfil/fmarroquin.jpeg');</w:t>
+      </w:r>
+    </w:p>
+    <w:p>
+      <w:pPr>
+        <w:rPr>
+          <w:rFonts w:ascii="Arial" w:hAnsi="Arial" w:cs="Arial"/>
+          <w:b/>
+          <w:sz w:val="24"/>
+        </w:rPr>
+      </w:pPr>
+      <w:r>
+        <w:rPr>
+          <w:rFonts w:ascii="Arial" w:hAnsi="Arial" w:cs="Arial"/>
+          <w:b/>
+          <w:sz w:val="24"/>
+        </w:rPr>
         <w:lastRenderedPageBreak/>
-        <w:tab/>
-      </w:r>
-      <w:r>
-        <w:rPr>
-          <w:rFonts w:ascii="Arial" w:hAnsi="Arial" w:cs="Arial"/>
-          <w:b/>
-          <w:sz w:val="24"/>
-          <w:lang w:val="en-US"/>
-        </w:rPr>
-        <w:tab/>
-      </w:r>
-      <w:r>
-        <w:rPr>
-          <w:rFonts w:ascii="Arial" w:hAnsi="Arial" w:cs="Arial"/>
-          <w:b/>
-          <w:sz w:val="24"/>
-          <w:lang w:val="en-US"/>
-        </w:rPr>
-        <w:tab/>
-      </w:r>
-      <w:r>
-        <w:rPr>
-          <w:rFonts w:ascii="Arial" w:hAnsi="Arial" w:cs="Arial"/>
-          <w:b/>
-          <w:sz w:val="24"/>
-          <w:lang w:val="en-US"/>
-        </w:rPr>
-        <w:tab/>
-        <w:t>codigoProducto int not null,</w:t>
-      </w:r>
-    </w:p>
-    <w:p>
-      <w:pPr>
-        <w:rPr>
-          <w:rFonts w:ascii="Arial" w:hAnsi="Arial" w:cs="Arial"/>
-          <w:b/>
-          <w:sz w:val="24"/>
-        </w:rPr>
-      </w:pPr>
-      <w:r>
-        <w:rPr>
-          <w:rFonts w:ascii="Arial" w:hAnsi="Arial" w:cs="Arial"/>
-          <w:b/>
-          <w:sz w:val="24"/>
-          <w:lang w:val="en-US"/>
-        </w:rPr>
-        <w:tab/>
-      </w:r>
-      <w:r>
-        <w:rPr>
-          <w:rFonts w:ascii="Arial" w:hAnsi="Arial" w:cs="Arial"/>
-          <w:b/>
-          <w:sz w:val="24"/>
-        </w:rPr>
-        <w:t>primary key PK_codigoDetalleFactura(codigoDetalleFactura),</w:t>
-      </w:r>
-    </w:p>
-    <w:p>
-      <w:pPr>
-        <w:rPr>
-          <w:rFonts w:ascii="Arial" w:hAnsi="Arial" w:cs="Arial"/>
-          <w:b/>
-          <w:sz w:val="24"/>
-        </w:rPr>
-      </w:pPr>
-      <w:r>
-        <w:rPr>
-          <w:rFonts w:ascii="Arial" w:hAnsi="Arial" w:cs="Arial"/>
-          <w:b/>
-          <w:sz w:val="24"/>
-        </w:rPr>
-        <w:tab/>
-        <w:t>constraint FK_DetalleFactura_Factura foreign key (codigoFactura) references Factura (codigoFactura),</w:t>
-      </w:r>
-    </w:p>
-    <w:p>
-      <w:pPr>
-        <w:rPr>
-          <w:rFonts w:ascii="Arial" w:hAnsi="Arial" w:cs="Arial"/>
-          <w:b/>
-          <w:sz w:val="24"/>
-        </w:rPr>
-      </w:pPr>
-      <w:r>
-        <w:rPr>
-          <w:rFonts w:ascii="Arial" w:hAnsi="Arial" w:cs="Arial"/>
-          <w:b/>
-          <w:sz w:val="24"/>
-        </w:rPr>
-        <w:tab/>
-        <w:t xml:space="preserve">constraint FK_DetalleFactura_Producto foreign key (codigoProducto) references Producto (codigoProducto) </w:t>
-      </w:r>
-    </w:p>
-    <w:p>
-      <w:pPr>
-        <w:rPr>
-          <w:rFonts w:ascii="Arial" w:hAnsi="Arial" w:cs="Arial"/>
-          <w:b/>
-          <w:sz w:val="24"/>
-        </w:rPr>
-      </w:pPr>
-      <w:r>
-        <w:rPr>
-          <w:rFonts w:ascii="Arial" w:hAnsi="Arial" w:cs="Arial"/>
-          <w:b/>
-          <w:sz w:val="24"/>
-        </w:rPr>
-        <w:t>);</w:t>
-      </w:r>
-    </w:p>
-    <w:p>
-      <w:pPr>
-        <w:rPr>
-          <w:rFonts w:ascii="Arial" w:hAnsi="Arial" w:cs="Arial"/>
-          <w:b/>
-          <w:sz w:val="24"/>
-        </w:rPr>
-      </w:pPr>
-    </w:p>
-    <w:p>
-      <w:pPr>
-        <w:rPr>
-          <w:rFonts w:ascii="Arial" w:hAnsi="Arial" w:cs="Arial"/>
-          <w:b/>
-          <w:sz w:val="24"/>
-        </w:rPr>
-      </w:pPr>
-      <w:r>
-        <w:rPr>
-          <w:rFonts w:ascii="Arial" w:hAnsi="Arial" w:cs="Arial"/>
-          <w:b/>
-          <w:sz w:val="24"/>
-        </w:rPr>
-        <w:t>insert into Cliente(NIT, nombresCliente, apellidosCliente, direccionCliente, telefonoCliente, emailCliente) values(12345,'Gerson','Aguilar','Zona 11',12345678,'gmatta@outlook.com');</w:t>
-      </w:r>
-    </w:p>
-    <w:p>
-      <w:pPr>
-        <w:rPr>
-          <w:rFonts w:ascii="Arial" w:hAnsi="Arial" w:cs="Arial"/>
-          <w:b/>
-          <w:sz w:val="24"/>
-        </w:rPr>
-      </w:pPr>
-      <w:r>
-        <w:rPr>
-          <w:rFonts w:ascii="Arial" w:hAnsi="Arial" w:cs="Arial"/>
-          <w:b/>
-          <w:sz w:val="24"/>
-        </w:rPr>
-        <w:t>insert into Cliente(NIT, nombresCliente, apellidosCliente, direccionCliente, telefonoCliente, emailCliente) values(123456,'Jose','Maldonado','Zona 10',12345678,'jestrada@outlook.com');</w:t>
-      </w:r>
-    </w:p>
-    <w:p>
-      <w:pPr>
-        <w:rPr>
-          <w:rFonts w:ascii="Arial" w:hAnsi="Arial" w:cs="Arial"/>
-          <w:b/>
-          <w:sz w:val="24"/>
-        </w:rPr>
-      </w:pPr>
-      <w:r>
-        <w:rPr>
-          <w:rFonts w:ascii="Arial" w:hAnsi="Arial" w:cs="Arial"/>
-          <w:b/>
-          <w:sz w:val="24"/>
-        </w:rPr>
-        <w:t>insert into Cliente(NIT, nombresCliente, apellidosCliente, direccionCliente, telefonoCliente, emailCliente) values(1234567,'Miguel','Sandoval','Zona 9',12345678,'mgonzales@outlook.com');</w:t>
-      </w:r>
-    </w:p>
-    <w:p>
-      <w:pPr>
-        <w:rPr>
-          <w:rFonts w:ascii="Arial" w:hAnsi="Arial" w:cs="Arial"/>
-          <w:b/>
-          <w:sz w:val="24"/>
-        </w:rPr>
-      </w:pPr>
-    </w:p>
-    <w:p>
-      <w:pPr>
-        <w:rPr>
-          <w:rFonts w:ascii="Arial" w:hAnsi="Arial" w:cs="Arial"/>
-          <w:b/>
-          <w:sz w:val="24"/>
-        </w:rPr>
-      </w:pPr>
-      <w:r>
-        <w:rPr>
-          <w:rFonts w:ascii="Arial" w:hAnsi="Arial" w:cs="Arial"/>
-          <w:b/>
-          <w:sz w:val="24"/>
-        </w:rPr>
-        <w:t>insert into Empleado(DPIEmpleado, nombresEmpleado, telefonoEmpleado, emailEmpleado, contrasenaLogin) values(123456789, 'Gerson Aarón Matta Aguilar', '12345678', 'gmatta@gmail.com', '223');</w:t>
-      </w:r>
-    </w:p>
-    <w:p>
-      <w:pPr>
-        <w:rPr>
-          <w:rFonts w:ascii="Arial" w:hAnsi="Arial" w:cs="Arial"/>
-          <w:b/>
-          <w:sz w:val="24"/>
-        </w:rPr>
-      </w:pPr>
-      <w:r>
-        <w:rPr>
-          <w:rFonts w:ascii="Arial" w:hAnsi="Arial" w:cs="Arial"/>
-          <w:b/>
-          <w:sz w:val="24"/>
-        </w:rPr>
-        <w:t>insert into Empleado(DPIEmpleado, nombresEmpleado, telefonoEmpleado, emailEmpleado, contrasenaLogin) values(111111111, 'Mynor Mogue', '12345678', 'mmogue@gmail.com', '220');</w:t>
-      </w:r>
-    </w:p>
-    <w:p>
-      <w:pPr>
-        <w:rPr>
-          <w:rFonts w:ascii="Arial" w:hAnsi="Arial" w:cs="Arial"/>
-          <w:b/>
-          <w:sz w:val="24"/>
-        </w:rPr>
-      </w:pPr>
-      <w:r>
-        <w:rPr>
-          <w:rFonts w:ascii="Arial" w:hAnsi="Arial" w:cs="Arial"/>
-          <w:b/>
-          <w:sz w:val="24"/>
-        </w:rPr>
-        <w:t>insert into Empleado(DPIEmpleado, nombresEmpleado, telefonoEmpleado, emailEmpleado, contrasenaLogin) values(222222222, 'Fabian Marroquin', '12345678', 'fmarroquin@gmail.com', '218');</w:t>
+        <w:t>insert into Empleado(DPIEmpleado, nombresEmpleado, telefonoEmpleado, emailEmpleado, contrasenaLogin, fotoPerfil) values(2018004950, 'Josué Pérez', '54793220', 'jperez@cyberpc.com', '495','./img/fotosPerfil/jperez.jpeg');</w:t>
+      </w:r>
+    </w:p>
+    <w:p>
+      <w:pPr>
+        <w:rPr>
+          <w:rFonts w:ascii="Arial" w:hAnsi="Arial" w:cs="Arial"/>
+          <w:b/>
+          <w:sz w:val="24"/>
+        </w:rPr>
+      </w:pPr>
+      <w:r>
+        <w:rPr>
+          <w:rFonts w:ascii="Arial" w:hAnsi="Arial" w:cs="Arial"/>
+          <w:b/>
+          <w:sz w:val="24"/>
+        </w:rPr>
+        <w:t>insert into Empleado(DPIEmpleado, nombresEmpleado, telefonoEmpleado, emailEmpleado, contrasenaLogin, fotoPerfil) values(2018001400, 'Diego Monzón', '35124405', 'dmonzon@cyberpc.com', '140','./img/fotosPerfil/dmonzon.jpeg');</w:t>
+      </w:r>
+    </w:p>
+    <w:p>
+      <w:pPr>
+        <w:rPr>
+          <w:rFonts w:ascii="Arial" w:hAnsi="Arial" w:cs="Arial"/>
+          <w:b/>
+          <w:sz w:val="24"/>
+        </w:rPr>
+      </w:pPr>
+      <w:r>
+        <w:rPr>
+          <w:rFonts w:ascii="Arial" w:hAnsi="Arial" w:cs="Arial"/>
+          <w:b/>
+          <w:sz w:val="24"/>
+        </w:rPr>
+        <w:t>insert into Empleado(DPIEmpleado, nombresEmpleado, telefonoEmpleado, emailEmpleado, contrasenaLogin, fotoPerfil) values(2021001580, 'Marcos Orellana', '51156466', 'morellana@cyberpc.com', '158','./img/fotosPerfil/morellana.jpeg');</w:t>
+      </w:r>
+    </w:p>
+    <w:p>
+      <w:pPr>
+        <w:rPr>
+          <w:rFonts w:ascii="Arial" w:hAnsi="Arial" w:cs="Arial"/>
+          <w:b/>
+          <w:sz w:val="24"/>
+        </w:rPr>
+      </w:pPr>
+      <w:r>
+        <w:rPr>
+          <w:rFonts w:ascii="Arial" w:hAnsi="Arial" w:cs="Arial"/>
+          <w:b/>
+          <w:sz w:val="24"/>
+        </w:rPr>
+        <w:t>insert into Empleado(DPIEmpleado, nombresEmpleado, telefonoEmpleado, emailEmpleado, contrasenaLogin, fotoPerfil) values(2021001630, 'Gabriel Pinzón', '50207724', 'gpinzon@cyberpc.com', '163','./img/fotosPerfil/gpinzon.jpeg');</w:t>
+      </w:r>
+    </w:p>
+    <w:p>
+      <w:pPr>
+        <w:rPr>
+          <w:rFonts w:ascii="Arial" w:hAnsi="Arial" w:cs="Arial"/>
+          <w:b/>
+          <w:sz w:val="24"/>
+        </w:rPr>
+      </w:pPr>
+      <w:r>
+        <w:rPr>
+          <w:rFonts w:ascii="Arial" w:hAnsi="Arial" w:cs="Arial"/>
+          <w:b/>
+          <w:sz w:val="24"/>
+        </w:rPr>
+        <w:t>insert into Empleado(DPIEmpleado, nombresEmpleado, telefonoEmpleado, emailEmpleado, contrasenaLogin, fotoPerfil) values(2021001860, 'José Morales', '41305658', 'jmorales@cyberpc.com', '186','./img/fotosPerfil/jmorales.jpeg');</w:t>
+      </w:r>
+    </w:p>
+    <w:p>
+      <w:pPr>
+        <w:rPr>
+          <w:rFonts w:ascii="Arial" w:hAnsi="Arial" w:cs="Arial"/>
+          <w:b/>
+          <w:sz w:val="24"/>
+        </w:rPr>
+      </w:pPr>
+      <w:r>
+        <w:rPr>
+          <w:rFonts w:ascii="Arial" w:hAnsi="Arial" w:cs="Arial"/>
+          <w:b/>
+          <w:sz w:val="24"/>
+        </w:rPr>
+        <w:t>insert into Empleado(DPIEmpleado, nombresEmpleado, telefonoEmpleado, emailEmpleado, contrasenaLogin, fotoPerfil) values(2021001340, 'Lius López', '47502132', 'llopez@cyberpc.com', '134','./img/fotosPerfil/llopez.jpeg');</w:t>
+      </w:r>
+    </w:p>
+    <w:p>
+      <w:pPr>
+        <w:rPr>
+          <w:rFonts w:ascii="Arial" w:hAnsi="Arial" w:cs="Arial"/>
+          <w:b/>
+          <w:sz w:val="24"/>
+        </w:rPr>
+      </w:pPr>
+      <w:r>
+        <w:rPr>
+          <w:rFonts w:ascii="Arial" w:hAnsi="Arial" w:cs="Arial"/>
+          <w:b/>
+          <w:sz w:val="24"/>
+        </w:rPr>
+        <w:t>insert into Empleado(DPIEmpleado, nombresEmpleado, telefonoEmpleado, emailEmpleado, contrasenaLogin, fotoPerfil) values(2018005460, 'Dennis Pérez', '42005328', 'dperez@cyberpc.com', '546','./img/fotosPerfil/dperez.jpeg');</w:t>
+      </w:r>
+    </w:p>
+    <w:p>
+      <w:pPr>
+        <w:rPr>
+          <w:rFonts w:ascii="Arial" w:hAnsi="Arial" w:cs="Arial"/>
+          <w:b/>
+          <w:sz w:val="24"/>
+        </w:rPr>
+      </w:pPr>
+    </w:p>
+    <w:p>
+      <w:pPr>
+        <w:rPr>
+          <w:rFonts w:ascii="Arial" w:hAnsi="Arial" w:cs="Arial"/>
+          <w:b/>
+          <w:sz w:val="24"/>
+          <w:lang w:val="en-US"/>
+        </w:rPr>
+      </w:pPr>
+      <w:r>
+        <w:rPr>
+          <w:rFonts w:ascii="Arial" w:hAnsi="Arial" w:cs="Arial"/>
+          <w:b/>
+          <w:sz w:val="24"/>
+          <w:lang w:val="en-US"/>
+        </w:rPr>
+        <w:t>SELECT * FROM Empleado WHERE emailEmpleado = 'jperez@cyberpc.com' and contrasenaLogin = 495;</w:t>
+      </w:r>
+    </w:p>
+    <w:p>
+      <w:pPr>
+        <w:rPr>
+          <w:rFonts w:ascii="Arial" w:hAnsi="Arial" w:cs="Arial"/>
+          <w:b/>
+          <w:sz w:val="24"/>
+          <w:lang w:val="en-US"/>
+        </w:rPr>
+      </w:pPr>
+    </w:p>
+    <w:p>
+      <w:pPr>
+        <w:rPr>
+          <w:rFonts w:ascii="Arial" w:hAnsi="Arial" w:cs="Arial"/>
+          <w:b/>
+          <w:sz w:val="24"/>
+          <w:lang w:val="en-US"/>
+        </w:rPr>
+      </w:pPr>
+      <w:r>
+        <w:rPr>
+          <w:rFonts w:ascii="Arial" w:hAnsi="Arial" w:cs="Arial"/>
+          <w:b/>
+          <w:sz w:val="24"/>
+          <w:lang w:val="en-US"/>
+        </w:rPr>
+        <w:t>-- delete from Empleado where DPIEmpleado = 111111111;</w:t>
+      </w:r>
+    </w:p>
+    <w:p>
+      <w:pPr>
+        <w:rPr>
+          <w:rFonts w:ascii="Arial" w:hAnsi="Arial" w:cs="Arial"/>
+          <w:b/>
+          <w:sz w:val="24"/>
+        </w:rPr>
+      </w:pPr>
+      <w:r>
+        <w:rPr>
+          <w:rFonts w:ascii="Arial" w:hAnsi="Arial" w:cs="Arial"/>
+          <w:b/>
+          <w:sz w:val="24"/>
+        </w:rPr>
+        <w:t>-- select * from Empleado;</w:t>
       </w:r>
     </w:p>
     <w:p>
@@ -3672,6 +3961,7 @@
           <w:b/>
           <w:sz w:val="24"/>
         </w:rPr>
+        <w:lastRenderedPageBreak/>
         <w:t>insert into TipoProducto(descripcionTipoProducto) values('Cables');</w:t>
       </w:r>
     </w:p>
@@ -3715,264 +4005,264 @@
           <w:b/>
           <w:sz w:val="24"/>
         </w:rPr>
+        <w:t>insert into Marca(descripcionMarca) values ('HP');</w:t>
+      </w:r>
+    </w:p>
+    <w:p>
+      <w:pPr>
+        <w:rPr>
+          <w:rFonts w:ascii="Arial" w:hAnsi="Arial" w:cs="Arial"/>
+          <w:b/>
+          <w:sz w:val="24"/>
+        </w:rPr>
+      </w:pPr>
+      <w:r>
+        <w:rPr>
+          <w:rFonts w:ascii="Arial" w:hAnsi="Arial" w:cs="Arial"/>
+          <w:b/>
+          <w:sz w:val="24"/>
+        </w:rPr>
+        <w:t>insert into Marca(descripcionMarca) values ('Asus');</w:t>
+      </w:r>
+    </w:p>
+    <w:p>
+      <w:pPr>
+        <w:rPr>
+          <w:rFonts w:ascii="Arial" w:hAnsi="Arial" w:cs="Arial"/>
+          <w:b/>
+          <w:sz w:val="24"/>
+        </w:rPr>
+      </w:pPr>
+    </w:p>
+    <w:p>
+      <w:pPr>
+        <w:rPr>
+          <w:rFonts w:ascii="Arial" w:hAnsi="Arial" w:cs="Arial"/>
+          <w:b/>
+          <w:sz w:val="24"/>
+        </w:rPr>
+      </w:pPr>
+      <w:r>
+        <w:rPr>
+          <w:rFonts w:ascii="Arial" w:hAnsi="Arial" w:cs="Arial"/>
+          <w:b/>
+          <w:sz w:val="24"/>
+        </w:rPr>
+        <w:t>insert into TipoPago(descripcionTipoPago) values('Efectivo');</w:t>
+      </w:r>
+    </w:p>
+    <w:p>
+      <w:pPr>
+        <w:rPr>
+          <w:rFonts w:ascii="Arial" w:hAnsi="Arial" w:cs="Arial"/>
+          <w:b/>
+          <w:sz w:val="24"/>
+        </w:rPr>
+      </w:pPr>
+      <w:r>
+        <w:rPr>
+          <w:rFonts w:ascii="Arial" w:hAnsi="Arial" w:cs="Arial"/>
+          <w:b/>
+          <w:sz w:val="24"/>
+        </w:rPr>
+        <w:t>insert into TipoPago(descripcionTipoPago) values('Tarjeta de Crédito');</w:t>
+      </w:r>
+    </w:p>
+    <w:p>
+      <w:pPr>
+        <w:rPr>
+          <w:rFonts w:ascii="Arial" w:hAnsi="Arial" w:cs="Arial"/>
+          <w:b/>
+          <w:sz w:val="24"/>
+        </w:rPr>
+      </w:pPr>
+      <w:r>
+        <w:rPr>
+          <w:rFonts w:ascii="Arial" w:hAnsi="Arial" w:cs="Arial"/>
+          <w:b/>
+          <w:sz w:val="24"/>
+        </w:rPr>
+        <w:t>insert into TipoPago(descripcionTipoPago) values('Tarjeta de Débito');</w:t>
+      </w:r>
+    </w:p>
+    <w:p>
+      <w:pPr>
+        <w:rPr>
+          <w:rFonts w:ascii="Arial" w:hAnsi="Arial" w:cs="Arial"/>
+          <w:b/>
+          <w:sz w:val="24"/>
+        </w:rPr>
+      </w:pPr>
+    </w:p>
+    <w:p>
+      <w:pPr>
+        <w:rPr>
+          <w:rFonts w:ascii="Arial" w:hAnsi="Arial" w:cs="Arial"/>
+          <w:b/>
+          <w:sz w:val="24"/>
+        </w:rPr>
+      </w:pPr>
+      <w:r>
+        <w:rPr>
+          <w:rFonts w:ascii="Arial" w:hAnsi="Arial" w:cs="Arial"/>
+          <w:b/>
+          <w:sz w:val="24"/>
+        </w:rPr>
+        <w:t>insert into Sucursal(nombreSucursal, direccionSucursal) values ('Sucursal Dos','Zona 10');</w:t>
+      </w:r>
+    </w:p>
+    <w:p>
+      <w:pPr>
+        <w:rPr>
+          <w:rFonts w:ascii="Arial" w:hAnsi="Arial" w:cs="Arial"/>
+          <w:b/>
+          <w:sz w:val="24"/>
+        </w:rPr>
+      </w:pPr>
+      <w:r>
+        <w:rPr>
+          <w:rFonts w:ascii="Arial" w:hAnsi="Arial" w:cs="Arial"/>
+          <w:b/>
+          <w:sz w:val="24"/>
+        </w:rPr>
+        <w:t>insert into Sucursal(nombreSucursal, direccionSucursal) values ('Sucursal Tres','Zona 11');</w:t>
+      </w:r>
+    </w:p>
+    <w:p>
+      <w:pPr>
+        <w:rPr>
+          <w:rFonts w:ascii="Arial" w:hAnsi="Arial" w:cs="Arial"/>
+          <w:b/>
+          <w:sz w:val="24"/>
+        </w:rPr>
+      </w:pPr>
+      <w:r>
+        <w:rPr>
+          <w:rFonts w:ascii="Arial" w:hAnsi="Arial" w:cs="Arial"/>
+          <w:b/>
+          <w:sz w:val="24"/>
+        </w:rPr>
+        <w:t>insert into Sucursal(nombreSucursal, direccionSucursal) values ('Sucursal Cuatro','Zona 1');</w:t>
+      </w:r>
+    </w:p>
+    <w:p>
+      <w:pPr>
+        <w:rPr>
+          <w:rFonts w:ascii="Arial" w:hAnsi="Arial" w:cs="Arial"/>
+          <w:b/>
+          <w:sz w:val="24"/>
+        </w:rPr>
+      </w:pPr>
+    </w:p>
+    <w:p>
+      <w:pPr>
+        <w:rPr>
+          <w:rFonts w:ascii="Arial" w:hAnsi="Arial" w:cs="Arial"/>
+          <w:b/>
+          <w:sz w:val="24"/>
+        </w:rPr>
+      </w:pPr>
+      <w:r>
+        <w:rPr>
+          <w:rFonts w:ascii="Arial" w:hAnsi="Arial" w:cs="Arial"/>
+          <w:b/>
+          <w:sz w:val="24"/>
+        </w:rPr>
+        <w:t>insert into Factura(fechaFactura, NIT, DPIEmpleado, codigoTipoPago, codigoSucursal) values ('2022-09-01',12345,2021002230,1,1);</w:t>
+      </w:r>
+    </w:p>
+    <w:p>
+      <w:pPr>
+        <w:rPr>
+          <w:rFonts w:ascii="Arial" w:hAnsi="Arial" w:cs="Arial"/>
+          <w:b/>
+          <w:sz w:val="24"/>
+        </w:rPr>
+      </w:pPr>
+      <w:r>
+        <w:rPr>
+          <w:rFonts w:ascii="Arial" w:hAnsi="Arial" w:cs="Arial"/>
+          <w:b/>
+          <w:sz w:val="24"/>
+        </w:rPr>
+        <w:t>insert into Factura(fechaFactura, NIT, DPIEmpleado, codigoTipoPago, codigoSucursal) values ('2022-09-01',123456,2018004950,1,2);</w:t>
+      </w:r>
+    </w:p>
+    <w:p>
+      <w:pPr>
+        <w:rPr>
+          <w:rFonts w:ascii="Arial" w:hAnsi="Arial" w:cs="Arial"/>
+          <w:b/>
+          <w:sz w:val="24"/>
+        </w:rPr>
+      </w:pPr>
+      <w:r>
+        <w:rPr>
+          <w:rFonts w:ascii="Arial" w:hAnsi="Arial" w:cs="Arial"/>
+          <w:b/>
+          <w:sz w:val="24"/>
+        </w:rPr>
+        <w:t>insert into Factura(fechaFactura, NIT, DPIEmpleado, codigoTipoPago, codigoSucursal) values ('2022-09-01',1234567,2021001340,1,3);</w:t>
+      </w:r>
+    </w:p>
+    <w:p>
+      <w:pPr>
+        <w:rPr>
+          <w:rFonts w:ascii="Arial" w:hAnsi="Arial" w:cs="Arial"/>
+          <w:b/>
+          <w:sz w:val="24"/>
+        </w:rPr>
+      </w:pPr>
+    </w:p>
+    <w:p>
+      <w:pPr>
+        <w:rPr>
+          <w:rFonts w:ascii="Arial" w:hAnsi="Arial" w:cs="Arial"/>
+          <w:b/>
+          <w:sz w:val="24"/>
+        </w:rPr>
+      </w:pPr>
+      <w:r>
+        <w:rPr>
+          <w:rFonts w:ascii="Arial" w:hAnsi="Arial" w:cs="Arial"/>
+          <w:b/>
+          <w:sz w:val="24"/>
+        </w:rPr>
+        <w:t>insert into Producto(nombreProducto, stock, precioUnitario, codigoTipoProducto, codigoMarca) values ('Televisor de 40"',12,15000.65,2,1);</w:t>
+      </w:r>
+    </w:p>
+    <w:p>
+      <w:pPr>
+        <w:rPr>
+          <w:rFonts w:ascii="Arial" w:hAnsi="Arial" w:cs="Arial"/>
+          <w:b/>
+          <w:sz w:val="24"/>
+        </w:rPr>
+      </w:pPr>
+      <w:r>
+        <w:rPr>
+          <w:rFonts w:ascii="Arial" w:hAnsi="Arial" w:cs="Arial"/>
+          <w:b/>
+          <w:sz w:val="24"/>
+        </w:rPr>
+        <w:t>insert into Producto(nombreProducto, stock, precioUnitario, codigoTipoProducto, codigoMarca) values ('Televisor de 50"',11,16000.65,2,1);</w:t>
+      </w:r>
+    </w:p>
+    <w:p>
+      <w:pPr>
+        <w:rPr>
+          <w:rFonts w:ascii="Arial" w:hAnsi="Arial" w:cs="Arial"/>
+          <w:b/>
+          <w:sz w:val="24"/>
+        </w:rPr>
+      </w:pPr>
+      <w:r>
+        <w:rPr>
+          <w:rFonts w:ascii="Arial" w:hAnsi="Arial" w:cs="Arial"/>
+          <w:b/>
+          <w:sz w:val="24"/>
+        </w:rPr>
         <w:lastRenderedPageBreak/>
-        <w:t>insert into Marca(descripcionMarca) values ('HP');</w:t>
-      </w:r>
-    </w:p>
-    <w:p>
-      <w:pPr>
-        <w:rPr>
-          <w:rFonts w:ascii="Arial" w:hAnsi="Arial" w:cs="Arial"/>
-          <w:b/>
-          <w:sz w:val="24"/>
-        </w:rPr>
-      </w:pPr>
-      <w:r>
-        <w:rPr>
-          <w:rFonts w:ascii="Arial" w:hAnsi="Arial" w:cs="Arial"/>
-          <w:b/>
-          <w:sz w:val="24"/>
-        </w:rPr>
-        <w:t>insert into Marca(descripcionMarca) values ('Asus');</w:t>
-      </w:r>
-    </w:p>
-    <w:p>
-      <w:pPr>
-        <w:rPr>
-          <w:rFonts w:ascii="Arial" w:hAnsi="Arial" w:cs="Arial"/>
-          <w:b/>
-          <w:sz w:val="24"/>
-        </w:rPr>
-      </w:pPr>
-    </w:p>
-    <w:p>
-      <w:pPr>
-        <w:rPr>
-          <w:rFonts w:ascii="Arial" w:hAnsi="Arial" w:cs="Arial"/>
-          <w:b/>
-          <w:sz w:val="24"/>
-        </w:rPr>
-      </w:pPr>
-      <w:r>
-        <w:rPr>
-          <w:rFonts w:ascii="Arial" w:hAnsi="Arial" w:cs="Arial"/>
-          <w:b/>
-          <w:sz w:val="24"/>
-        </w:rPr>
-        <w:t>insert into TipoPago(descripcionTipoPago) values('Efectivo');</w:t>
-      </w:r>
-    </w:p>
-    <w:p>
-      <w:pPr>
-        <w:rPr>
-          <w:rFonts w:ascii="Arial" w:hAnsi="Arial" w:cs="Arial"/>
-          <w:b/>
-          <w:sz w:val="24"/>
-        </w:rPr>
-      </w:pPr>
-      <w:r>
-        <w:rPr>
-          <w:rFonts w:ascii="Arial" w:hAnsi="Arial" w:cs="Arial"/>
-          <w:b/>
-          <w:sz w:val="24"/>
-        </w:rPr>
-        <w:t>insert into TipoPago(descripcionTipoPago) values('Tarjeta de Crédito');</w:t>
-      </w:r>
-    </w:p>
-    <w:p>
-      <w:pPr>
-        <w:rPr>
-          <w:rFonts w:ascii="Arial" w:hAnsi="Arial" w:cs="Arial"/>
-          <w:b/>
-          <w:sz w:val="24"/>
-        </w:rPr>
-      </w:pPr>
-      <w:r>
-        <w:rPr>
-          <w:rFonts w:ascii="Arial" w:hAnsi="Arial" w:cs="Arial"/>
-          <w:b/>
-          <w:sz w:val="24"/>
-        </w:rPr>
-        <w:t>insert into TipoPago(descripcionTipoPago) values('Tarjeta de Débito');</w:t>
-      </w:r>
-    </w:p>
-    <w:p>
-      <w:pPr>
-        <w:rPr>
-          <w:rFonts w:ascii="Arial" w:hAnsi="Arial" w:cs="Arial"/>
-          <w:b/>
-          <w:sz w:val="24"/>
-        </w:rPr>
-      </w:pPr>
-    </w:p>
-    <w:p>
-      <w:pPr>
-        <w:rPr>
-          <w:rFonts w:ascii="Arial" w:hAnsi="Arial" w:cs="Arial"/>
-          <w:b/>
-          <w:sz w:val="24"/>
-        </w:rPr>
-      </w:pPr>
-      <w:r>
-        <w:rPr>
-          <w:rFonts w:ascii="Arial" w:hAnsi="Arial" w:cs="Arial"/>
-          <w:b/>
-          <w:sz w:val="24"/>
-        </w:rPr>
-        <w:t>insert into Sucursal(nombreSucursal, direccionSucursal) values ('Sucursal Dos','Zona 10');</w:t>
-      </w:r>
-    </w:p>
-    <w:p>
-      <w:pPr>
-        <w:rPr>
-          <w:rFonts w:ascii="Arial" w:hAnsi="Arial" w:cs="Arial"/>
-          <w:b/>
-          <w:sz w:val="24"/>
-        </w:rPr>
-      </w:pPr>
-      <w:r>
-        <w:rPr>
-          <w:rFonts w:ascii="Arial" w:hAnsi="Arial" w:cs="Arial"/>
-          <w:b/>
-          <w:sz w:val="24"/>
-        </w:rPr>
-        <w:t>insert into Sucursal(nombreSucursal, direccionSucursal) values ('Sucursal Tres','Zona 11');</w:t>
-      </w:r>
-    </w:p>
-    <w:p>
-      <w:pPr>
-        <w:rPr>
-          <w:rFonts w:ascii="Arial" w:hAnsi="Arial" w:cs="Arial"/>
-          <w:b/>
-          <w:sz w:val="24"/>
-        </w:rPr>
-      </w:pPr>
-      <w:r>
-        <w:rPr>
-          <w:rFonts w:ascii="Arial" w:hAnsi="Arial" w:cs="Arial"/>
-          <w:b/>
-          <w:sz w:val="24"/>
-        </w:rPr>
-        <w:t>insert into Sucursal(nombreSucursal, direccionSucursal) values ('Sucursal Cuatro','Zona 1');</w:t>
-      </w:r>
-    </w:p>
-    <w:p>
-      <w:pPr>
-        <w:rPr>
-          <w:rFonts w:ascii="Arial" w:hAnsi="Arial" w:cs="Arial"/>
-          <w:b/>
-          <w:sz w:val="24"/>
-        </w:rPr>
-      </w:pPr>
-    </w:p>
-    <w:p>
-      <w:pPr>
-        <w:rPr>
-          <w:rFonts w:ascii="Arial" w:hAnsi="Arial" w:cs="Arial"/>
-          <w:b/>
-          <w:sz w:val="24"/>
-        </w:rPr>
-      </w:pPr>
-      <w:r>
-        <w:rPr>
-          <w:rFonts w:ascii="Arial" w:hAnsi="Arial" w:cs="Arial"/>
-          <w:b/>
-          <w:sz w:val="24"/>
-        </w:rPr>
-        <w:t>insert into Factura(fechaFactura, NIT, DPIEmpleado, codigoTipoPago, codigoSucursal) values ('2022-09-01',12345,123456789,1,1);</w:t>
-      </w:r>
-    </w:p>
-    <w:p>
-      <w:pPr>
-        <w:rPr>
-          <w:rFonts w:ascii="Arial" w:hAnsi="Arial" w:cs="Arial"/>
-          <w:b/>
-          <w:sz w:val="24"/>
-        </w:rPr>
-      </w:pPr>
-      <w:r>
-        <w:rPr>
-          <w:rFonts w:ascii="Arial" w:hAnsi="Arial" w:cs="Arial"/>
-          <w:b/>
-          <w:sz w:val="24"/>
-        </w:rPr>
-        <w:t>insert into Factura(fechaFactura, NIT, DPIEmpleado, codigoTipoPago, codigoSucursal) values ('2022-09-01',123456,123456789,1,2);</w:t>
-      </w:r>
-    </w:p>
-    <w:p>
-      <w:pPr>
-        <w:rPr>
-          <w:rFonts w:ascii="Arial" w:hAnsi="Arial" w:cs="Arial"/>
-          <w:b/>
-          <w:sz w:val="24"/>
-        </w:rPr>
-      </w:pPr>
-      <w:r>
-        <w:rPr>
-          <w:rFonts w:ascii="Arial" w:hAnsi="Arial" w:cs="Arial"/>
-          <w:b/>
-          <w:sz w:val="24"/>
-        </w:rPr>
-        <w:t>insert into Factura(fechaFactura, NIT, DPIEmpleado, codigoTipoPago, codigoSucursal) values ('2022-09-01',1234567,123456789,1,3);</w:t>
-      </w:r>
-    </w:p>
-    <w:p>
-      <w:pPr>
-        <w:rPr>
-          <w:rFonts w:ascii="Arial" w:hAnsi="Arial" w:cs="Arial"/>
-          <w:b/>
-          <w:sz w:val="24"/>
-        </w:rPr>
-      </w:pPr>
-    </w:p>
-    <w:p>
-      <w:pPr>
-        <w:rPr>
-          <w:rFonts w:ascii="Arial" w:hAnsi="Arial" w:cs="Arial"/>
-          <w:b/>
-          <w:sz w:val="24"/>
-        </w:rPr>
-      </w:pPr>
-      <w:r>
-        <w:rPr>
-          <w:rFonts w:ascii="Arial" w:hAnsi="Arial" w:cs="Arial"/>
-          <w:b/>
-          <w:sz w:val="24"/>
-        </w:rPr>
-        <w:t>insert into Producto(nombreProducto, stock, precioUnitario, codigoTipoProducto, codigoMarca) values ('Televisor de 40"',12,15000.65,2,1);</w:t>
-      </w:r>
-    </w:p>
-    <w:p>
-      <w:pPr>
-        <w:rPr>
-          <w:rFonts w:ascii="Arial" w:hAnsi="Arial" w:cs="Arial"/>
-          <w:b/>
-          <w:sz w:val="24"/>
-        </w:rPr>
-      </w:pPr>
-      <w:r>
-        <w:rPr>
-          <w:rFonts w:ascii="Arial" w:hAnsi="Arial" w:cs="Arial"/>
-          <w:b/>
-          <w:sz w:val="24"/>
-        </w:rPr>
-        <w:t>insert into Producto(nombreProducto, stock, precioUnitario, codigoTipoProducto, codigoMarca) values ('Televisor de 50"',11,16000.65,2,1);</w:t>
-      </w:r>
-    </w:p>
-    <w:p>
-      <w:pPr>
-        <w:rPr>
-          <w:rFonts w:ascii="Arial" w:hAnsi="Arial" w:cs="Arial"/>
-          <w:b/>
-          <w:sz w:val="24"/>
-        </w:rPr>
-      </w:pPr>
-      <w:r>
-        <w:rPr>
-          <w:rFonts w:ascii="Arial" w:hAnsi="Arial" w:cs="Arial"/>
-          <w:b/>
-          <w:sz w:val="24"/>
-        </w:rPr>
         <w:t>insert into Producto(nombreProducto, stock, precioUnitario, codigoTipoProducto, codigoMarca) values ('Televisor de 60"',10,17000.65,2,1);</w:t>
       </w:r>
     </w:p>
@@ -3991,59 +4281,682 @@
           <w:rFonts w:ascii="Arial" w:hAnsi="Arial" w:cs="Arial"/>
           <w:b/>
           <w:sz w:val="24"/>
-        </w:rPr>
-      </w:pPr>
-      <w:r>
-        <w:rPr>
-          <w:rFonts w:ascii="Arial" w:hAnsi="Arial" w:cs="Arial"/>
-          <w:b/>
-          <w:sz w:val="24"/>
-        </w:rPr>
-        <w:t>insert into DetalleFactura(cantidad, codigoFactura, codigoProducto) values (2,1,1);</w:t>
-      </w:r>
-    </w:p>
-    <w:p>
-      <w:pPr>
-        <w:rPr>
-          <w:rFonts w:ascii="Arial" w:hAnsi="Arial" w:cs="Arial"/>
-          <w:b/>
-          <w:sz w:val="24"/>
-        </w:rPr>
-      </w:pPr>
-      <w:r>
-        <w:rPr>
-          <w:rFonts w:ascii="Arial" w:hAnsi="Arial" w:cs="Arial"/>
-          <w:b/>
-          <w:sz w:val="24"/>
+          <w:lang w:val="en-US"/>
+        </w:rPr>
+      </w:pPr>
+      <w:r>
+        <w:rPr>
+          <w:rFonts w:ascii="Arial" w:hAnsi="Arial" w:cs="Arial"/>
+          <w:b/>
+          <w:sz w:val="24"/>
+          <w:lang w:val="en-US"/>
+        </w:rPr>
+        <w:t>DELIMITER //</w:t>
+      </w:r>
+    </w:p>
+    <w:p>
+      <w:pPr>
+        <w:rPr>
+          <w:rFonts w:ascii="Arial" w:hAnsi="Arial" w:cs="Arial"/>
+          <w:b/>
+          <w:sz w:val="24"/>
+          <w:lang w:val="en-US"/>
+        </w:rPr>
+      </w:pPr>
+      <w:r>
+        <w:rPr>
+          <w:rFonts w:ascii="Arial" w:hAnsi="Arial" w:cs="Arial"/>
+          <w:b/>
+          <w:sz w:val="24"/>
+          <w:lang w:val="en-US"/>
+        </w:rPr>
+        <w:tab/>
+        <w:t>CREATE TRIGGER tr_DetalleFactura_After_Insert</w:t>
+      </w:r>
+    </w:p>
+    <w:p>
+      <w:pPr>
+        <w:rPr>
+          <w:rFonts w:ascii="Arial" w:hAnsi="Arial" w:cs="Arial"/>
+          <w:b/>
+          <w:sz w:val="24"/>
+          <w:lang w:val="en-US"/>
+        </w:rPr>
+      </w:pPr>
+      <w:r>
+        <w:rPr>
+          <w:rFonts w:ascii="Arial" w:hAnsi="Arial" w:cs="Arial"/>
+          <w:b/>
+          <w:sz w:val="24"/>
+          <w:lang w:val="en-US"/>
+        </w:rPr>
+        <w:tab/>
+      </w:r>
+      <w:r>
+        <w:rPr>
+          <w:rFonts w:ascii="Arial" w:hAnsi="Arial" w:cs="Arial"/>
+          <w:b/>
+          <w:sz w:val="24"/>
+          <w:lang w:val="en-US"/>
+        </w:rPr>
+        <w:tab/>
+        <w:t>AFTER INSERT ON DetalleFactura</w:t>
+      </w:r>
+    </w:p>
+    <w:p>
+      <w:pPr>
+        <w:rPr>
+          <w:rFonts w:ascii="Arial" w:hAnsi="Arial" w:cs="Arial"/>
+          <w:b/>
+          <w:sz w:val="24"/>
+          <w:lang w:val="en-US"/>
+        </w:rPr>
+      </w:pPr>
+      <w:r>
+        <w:rPr>
+          <w:rFonts w:ascii="Arial" w:hAnsi="Arial" w:cs="Arial"/>
+          <w:b/>
+          <w:sz w:val="24"/>
+          <w:lang w:val="en-US"/>
+        </w:rPr>
+        <w:tab/>
+      </w:r>
+      <w:r>
+        <w:rPr>
+          <w:rFonts w:ascii="Arial" w:hAnsi="Arial" w:cs="Arial"/>
+          <w:b/>
+          <w:sz w:val="24"/>
+          <w:lang w:val="en-US"/>
+        </w:rPr>
+        <w:tab/>
+      </w:r>
+      <w:r>
+        <w:rPr>
+          <w:rFonts w:ascii="Arial" w:hAnsi="Arial" w:cs="Arial"/>
+          <w:b/>
+          <w:sz w:val="24"/>
+          <w:lang w:val="en-US"/>
+        </w:rPr>
+        <w:tab/>
+        <w:t>FOR EACH ROW</w:t>
+      </w:r>
+    </w:p>
+    <w:p>
+      <w:pPr>
+        <w:rPr>
+          <w:rFonts w:ascii="Arial" w:hAnsi="Arial" w:cs="Arial"/>
+          <w:b/>
+          <w:sz w:val="24"/>
+          <w:lang w:val="en-US"/>
+        </w:rPr>
+      </w:pPr>
+      <w:r>
+        <w:rPr>
+          <w:rFonts w:ascii="Arial" w:hAnsi="Arial" w:cs="Arial"/>
+          <w:b/>
+          <w:sz w:val="24"/>
+          <w:lang w:val="en-US"/>
+        </w:rPr>
+        <w:tab/>
+      </w:r>
+      <w:r>
+        <w:rPr>
+          <w:rFonts w:ascii="Arial" w:hAnsi="Arial" w:cs="Arial"/>
+          <w:b/>
+          <w:sz w:val="24"/>
+          <w:lang w:val="en-US"/>
+        </w:rPr>
+        <w:tab/>
+        <w:t>BEGIN</w:t>
+      </w:r>
+    </w:p>
+    <w:p>
+      <w:pPr>
+        <w:rPr>
+          <w:rFonts w:ascii="Arial" w:hAnsi="Arial" w:cs="Arial"/>
+          <w:b/>
+          <w:sz w:val="24"/>
+          <w:lang w:val="en-US"/>
+        </w:rPr>
+      </w:pPr>
+      <w:r>
+        <w:rPr>
+          <w:rFonts w:ascii="Arial" w:hAnsi="Arial" w:cs="Arial"/>
+          <w:b/>
+          <w:sz w:val="24"/>
+          <w:lang w:val="en-US"/>
+        </w:rPr>
+        <w:tab/>
+      </w:r>
+      <w:r>
+        <w:rPr>
+          <w:rFonts w:ascii="Arial" w:hAnsi="Arial" w:cs="Arial"/>
+          <w:b/>
+          <w:sz w:val="24"/>
+          <w:lang w:val="en-US"/>
+        </w:rPr>
+        <w:tab/>
+      </w:r>
+      <w:r>
+        <w:rPr>
+          <w:rFonts w:ascii="Arial" w:hAnsi="Arial" w:cs="Arial"/>
+          <w:b/>
+          <w:sz w:val="24"/>
+          <w:lang w:val="en-US"/>
+        </w:rPr>
+        <w:tab/>
+        <w:t>UPDATE Producto P</w:t>
+      </w:r>
+    </w:p>
+    <w:p>
+      <w:pPr>
+        <w:rPr>
+          <w:rFonts w:ascii="Arial" w:hAnsi="Arial" w:cs="Arial"/>
+          <w:b/>
+          <w:sz w:val="24"/>
+          <w:lang w:val="en-US"/>
+        </w:rPr>
+      </w:pPr>
+      <w:r>
+        <w:rPr>
+          <w:rFonts w:ascii="Arial" w:hAnsi="Arial" w:cs="Arial"/>
+          <w:b/>
+          <w:sz w:val="24"/>
+          <w:lang w:val="en-US"/>
+        </w:rPr>
+        <w:tab/>
+      </w:r>
+      <w:r>
+        <w:rPr>
+          <w:rFonts w:ascii="Arial" w:hAnsi="Arial" w:cs="Arial"/>
+          <w:b/>
+          <w:sz w:val="24"/>
+          <w:lang w:val="en-US"/>
+        </w:rPr>
+        <w:tab/>
+      </w:r>
+      <w:r>
+        <w:rPr>
+          <w:rFonts w:ascii="Arial" w:hAnsi="Arial" w:cs="Arial"/>
+          <w:b/>
+          <w:sz w:val="24"/>
+          <w:lang w:val="en-US"/>
+        </w:rPr>
+        <w:tab/>
+      </w:r>
+      <w:r>
+        <w:rPr>
+          <w:rFonts w:ascii="Arial" w:hAnsi="Arial" w:cs="Arial"/>
+          <w:b/>
+          <w:sz w:val="24"/>
+          <w:lang w:val="en-US"/>
+        </w:rPr>
+        <w:tab/>
+        <w:t>SET P.stock = P.stock - new.cantidad</w:t>
+      </w:r>
+    </w:p>
+    <w:p>
+      <w:pPr>
+        <w:rPr>
+          <w:rFonts w:ascii="Arial" w:hAnsi="Arial" w:cs="Arial"/>
+          <w:b/>
+          <w:sz w:val="24"/>
+        </w:rPr>
+      </w:pPr>
+      <w:r>
+        <w:rPr>
+          <w:rFonts w:ascii="Arial" w:hAnsi="Arial" w:cs="Arial"/>
+          <w:b/>
+          <w:sz w:val="24"/>
+          <w:lang w:val="en-US"/>
+        </w:rPr>
+        <w:tab/>
+      </w:r>
+      <w:r>
+        <w:rPr>
+          <w:rFonts w:ascii="Arial" w:hAnsi="Arial" w:cs="Arial"/>
+          <w:b/>
+          <w:sz w:val="24"/>
+          <w:lang w:val="en-US"/>
+        </w:rPr>
+        <w:tab/>
+      </w:r>
+      <w:r>
+        <w:rPr>
+          <w:rFonts w:ascii="Arial" w:hAnsi="Arial" w:cs="Arial"/>
+          <w:b/>
+          <w:sz w:val="24"/>
+          <w:lang w:val="en-US"/>
+        </w:rPr>
+        <w:tab/>
+      </w:r>
+      <w:r>
+        <w:rPr>
+          <w:rFonts w:ascii="Arial" w:hAnsi="Arial" w:cs="Arial"/>
+          <w:b/>
+          <w:sz w:val="24"/>
+        </w:rPr>
+        <w:t>WHERE P.codigoProducto = new.codigoProducto;</w:t>
+      </w:r>
+    </w:p>
+    <w:p>
+      <w:pPr>
+        <w:rPr>
+          <w:rFonts w:ascii="Arial" w:hAnsi="Arial" w:cs="Arial"/>
+          <w:b/>
+          <w:sz w:val="24"/>
+          <w:lang w:val="en-US"/>
+        </w:rPr>
+      </w:pPr>
+      <w:r>
+        <w:rPr>
+          <w:rFonts w:ascii="Arial" w:hAnsi="Arial" w:cs="Arial"/>
+          <w:b/>
+          <w:sz w:val="24"/>
+        </w:rPr>
+        <w:t xml:space="preserve">        </w:t>
+      </w:r>
+      <w:r>
+        <w:rPr>
+          <w:rFonts w:ascii="Arial" w:hAnsi="Arial" w:cs="Arial"/>
+          <w:b/>
+          <w:sz w:val="24"/>
+          <w:lang w:val="en-US"/>
+        </w:rPr>
+        <w:t>END//</w:t>
+      </w:r>
+    </w:p>
+    <w:p>
+      <w:pPr>
+        <w:rPr>
+          <w:rFonts w:ascii="Arial" w:hAnsi="Arial" w:cs="Arial"/>
+          <w:b/>
+          <w:sz w:val="24"/>
+          <w:lang w:val="en-US"/>
+        </w:rPr>
+      </w:pPr>
+      <w:r>
+        <w:rPr>
+          <w:rFonts w:ascii="Arial" w:hAnsi="Arial" w:cs="Arial"/>
+          <w:b/>
+          <w:sz w:val="24"/>
+          <w:lang w:val="en-US"/>
+        </w:rPr>
+        <w:t>DELIMITER ;</w:t>
+      </w:r>
+    </w:p>
+    <w:p>
+      <w:pPr>
+        <w:rPr>
+          <w:rFonts w:ascii="Arial" w:hAnsi="Arial" w:cs="Arial"/>
+          <w:b/>
+          <w:sz w:val="24"/>
+          <w:lang w:val="en-US"/>
+        </w:rPr>
+      </w:pPr>
+    </w:p>
+    <w:p>
+      <w:pPr>
+        <w:rPr>
+          <w:rFonts w:ascii="Arial" w:hAnsi="Arial" w:cs="Arial"/>
+          <w:b/>
+          <w:sz w:val="24"/>
+          <w:lang w:val="en-US"/>
+        </w:rPr>
+      </w:pPr>
+      <w:r>
+        <w:rPr>
+          <w:rFonts w:ascii="Arial" w:hAnsi="Arial" w:cs="Arial"/>
+          <w:b/>
+          <w:sz w:val="24"/>
+          <w:lang w:val="en-US"/>
+        </w:rPr>
+        <w:t>SELECT * FROM Producto;</w:t>
+      </w:r>
+    </w:p>
+    <w:p>
+      <w:pPr>
+        <w:rPr>
+          <w:rFonts w:ascii="Arial" w:hAnsi="Arial" w:cs="Arial"/>
+          <w:b/>
+          <w:sz w:val="24"/>
+          <w:lang w:val="en-US"/>
+        </w:rPr>
+      </w:pPr>
+    </w:p>
+    <w:p>
+      <w:pPr>
+        <w:rPr>
+          <w:rFonts w:ascii="Arial" w:hAnsi="Arial" w:cs="Arial"/>
+          <w:b/>
+          <w:sz w:val="24"/>
+        </w:rPr>
+      </w:pPr>
+      <w:r>
+        <w:rPr>
+          <w:rFonts w:ascii="Arial" w:hAnsi="Arial" w:cs="Arial"/>
+          <w:b/>
+          <w:sz w:val="24"/>
+        </w:rPr>
+        <w:t>insert into DetalleFactura(cantidad, subtotal, codigoFactura, codigoProducto) values(2,2*15000.65,1,1);</w:t>
+      </w:r>
+    </w:p>
+    <w:p>
+      <w:pPr>
+        <w:rPr>
+          <w:rFonts w:ascii="Arial" w:hAnsi="Arial" w:cs="Arial"/>
+          <w:b/>
+          <w:sz w:val="24"/>
+        </w:rPr>
+      </w:pPr>
+      <w:r>
+        <w:rPr>
+          <w:rFonts w:ascii="Arial" w:hAnsi="Arial" w:cs="Arial"/>
+          <w:b/>
+          <w:sz w:val="24"/>
+        </w:rPr>
+        <w:t>insert into DetalleFactura(cantidad, subtotal, codigoFactura, codigoProducto) values (3,3*16000.65,2,2);</w:t>
+      </w:r>
+    </w:p>
+    <w:p>
+      <w:pPr>
+        <w:rPr>
+          <w:rFonts w:ascii="Arial" w:hAnsi="Arial" w:cs="Arial"/>
+          <w:b/>
+          <w:sz w:val="24"/>
+        </w:rPr>
+      </w:pPr>
+      <w:r>
+        <w:rPr>
+          <w:rFonts w:ascii="Arial" w:hAnsi="Arial" w:cs="Arial"/>
+          <w:b/>
+          <w:sz w:val="24"/>
+        </w:rPr>
+        <w:t>insert into DetalleFactura(cantidad, subtotal, codigoFactura, codigoProducto) values (4,4*17000.65,3,3);</w:t>
+      </w:r>
+    </w:p>
+    <w:p>
+      <w:pPr>
+        <w:rPr>
+          <w:rFonts w:ascii="Arial" w:hAnsi="Arial" w:cs="Arial"/>
+          <w:b/>
+          <w:sz w:val="24"/>
+        </w:rPr>
+      </w:pPr>
+    </w:p>
+    <w:p>
+      <w:pPr>
+        <w:rPr>
+          <w:rFonts w:ascii="Arial" w:hAnsi="Arial" w:cs="Arial"/>
+          <w:b/>
+          <w:sz w:val="24"/>
+          <w:lang w:val="en-US"/>
+        </w:rPr>
+      </w:pPr>
+      <w:r>
+        <w:rPr>
+          <w:rFonts w:ascii="Arial" w:hAnsi="Arial" w:cs="Arial"/>
+          <w:b/>
+          <w:sz w:val="24"/>
+          <w:lang w:val="en-US"/>
+        </w:rPr>
+        <w:t>-- select 2,(2 * P.precioUnitario),1,1 FROM Producto P WHERE P.codigoProducto = 1;</w:t>
+      </w:r>
+    </w:p>
+    <w:p>
+      <w:pPr>
+        <w:rPr>
+          <w:rFonts w:ascii="Arial" w:hAnsi="Arial" w:cs="Arial"/>
+          <w:b/>
+          <w:sz w:val="24"/>
+          <w:lang w:val="en-US"/>
+        </w:rPr>
+      </w:pPr>
+    </w:p>
+    <w:p>
+      <w:pPr>
+        <w:rPr>
+          <w:rFonts w:ascii="Arial" w:hAnsi="Arial" w:cs="Arial"/>
+          <w:b/>
+          <w:sz w:val="24"/>
+          <w:lang w:val="en-US"/>
+        </w:rPr>
+      </w:pPr>
+      <w:r>
+        <w:rPr>
+          <w:rFonts w:ascii="Arial" w:hAnsi="Arial" w:cs="Arial"/>
+          <w:b/>
+          <w:sz w:val="24"/>
+          <w:lang w:val="en-US"/>
+        </w:rPr>
+        <w:t>-- SELECT * FROM Producto;</w:t>
+      </w:r>
+    </w:p>
+    <w:p>
+      <w:pPr>
+        <w:rPr>
+          <w:rFonts w:ascii="Arial" w:hAnsi="Arial" w:cs="Arial"/>
+          <w:b/>
+          <w:sz w:val="24"/>
+        </w:rPr>
+      </w:pPr>
+      <w:r>
+        <w:rPr>
+          <w:rFonts w:ascii="Arial" w:hAnsi="Arial" w:cs="Arial"/>
+          <w:b/>
+          <w:sz w:val="24"/>
+        </w:rPr>
+        <w:t xml:space="preserve">-- SELECT D.codigoDetalleFactura, D.cantidad, D.codigoFactura, D.codigoProducto, subtotal FROM DetalleFactura D INNER JOIN Producto P </w:t>
+      </w:r>
+    </w:p>
+    <w:p>
+      <w:pPr>
+        <w:rPr>
+          <w:rFonts w:ascii="Arial" w:hAnsi="Arial" w:cs="Arial"/>
+          <w:b/>
+          <w:sz w:val="24"/>
+        </w:rPr>
+      </w:pPr>
+      <w:r>
+        <w:rPr>
+          <w:rFonts w:ascii="Arial" w:hAnsi="Arial" w:cs="Arial"/>
+          <w:b/>
+          <w:sz w:val="24"/>
+        </w:rPr>
+        <w:t>-- ON D.codigoProducto = P.codigoProducto;</w:t>
+      </w:r>
+    </w:p>
+    <w:p>
+      <w:pPr>
+        <w:rPr>
+          <w:rFonts w:ascii="Arial" w:hAnsi="Arial" w:cs="Arial"/>
+          <w:b/>
+          <w:sz w:val="24"/>
+          <w:lang w:val="en-US"/>
+        </w:rPr>
+      </w:pPr>
+      <w:r>
+        <w:rPr>
+          <w:rFonts w:ascii="Arial" w:hAnsi="Arial" w:cs="Arial"/>
+          <w:b/>
+          <w:sz w:val="24"/>
+          <w:lang w:val="en-US"/>
         </w:rPr>
         <w:lastRenderedPageBreak/>
-        <w:t>insert into DetalleFactura(cantidad, codigoFactura, codigoProducto) values (3,2,2);</w:t>
-      </w:r>
-    </w:p>
-    <w:p>
-      <w:pPr>
-        <w:rPr>
-          <w:rFonts w:ascii="Arial" w:hAnsi="Arial" w:cs="Arial"/>
-          <w:b/>
-          <w:sz w:val="24"/>
-          <w:u w:val="single"/>
-        </w:rPr>
-      </w:pPr>
-      <w:r>
-        <w:rPr>
-          <w:rFonts w:ascii="Arial" w:hAnsi="Arial" w:cs="Arial"/>
-          <w:b/>
-          <w:sz w:val="24"/>
-        </w:rPr>
-        <w:t>insert into DetalleFactura(cantidad, codigoFactura, codigoProducto) values (4,3,3)</w:t>
-      </w:r>
-      <w:r>
-        <w:rPr>
-          <w:rFonts w:ascii="Arial" w:hAnsi="Arial" w:cs="Arial"/>
-          <w:b/>
-          <w:sz w:val="24"/>
-        </w:rPr>
-        <w:t>;</w:t>
+        <w:t>-- select sum(subtotal) From DetalleFactura;</w:t>
+      </w:r>
+    </w:p>
+    <w:p>
+      <w:pPr>
+        <w:rPr>
+          <w:rFonts w:ascii="Arial" w:hAnsi="Arial" w:cs="Arial"/>
+          <w:b/>
+          <w:sz w:val="24"/>
+          <w:lang w:val="en-US"/>
+        </w:rPr>
+      </w:pPr>
+    </w:p>
+    <w:p>
+      <w:pPr>
+        <w:rPr>
+          <w:rFonts w:ascii="Arial" w:hAnsi="Arial" w:cs="Arial"/>
+          <w:b/>
+          <w:sz w:val="24"/>
+          <w:lang w:val="en-US"/>
+        </w:rPr>
+      </w:pPr>
+      <w:r>
+        <w:rPr>
+          <w:rFonts w:ascii="Arial" w:hAnsi="Arial" w:cs="Arial"/>
+          <w:b/>
+          <w:sz w:val="24"/>
+          <w:lang w:val="en-US"/>
+        </w:rPr>
+        <w:t>-- SELECT * FROM DetalleFactura WHERE codigoFactura =1;</w:t>
+      </w:r>
+    </w:p>
+    <w:p>
+      <w:pPr>
+        <w:rPr>
+          <w:rFonts w:ascii="Arial" w:hAnsi="Arial" w:cs="Arial"/>
+          <w:b/>
+          <w:sz w:val="24"/>
+          <w:lang w:val="en-US"/>
+        </w:rPr>
+      </w:pPr>
+    </w:p>
+    <w:p>
+      <w:pPr>
+        <w:rPr>
+          <w:rFonts w:ascii="Arial" w:hAnsi="Arial" w:cs="Arial"/>
+          <w:b/>
+          <w:sz w:val="24"/>
+          <w:lang w:val="en-US"/>
+        </w:rPr>
+      </w:pPr>
+      <w:r>
+        <w:rPr>
+          <w:rFonts w:ascii="Arial" w:hAnsi="Arial" w:cs="Arial"/>
+          <w:b/>
+          <w:sz w:val="24"/>
+          <w:lang w:val="en-US"/>
+        </w:rPr>
+        <w:t xml:space="preserve"> select * FROM DetalleFactura;</w:t>
+      </w:r>
+    </w:p>
+    <w:p>
+      <w:pPr>
+        <w:rPr>
+          <w:rFonts w:ascii="Arial" w:hAnsi="Arial" w:cs="Arial"/>
+          <w:b/>
+          <w:sz w:val="24"/>
+          <w:lang w:val="en-US"/>
+        </w:rPr>
+      </w:pPr>
+      <w:r>
+        <w:rPr>
+          <w:rFonts w:ascii="Arial" w:hAnsi="Arial" w:cs="Arial"/>
+          <w:b/>
+          <w:sz w:val="24"/>
+          <w:lang w:val="en-US"/>
+        </w:rPr>
+        <w:t>-- select * FROM Cliente;</w:t>
+      </w:r>
+    </w:p>
+    <w:p>
+      <w:pPr>
+        <w:rPr>
+          <w:rFonts w:ascii="Arial" w:hAnsi="Arial" w:cs="Arial"/>
+          <w:b/>
+          <w:sz w:val="24"/>
+          <w:lang w:val="en-US"/>
+        </w:rPr>
+      </w:pPr>
+      <w:r>
+        <w:rPr>
+          <w:rFonts w:ascii="Arial" w:hAnsi="Arial" w:cs="Arial"/>
+          <w:b/>
+          <w:sz w:val="24"/>
+          <w:lang w:val="en-US"/>
+        </w:rPr>
+        <w:t>-- SELECT *,concat(C.nombresCliente,' ',C.apellidosCliente),sum(D.subtotal) FROM DetalleFactura D INNER JOIN Producto P ON D.codigoProducto = P.codigoProducto INNER JOIN Marca M ON P.codigoMarca = M.codigoMarca INNER JOIN TipoProducto T ON P.codigoTipoProducto = T.codigoTipoProducto INNER JOIN Factura F ON D.codigoFactura = F.codigoFactura INNER JOIN Cliente C ON F.NIT = C.NIT INNER JOIN Empleado E ON F.DPIEmpleado = E.DPIEmpleado INNER JOIN TipoPago TP ON F.codigoTipoPago = TP.codigoTipoPago WHERE D.codigoFactura = 1;</w:t>
+      </w:r>
+    </w:p>
+    <w:p>
+      <w:pPr>
+        <w:rPr>
+          <w:rFonts w:ascii="Arial" w:hAnsi="Arial" w:cs="Arial"/>
+          <w:b/>
+          <w:sz w:val="24"/>
+          <w:lang w:val="en-US"/>
+        </w:rPr>
+      </w:pPr>
+    </w:p>
+    <w:p>
+      <w:pPr>
+        <w:rPr>
+          <w:rFonts w:ascii="Arial" w:hAnsi="Arial" w:cs="Arial"/>
+          <w:b/>
+          <w:sz w:val="24"/>
+          <w:lang w:val="en-US"/>
+        </w:rPr>
+      </w:pPr>
+      <w:r>
+        <w:rPr>
+          <w:rFonts w:ascii="Arial" w:hAnsi="Arial" w:cs="Arial"/>
+          <w:b/>
+          <w:sz w:val="24"/>
+          <w:lang w:val="en-US"/>
+        </w:rPr>
+        <w:t>-- select *, concat(C.nombresCliente,' ',C.apellidosCliente) as NombreCliente From DetalleFactura D INNER JOIN Factura F ON D.codigoFactura = F.codigoFactura INNER JOIN Cliente C ON F.NIT = C.NIT INNER JOIN Empleado E ON F.DPIEmpleado = E.DPIEmpleado INNER JOIN Producto P ON D.codigoProducto = P.codigoProducto INNER JOIN TipoPago T ON F.codigoTipoPago = T.codigoTipoPago INNER JOIN TipoProducto G ON P.codigoTipoProducto = G.codigoTipoProducto INNER JOIN Marca M ON P.codigoMarca = M.codigoMarca WHERE D.codigoFactura = 1;</w:t>
+      </w:r>
+    </w:p>
+    <w:p>
+      <w:pPr>
+        <w:rPr>
+          <w:rFonts w:ascii="Arial" w:hAnsi="Arial" w:cs="Arial"/>
+          <w:b/>
+          <w:sz w:val="24"/>
+          <w:lang w:val="en-US"/>
+        </w:rPr>
+      </w:pPr>
+    </w:p>
+    <w:p>
+      <w:pPr>
+        <w:rPr>
+          <w:rFonts w:ascii="Arial" w:hAnsi="Arial" w:cs="Arial"/>
+          <w:b/>
+          <w:sz w:val="24"/>
+          <w:lang w:val="en-US"/>
+        </w:rPr>
+      </w:pPr>
+      <w:r>
+        <w:rPr>
+          <w:rFonts w:ascii="Arial" w:hAnsi="Arial" w:cs="Arial"/>
+          <w:b/>
+          <w:sz w:val="24"/>
+          <w:lang w:val="en-US"/>
+        </w:rPr>
+        <w:t xml:space="preserve"> select * from empleado;</w:t>
+      </w:r>
+    </w:p>
+    <w:p>
+      <w:pPr>
+        <w:rPr>
+          <w:rFonts w:ascii="Arial" w:hAnsi="Arial" w:cs="Arial"/>
+          <w:b/>
+          <w:sz w:val="24"/>
+          <w:lang w:val="en-US"/>
+        </w:rPr>
+      </w:pPr>
+      <w:r>
+        <w:rPr>
+          <w:rFonts w:ascii="Arial" w:hAnsi="Arial" w:cs="Arial"/>
+          <w:b/>
+          <w:sz w:val="24"/>
+          <w:lang w:val="en-US"/>
+        </w:rPr>
+        <w:t xml:space="preserve"> select * from factura;</w:t>
       </w:r>
     </w:p>
     <w:sectPr>
@@ -4356,6 +5269,7 @@
     <w:lsdException w:name="HTML Sample" w:semiHidden="1" w:unhideWhenUsed="1"/>
     <w:lsdException w:name="HTML Typewriter" w:semiHidden="1" w:unhideWhenUsed="1"/>
     <w:lsdException w:name="HTML Variable" w:semiHidden="1" w:unhideWhenUsed="1"/>
+    <w:lsdException w:name="Normal Table" w:semiHidden="1" w:unhideWhenUsed="1"/>
     <w:lsdException w:name="annotation subject" w:semiHidden="1" w:unhideWhenUsed="1"/>
     <w:lsdException w:name="No List" w:semiHidden="1" w:unhideWhenUsed="1"/>
     <w:lsdException w:name="Outline List 1" w:semiHidden="1" w:unhideWhenUsed="1"/>
@@ -4398,8 +5312,11 @@
     <w:lsdException w:name="Table Contemporary" w:semiHidden="1" w:unhideWhenUsed="1"/>
     <w:lsdException w:name="Table Elegant" w:semiHidden="1" w:unhideWhenUsed="1"/>
     <w:lsdException w:name="Table Professional" w:semiHidden="1" w:unhideWhenUsed="1"/>
+    <w:lsdException w:name="Table Subtle 1" w:semiHidden="1" w:unhideWhenUsed="1"/>
     <w:lsdException w:name="Table Subtle 2" w:semiHidden="1" w:unhideWhenUsed="1"/>
     <w:lsdException w:name="Table Web 1" w:semiHidden="1" w:unhideWhenUsed="1"/>
+    <w:lsdException w:name="Table Web 2" w:semiHidden="1" w:unhideWhenUsed="1"/>
+    <w:lsdException w:name="Table Web 3" w:semiHidden="1" w:unhideWhenUsed="1"/>
     <w:lsdException w:name="Balloon Text" w:semiHidden="1" w:unhideWhenUsed="1"/>
     <w:lsdException w:name="Table Grid" w:uiPriority="39"/>
     <w:lsdException w:name="Table Theme" w:semiHidden="1" w:unhideWhenUsed="1"/>

</xml_diff>

<commit_message>
Se corrigieron faltas de ortografía
</commit_message>
<xml_diff>
--- a/CyberPC.docx
+++ b/CyberPC.docx
@@ -1293,45 +1293,21 @@
     </w:p>
     <w:p>
       <w:pPr>
-        <w:jc w:val="center"/>
-        <w:rPr>
-          <w:rFonts w:ascii="Arial" w:hAnsi="Arial" w:cs="Arial"/>
-          <w:b/>
-          <w:sz w:val="24"/>
-        </w:rPr>
-      </w:pPr>
-      <w:r>
-        <w:rPr>
-          <w:rFonts w:ascii="Arial" w:hAnsi="Arial" w:cs="Arial"/>
-          <w:b/>
-          <w:sz w:val="24"/>
+        <w:rPr>
+          <w:rFonts w:ascii="Arial" w:hAnsi="Arial" w:cs="Arial"/>
+          <w:b/>
+          <w:sz w:val="24"/>
+          <w:lang w:val="en-US"/>
+        </w:rPr>
+      </w:pPr>
+      <w:r>
+        <w:rPr>
+          <w:rFonts w:ascii="Arial" w:hAnsi="Arial" w:cs="Arial"/>
+          <w:b/>
+          <w:sz w:val="24"/>
+          <w:lang w:val="en-US"/>
         </w:rPr>
         <w:lastRenderedPageBreak/>
-        <w:t>Scrip</w:t>
-      </w:r>
-      <w:r>
-        <w:rPr>
-          <w:rFonts w:ascii="Arial" w:hAnsi="Arial" w:cs="Arial"/>
-          <w:b/>
-          <w:sz w:val="24"/>
-        </w:rPr>
-        <w:t>t</w:t>
-      </w:r>
-    </w:p>
-    <w:p>
-      <w:pPr>
-        <w:rPr>
-          <w:rFonts w:ascii="Arial" w:hAnsi="Arial" w:cs="Arial"/>
-          <w:b/>
-          <w:sz w:val="24"/>
-        </w:rPr>
-      </w:pPr>
-      <w:r>
-        <w:rPr>
-          <w:rFonts w:ascii="Arial" w:hAnsi="Arial" w:cs="Arial"/>
-          <w:b/>
-          <w:sz w:val="24"/>
-        </w:rPr>
         <w:t>DROP DATABASE IF EXISTS DBCyberPC_v2;</w:t>
       </w:r>
     </w:p>
@@ -1341,13 +1317,15 @@
           <w:rFonts w:ascii="Arial" w:hAnsi="Arial" w:cs="Arial"/>
           <w:b/>
           <w:sz w:val="24"/>
-        </w:rPr>
-      </w:pPr>
-      <w:r>
-        <w:rPr>
-          <w:rFonts w:ascii="Arial" w:hAnsi="Arial" w:cs="Arial"/>
-          <w:b/>
-          <w:sz w:val="24"/>
+          <w:lang w:val="en-US"/>
+        </w:rPr>
+      </w:pPr>
+      <w:r>
+        <w:rPr>
+          <w:rFonts w:ascii="Arial" w:hAnsi="Arial" w:cs="Arial"/>
+          <w:b/>
+          <w:sz w:val="24"/>
+          <w:lang w:val="en-US"/>
         </w:rPr>
         <w:t>CREATE DATABASE DBCyberPC_v2;</w:t>
       </w:r>
@@ -1358,22 +1336,25 @@
           <w:rFonts w:ascii="Arial" w:hAnsi="Arial" w:cs="Arial"/>
           <w:b/>
           <w:sz w:val="24"/>
-        </w:rPr>
-      </w:pPr>
-    </w:p>
-    <w:p>
-      <w:pPr>
-        <w:rPr>
-          <w:rFonts w:ascii="Arial" w:hAnsi="Arial" w:cs="Arial"/>
-          <w:b/>
-          <w:sz w:val="24"/>
-        </w:rPr>
-      </w:pPr>
-      <w:r>
-        <w:rPr>
-          <w:rFonts w:ascii="Arial" w:hAnsi="Arial" w:cs="Arial"/>
-          <w:b/>
-          <w:sz w:val="24"/>
+          <w:lang w:val="en-US"/>
+        </w:rPr>
+      </w:pPr>
+    </w:p>
+    <w:p>
+      <w:pPr>
+        <w:rPr>
+          <w:rFonts w:ascii="Arial" w:hAnsi="Arial" w:cs="Arial"/>
+          <w:b/>
+          <w:sz w:val="24"/>
+          <w:lang w:val="en-US"/>
+        </w:rPr>
+      </w:pPr>
+      <w:r>
+        <w:rPr>
+          <w:rFonts w:ascii="Arial" w:hAnsi="Arial" w:cs="Arial"/>
+          <w:b/>
+          <w:sz w:val="24"/>
+          <w:lang w:val="en-US"/>
         </w:rPr>
         <w:t>USE DBCyberPC_v2;</w:t>
       </w:r>
@@ -1384,22 +1365,25 @@
           <w:rFonts w:ascii="Arial" w:hAnsi="Arial" w:cs="Arial"/>
           <w:b/>
           <w:sz w:val="24"/>
-        </w:rPr>
-      </w:pPr>
-    </w:p>
-    <w:p>
-      <w:pPr>
-        <w:rPr>
-          <w:rFonts w:ascii="Arial" w:hAnsi="Arial" w:cs="Arial"/>
-          <w:b/>
-          <w:sz w:val="24"/>
-        </w:rPr>
-      </w:pPr>
-      <w:r>
-        <w:rPr>
-          <w:rFonts w:ascii="Arial" w:hAnsi="Arial" w:cs="Arial"/>
-          <w:b/>
-          <w:sz w:val="24"/>
+          <w:lang w:val="en-US"/>
+        </w:rPr>
+      </w:pPr>
+    </w:p>
+    <w:p>
+      <w:pPr>
+        <w:rPr>
+          <w:rFonts w:ascii="Arial" w:hAnsi="Arial" w:cs="Arial"/>
+          <w:b/>
+          <w:sz w:val="24"/>
+          <w:lang w:val="en-US"/>
+        </w:rPr>
+      </w:pPr>
+      <w:r>
+        <w:rPr>
+          <w:rFonts w:ascii="Arial" w:hAnsi="Arial" w:cs="Arial"/>
+          <w:b/>
+          <w:sz w:val="24"/>
+          <w:lang w:val="en-US"/>
         </w:rPr>
         <w:t>CREATE TABLE Cliente(</w:t>
       </w:r>
@@ -1418,16 +1402,9 @@
           <w:rFonts w:ascii="Arial" w:hAnsi="Arial" w:cs="Arial"/>
           <w:b/>
           <w:sz w:val="24"/>
-        </w:rPr>
-        <w:tab/>
-      </w:r>
-      <w:r>
-        <w:rPr>
-          <w:rFonts w:ascii="Arial" w:hAnsi="Arial" w:cs="Arial"/>
-          <w:b/>
-          <w:sz w:val="24"/>
-          <w:lang w:val="en-US"/>
-        </w:rPr>
+          <w:lang w:val="en-US"/>
+        </w:rPr>
+        <w:tab/>
         <w:t>NIT bigint not null,</w:t>
       </w:r>
     </w:p>
@@ -1437,154 +1414,67 @@
           <w:rFonts w:ascii="Arial" w:hAnsi="Arial" w:cs="Arial"/>
           <w:b/>
           <w:sz w:val="24"/>
-          <w:lang w:val="en-US"/>
-        </w:rPr>
-      </w:pPr>
-      <w:r>
-        <w:rPr>
-          <w:rFonts w:ascii="Arial" w:hAnsi="Arial" w:cs="Arial"/>
-          <w:b/>
-          <w:sz w:val="24"/>
-          <w:lang w:val="en-US"/>
-        </w:rPr>
-        <w:tab/>
-      </w:r>
-      <w:r>
-        <w:rPr>
-          <w:rFonts w:ascii="Arial" w:hAnsi="Arial" w:cs="Arial"/>
-          <w:b/>
-          <w:sz w:val="24"/>
-          <w:lang w:val="en-US"/>
-        </w:rPr>
-        <w:tab/>
-      </w:r>
-      <w:proofErr w:type="spellStart"/>
-      <w:r>
-        <w:rPr>
-          <w:rFonts w:ascii="Arial" w:hAnsi="Arial" w:cs="Arial"/>
-          <w:b/>
-          <w:sz w:val="24"/>
-          <w:lang w:val="en-US"/>
-        </w:rPr>
-        <w:t>nombresCliente</w:t>
-      </w:r>
-      <w:proofErr w:type="spellEnd"/>
-      <w:r>
-        <w:rPr>
-          <w:rFonts w:ascii="Arial" w:hAnsi="Arial" w:cs="Arial"/>
-          <w:b/>
-          <w:sz w:val="24"/>
-          <w:lang w:val="en-US"/>
-        </w:rPr>
-        <w:t xml:space="preserve"> varchar(150) not null,</w:t>
-      </w:r>
-    </w:p>
-    <w:p>
-      <w:pPr>
-        <w:rPr>
-          <w:rFonts w:ascii="Arial" w:hAnsi="Arial" w:cs="Arial"/>
-          <w:b/>
-          <w:sz w:val="24"/>
-        </w:rPr>
-      </w:pPr>
-      <w:r>
-        <w:rPr>
-          <w:rFonts w:ascii="Arial" w:hAnsi="Arial" w:cs="Arial"/>
-          <w:b/>
-          <w:sz w:val="24"/>
-          <w:lang w:val="en-US"/>
-        </w:rPr>
-        <w:tab/>
-      </w:r>
-      <w:r>
-        <w:rPr>
-          <w:rFonts w:ascii="Arial" w:hAnsi="Arial" w:cs="Arial"/>
-          <w:b/>
-          <w:sz w:val="24"/>
-          <w:lang w:val="en-US"/>
-        </w:rPr>
-        <w:tab/>
-      </w:r>
-      <w:r>
-        <w:rPr>
-          <w:rFonts w:ascii="Arial" w:hAnsi="Arial" w:cs="Arial"/>
-          <w:b/>
-          <w:sz w:val="24"/>
-          <w:lang w:val="en-US"/>
-        </w:rPr>
-        <w:tab/>
-      </w:r>
-      <w:proofErr w:type="spellStart"/>
-      <w:r>
-        <w:rPr>
-          <w:rFonts w:ascii="Arial" w:hAnsi="Arial" w:cs="Arial"/>
-          <w:b/>
-          <w:sz w:val="24"/>
-        </w:rPr>
-        <w:t>apellidosCliente</w:t>
-      </w:r>
-      <w:proofErr w:type="spellEnd"/>
-      <w:r>
-        <w:rPr>
-          <w:rFonts w:ascii="Arial" w:hAnsi="Arial" w:cs="Arial"/>
-          <w:b/>
-          <w:sz w:val="24"/>
-        </w:rPr>
-        <w:t xml:space="preserve"> </w:t>
-      </w:r>
-      <w:proofErr w:type="spellStart"/>
-      <w:r>
-        <w:rPr>
-          <w:rFonts w:ascii="Arial" w:hAnsi="Arial" w:cs="Arial"/>
-          <w:b/>
-          <w:sz w:val="24"/>
-        </w:rPr>
-        <w:t>varchar</w:t>
-      </w:r>
-      <w:proofErr w:type="spellEnd"/>
-      <w:r>
-        <w:rPr>
-          <w:rFonts w:ascii="Arial" w:hAnsi="Arial" w:cs="Arial"/>
-          <w:b/>
-          <w:sz w:val="24"/>
-        </w:rPr>
-        <w:t xml:space="preserve">(150) </w:t>
-      </w:r>
-      <w:proofErr w:type="spellStart"/>
-      <w:r>
-        <w:rPr>
-          <w:rFonts w:ascii="Arial" w:hAnsi="Arial" w:cs="Arial"/>
-          <w:b/>
-          <w:sz w:val="24"/>
-        </w:rPr>
-        <w:t>not</w:t>
-      </w:r>
-      <w:proofErr w:type="spellEnd"/>
-      <w:r>
-        <w:rPr>
-          <w:rFonts w:ascii="Arial" w:hAnsi="Arial" w:cs="Arial"/>
-          <w:b/>
-          <w:sz w:val="24"/>
-        </w:rPr>
-        <w:t xml:space="preserve"> </w:t>
-      </w:r>
-      <w:proofErr w:type="spellStart"/>
-      <w:r>
-        <w:rPr>
-          <w:rFonts w:ascii="Arial" w:hAnsi="Arial" w:cs="Arial"/>
-          <w:b/>
-          <w:sz w:val="24"/>
-        </w:rPr>
-        <w:t>null</w:t>
-      </w:r>
-      <w:proofErr w:type="spellEnd"/>
-      <w:r>
-        <w:rPr>
-          <w:rFonts w:ascii="Arial" w:hAnsi="Arial" w:cs="Arial"/>
-          <w:b/>
-          <w:sz w:val="24"/>
-        </w:rPr>
-        <w:t>,</w:t>
+        </w:rPr>
+      </w:pPr>
+      <w:r>
+        <w:rPr>
+          <w:rFonts w:ascii="Arial" w:hAnsi="Arial" w:cs="Arial"/>
+          <w:b/>
+          <w:sz w:val="24"/>
+          <w:lang w:val="en-US"/>
+        </w:rPr>
+        <w:tab/>
+      </w:r>
+      <w:r>
+        <w:rPr>
+          <w:rFonts w:ascii="Arial" w:hAnsi="Arial" w:cs="Arial"/>
+          <w:b/>
+          <w:sz w:val="24"/>
+          <w:lang w:val="en-US"/>
+        </w:rPr>
+        <w:tab/>
+      </w:r>
+      <w:r>
+        <w:rPr>
+          <w:rFonts w:ascii="Arial" w:hAnsi="Arial" w:cs="Arial"/>
+          <w:b/>
+          <w:sz w:val="24"/>
+        </w:rPr>
+        <w:t>nombresCliente varchar(150) not null,</w:t>
+      </w:r>
+    </w:p>
+    <w:p>
+      <w:pPr>
+        <w:rPr>
+          <w:rFonts w:ascii="Arial" w:hAnsi="Arial" w:cs="Arial"/>
+          <w:b/>
+          <w:sz w:val="24"/>
+        </w:rPr>
+      </w:pPr>
+      <w:r>
+        <w:rPr>
+          <w:rFonts w:ascii="Arial" w:hAnsi="Arial" w:cs="Arial"/>
+          <w:b/>
+          <w:sz w:val="24"/>
+        </w:rPr>
+        <w:tab/>
+      </w:r>
+      <w:r>
+        <w:rPr>
+          <w:rFonts w:ascii="Arial" w:hAnsi="Arial" w:cs="Arial"/>
+          <w:b/>
+          <w:sz w:val="24"/>
+        </w:rPr>
+        <w:tab/>
+      </w:r>
+      <w:r>
+        <w:rPr>
+          <w:rFonts w:ascii="Arial" w:hAnsi="Arial" w:cs="Arial"/>
+          <w:b/>
+          <w:sz w:val="24"/>
+        </w:rPr>
+        <w:tab/>
+        <w:t>apellidosCliente varchar(150) not null,</w:t>
       </w:r>
     </w:p>
     <w:p>
@@ -1635,139 +1525,112 @@
           <w:rFonts w:ascii="Arial" w:hAnsi="Arial" w:cs="Arial"/>
           <w:b/>
           <w:sz w:val="24"/>
-          <w:lang w:val="en-US"/>
-        </w:rPr>
-      </w:pPr>
-      <w:r>
-        <w:rPr>
-          <w:rFonts w:ascii="Arial" w:hAnsi="Arial" w:cs="Arial"/>
-          <w:b/>
-          <w:sz w:val="24"/>
-        </w:rPr>
-        <w:tab/>
-      </w:r>
-      <w:r>
-        <w:rPr>
-          <w:rFonts w:ascii="Arial" w:hAnsi="Arial" w:cs="Arial"/>
-          <w:b/>
-          <w:sz w:val="24"/>
-        </w:rPr>
-        <w:tab/>
-      </w:r>
-      <w:r>
-        <w:rPr>
-          <w:rFonts w:ascii="Arial" w:hAnsi="Arial" w:cs="Arial"/>
-          <w:b/>
-          <w:sz w:val="24"/>
-        </w:rPr>
-        <w:tab/>
-      </w:r>
-      <w:r>
-        <w:rPr>
-          <w:rFonts w:ascii="Arial" w:hAnsi="Arial" w:cs="Arial"/>
-          <w:b/>
-          <w:sz w:val="24"/>
-        </w:rPr>
-        <w:tab/>
-      </w:r>
-      <w:r>
-        <w:rPr>
-          <w:rFonts w:ascii="Arial" w:hAnsi="Arial" w:cs="Arial"/>
-          <w:b/>
-          <w:sz w:val="24"/>
-        </w:rPr>
-        <w:tab/>
-      </w:r>
-      <w:proofErr w:type="spellStart"/>
-      <w:r>
-        <w:rPr>
-          <w:rFonts w:ascii="Arial" w:hAnsi="Arial" w:cs="Arial"/>
-          <w:b/>
-          <w:sz w:val="24"/>
-          <w:lang w:val="en-US"/>
-        </w:rPr>
-        <w:t>telefonoCliente</w:t>
-      </w:r>
-      <w:proofErr w:type="spellEnd"/>
-      <w:r>
-        <w:rPr>
-          <w:rFonts w:ascii="Arial" w:hAnsi="Arial" w:cs="Arial"/>
-          <w:b/>
-          <w:sz w:val="24"/>
-          <w:lang w:val="en-US"/>
-        </w:rPr>
-        <w:t xml:space="preserve"> varchar(10) not null,</w:t>
-      </w:r>
-      <w:r>
-        <w:rPr>
-          <w:rFonts w:ascii="Arial" w:hAnsi="Arial" w:cs="Arial"/>
-          <w:b/>
-          <w:sz w:val="24"/>
-          <w:lang w:val="en-US"/>
-        </w:rPr>
-        <w:tab/>
-      </w:r>
-    </w:p>
-    <w:p>
-      <w:pPr>
-        <w:rPr>
-          <w:rFonts w:ascii="Arial" w:hAnsi="Arial" w:cs="Arial"/>
-          <w:b/>
-          <w:sz w:val="24"/>
-          <w:lang w:val="en-US"/>
-        </w:rPr>
-      </w:pPr>
-      <w:r>
-        <w:rPr>
-          <w:rFonts w:ascii="Arial" w:hAnsi="Arial" w:cs="Arial"/>
-          <w:b/>
-          <w:sz w:val="24"/>
-          <w:lang w:val="en-US"/>
-        </w:rPr>
-        <w:tab/>
-      </w:r>
-      <w:r>
-        <w:rPr>
-          <w:rFonts w:ascii="Arial" w:hAnsi="Arial" w:cs="Arial"/>
-          <w:b/>
-          <w:sz w:val="24"/>
-          <w:lang w:val="en-US"/>
-        </w:rPr>
-        <w:tab/>
-      </w:r>
-      <w:r>
-        <w:rPr>
-          <w:rFonts w:ascii="Arial" w:hAnsi="Arial" w:cs="Arial"/>
-          <w:b/>
-          <w:sz w:val="24"/>
-          <w:lang w:val="en-US"/>
-        </w:rPr>
-        <w:tab/>
-      </w:r>
-      <w:r>
-        <w:rPr>
-          <w:rFonts w:ascii="Arial" w:hAnsi="Arial" w:cs="Arial"/>
-          <w:b/>
-          <w:sz w:val="24"/>
-          <w:lang w:val="en-US"/>
-        </w:rPr>
-        <w:tab/>
-      </w:r>
-      <w:r>
-        <w:rPr>
-          <w:rFonts w:ascii="Arial" w:hAnsi="Arial" w:cs="Arial"/>
-          <w:b/>
-          <w:sz w:val="24"/>
-          <w:lang w:val="en-US"/>
-        </w:rPr>
-        <w:tab/>
-      </w:r>
-      <w:r>
-        <w:rPr>
-          <w:rFonts w:ascii="Arial" w:hAnsi="Arial" w:cs="Arial"/>
-          <w:b/>
-          <w:sz w:val="24"/>
-          <w:lang w:val="en-US"/>
+        </w:rPr>
+      </w:pPr>
+      <w:r>
+        <w:rPr>
+          <w:rFonts w:ascii="Arial" w:hAnsi="Arial" w:cs="Arial"/>
+          <w:b/>
+          <w:sz w:val="24"/>
+        </w:rPr>
+        <w:tab/>
+      </w:r>
+      <w:r>
+        <w:rPr>
+          <w:rFonts w:ascii="Arial" w:hAnsi="Arial" w:cs="Arial"/>
+          <w:b/>
+          <w:sz w:val="24"/>
+        </w:rPr>
+        <w:tab/>
+      </w:r>
+      <w:r>
+        <w:rPr>
+          <w:rFonts w:ascii="Arial" w:hAnsi="Arial" w:cs="Arial"/>
+          <w:b/>
+          <w:sz w:val="24"/>
+        </w:rPr>
+        <w:tab/>
+      </w:r>
+      <w:r>
+        <w:rPr>
+          <w:rFonts w:ascii="Arial" w:hAnsi="Arial" w:cs="Arial"/>
+          <w:b/>
+          <w:sz w:val="24"/>
+        </w:rPr>
+        <w:tab/>
+      </w:r>
+      <w:r>
+        <w:rPr>
+          <w:rFonts w:ascii="Arial" w:hAnsi="Arial" w:cs="Arial"/>
+          <w:b/>
+          <w:sz w:val="24"/>
+        </w:rPr>
+        <w:tab/>
+        <w:t>telefonoCliente varchar(10) not null,</w:t>
+      </w:r>
+      <w:r>
+        <w:rPr>
+          <w:rFonts w:ascii="Arial" w:hAnsi="Arial" w:cs="Arial"/>
+          <w:b/>
+          <w:sz w:val="24"/>
+        </w:rPr>
+        <w:tab/>
+      </w:r>
+    </w:p>
+    <w:p>
+      <w:pPr>
+        <w:rPr>
+          <w:rFonts w:ascii="Arial" w:hAnsi="Arial" w:cs="Arial"/>
+          <w:b/>
+          <w:sz w:val="24"/>
+          <w:lang w:val="en-US"/>
+        </w:rPr>
+      </w:pPr>
+      <w:r>
+        <w:rPr>
+          <w:rFonts w:ascii="Arial" w:hAnsi="Arial" w:cs="Arial"/>
+          <w:b/>
+          <w:sz w:val="24"/>
+        </w:rPr>
+        <w:tab/>
+      </w:r>
+      <w:r>
+        <w:rPr>
+          <w:rFonts w:ascii="Arial" w:hAnsi="Arial" w:cs="Arial"/>
+          <w:b/>
+          <w:sz w:val="24"/>
+        </w:rPr>
+        <w:tab/>
+      </w:r>
+      <w:r>
+        <w:rPr>
+          <w:rFonts w:ascii="Arial" w:hAnsi="Arial" w:cs="Arial"/>
+          <w:b/>
+          <w:sz w:val="24"/>
+        </w:rPr>
+        <w:tab/>
+      </w:r>
+      <w:r>
+        <w:rPr>
+          <w:rFonts w:ascii="Arial" w:hAnsi="Arial" w:cs="Arial"/>
+          <w:b/>
+          <w:sz w:val="24"/>
+        </w:rPr>
+        <w:tab/>
+      </w:r>
+      <w:r>
+        <w:rPr>
+          <w:rFonts w:ascii="Arial" w:hAnsi="Arial" w:cs="Arial"/>
+          <w:b/>
+          <w:sz w:val="24"/>
+        </w:rPr>
+        <w:tab/>
+      </w:r>
+      <w:r>
+        <w:rPr>
+          <w:rFonts w:ascii="Arial" w:hAnsi="Arial" w:cs="Arial"/>
+          <w:b/>
+          <w:sz w:val="24"/>
         </w:rPr>
         <w:tab/>
       </w:r>
@@ -2051,15 +1914,84 @@
           <w:rFonts w:ascii="Arial" w:hAnsi="Arial" w:cs="Arial"/>
           <w:b/>
           <w:sz w:val="24"/>
-          <w:lang w:val="en-US"/>
-        </w:rPr>
-      </w:pPr>
-      <w:r>
-        <w:rPr>
-          <w:rFonts w:ascii="Arial" w:hAnsi="Arial" w:cs="Arial"/>
-          <w:b/>
-          <w:sz w:val="24"/>
-          <w:lang w:val="en-US"/>
+        </w:rPr>
+      </w:pPr>
+      <w:r>
+        <w:rPr>
+          <w:rFonts w:ascii="Arial" w:hAnsi="Arial" w:cs="Arial"/>
+          <w:b/>
+          <w:sz w:val="24"/>
+          <w:lang w:val="en-US"/>
+        </w:rPr>
+        <w:tab/>
+      </w:r>
+      <w:r>
+        <w:rPr>
+          <w:rFonts w:ascii="Arial" w:hAnsi="Arial" w:cs="Arial"/>
+          <w:b/>
+          <w:sz w:val="24"/>
+          <w:lang w:val="en-US"/>
+        </w:rPr>
+        <w:tab/>
+      </w:r>
+      <w:r>
+        <w:rPr>
+          <w:rFonts w:ascii="Arial" w:hAnsi="Arial" w:cs="Arial"/>
+          <w:b/>
+          <w:sz w:val="24"/>
+          <w:lang w:val="en-US"/>
+        </w:rPr>
+        <w:tab/>
+      </w:r>
+      <w:r>
+        <w:rPr>
+          <w:rFonts w:ascii="Arial" w:hAnsi="Arial" w:cs="Arial"/>
+          <w:b/>
+          <w:sz w:val="24"/>
+          <w:lang w:val="en-US"/>
+        </w:rPr>
+        <w:tab/>
+      </w:r>
+      <w:r>
+        <w:rPr>
+          <w:rFonts w:ascii="Arial" w:hAnsi="Arial" w:cs="Arial"/>
+          <w:b/>
+          <w:sz w:val="24"/>
+          <w:lang w:val="en-US"/>
+        </w:rPr>
+        <w:tab/>
+      </w:r>
+      <w:r>
+        <w:rPr>
+          <w:rFonts w:ascii="Arial" w:hAnsi="Arial" w:cs="Arial"/>
+          <w:b/>
+          <w:sz w:val="24"/>
+          <w:lang w:val="en-US"/>
+        </w:rPr>
+        <w:tab/>
+      </w:r>
+      <w:r>
+        <w:rPr>
+          <w:rFonts w:ascii="Arial" w:hAnsi="Arial" w:cs="Arial"/>
+          <w:b/>
+          <w:sz w:val="24"/>
+        </w:rPr>
+        <w:t xml:space="preserve">fotoPerfil varchar(255), </w:t>
+      </w:r>
+    </w:p>
+    <w:p>
+      <w:pPr>
+        <w:rPr>
+          <w:rFonts w:ascii="Arial" w:hAnsi="Arial" w:cs="Arial"/>
+          <w:b/>
+          <w:sz w:val="24"/>
+        </w:rPr>
+      </w:pPr>
+      <w:r>
+        <w:rPr>
+          <w:rFonts w:ascii="Arial" w:hAnsi="Arial" w:cs="Arial"/>
+          <w:b/>
+          <w:sz w:val="24"/>
         </w:rPr>
         <w:tab/>
         <w:t>primary key PK_DPIEmpleado(DPIEmpleado)</w:t>
@@ -2139,26 +2071,32 @@
           <w:rFonts w:ascii="Arial" w:hAnsi="Arial" w:cs="Arial"/>
           <w:b/>
           <w:sz w:val="24"/>
-          <w:lang w:val="en-US"/>
-        </w:rPr>
-      </w:pPr>
-      <w:r>
-        <w:rPr>
-          <w:rFonts w:ascii="Arial" w:hAnsi="Arial" w:cs="Arial"/>
-          <w:b/>
-          <w:sz w:val="24"/>
-          <w:lang w:val="en-US"/>
-        </w:rPr>
-        <w:tab/>
-      </w:r>
-      <w:r>
-        <w:rPr>
-          <w:rFonts w:ascii="Arial" w:hAnsi="Arial" w:cs="Arial"/>
-          <w:b/>
-          <w:sz w:val="24"/>
-          <w:lang w:val="en-US"/>
-        </w:rPr>
-        <w:tab/>
+        </w:rPr>
+      </w:pPr>
+      <w:r>
+        <w:rPr>
+          <w:rFonts w:ascii="Arial" w:hAnsi="Arial" w:cs="Arial"/>
+          <w:b/>
+          <w:sz w:val="24"/>
+          <w:lang w:val="en-US"/>
+        </w:rPr>
+        <w:tab/>
+      </w:r>
+      <w:r>
+        <w:rPr>
+          <w:rFonts w:ascii="Arial" w:hAnsi="Arial" w:cs="Arial"/>
+          <w:b/>
+          <w:sz w:val="24"/>
+          <w:lang w:val="en-US"/>
+        </w:rPr>
+        <w:tab/>
+      </w:r>
+      <w:r>
+        <w:rPr>
+          <w:rFonts w:ascii="Arial" w:hAnsi="Arial" w:cs="Arial"/>
+          <w:b/>
+          <w:sz w:val="24"/>
+        </w:rPr>
         <w:t>descripcionTipoProducto varchar(200) not null,</w:t>
       </w:r>
     </w:p>
@@ -2168,15 +2106,13 @@
           <w:rFonts w:ascii="Arial" w:hAnsi="Arial" w:cs="Arial"/>
           <w:b/>
           <w:sz w:val="24"/>
-          <w:lang w:val="en-US"/>
-        </w:rPr>
-      </w:pPr>
-      <w:r>
-        <w:rPr>
-          <w:rFonts w:ascii="Arial" w:hAnsi="Arial" w:cs="Arial"/>
-          <w:b/>
-          <w:sz w:val="24"/>
-          <w:lang w:val="en-US"/>
+        </w:rPr>
+      </w:pPr>
+      <w:r>
+        <w:rPr>
+          <w:rFonts w:ascii="Arial" w:hAnsi="Arial" w:cs="Arial"/>
+          <w:b/>
+          <w:sz w:val="24"/>
         </w:rPr>
         <w:lastRenderedPageBreak/>
         <w:tab/>
@@ -2189,15 +2125,13 @@
           <w:rFonts w:ascii="Arial" w:hAnsi="Arial" w:cs="Arial"/>
           <w:b/>
           <w:sz w:val="24"/>
-          <w:lang w:val="en-US"/>
-        </w:rPr>
-      </w:pPr>
-      <w:r>
-        <w:rPr>
-          <w:rFonts w:ascii="Arial" w:hAnsi="Arial" w:cs="Arial"/>
-          <w:b/>
-          <w:sz w:val="24"/>
-          <w:lang w:val="en-US"/>
+        </w:rPr>
+      </w:pPr>
+      <w:r>
+        <w:rPr>
+          <w:rFonts w:ascii="Arial" w:hAnsi="Arial" w:cs="Arial"/>
+          <w:b/>
+          <w:sz w:val="24"/>
         </w:rPr>
         <w:t>);</w:t>
       </w:r>
@@ -2208,25 +2142,22 @@
           <w:rFonts w:ascii="Arial" w:hAnsi="Arial" w:cs="Arial"/>
           <w:b/>
           <w:sz w:val="24"/>
-          <w:lang w:val="en-US"/>
-        </w:rPr>
-      </w:pPr>
-    </w:p>
-    <w:p>
-      <w:pPr>
-        <w:rPr>
-          <w:rFonts w:ascii="Arial" w:hAnsi="Arial" w:cs="Arial"/>
-          <w:b/>
-          <w:sz w:val="24"/>
-          <w:lang w:val="en-US"/>
-        </w:rPr>
-      </w:pPr>
-      <w:r>
-        <w:rPr>
-          <w:rFonts w:ascii="Arial" w:hAnsi="Arial" w:cs="Arial"/>
-          <w:b/>
-          <w:sz w:val="24"/>
-          <w:lang w:val="en-US"/>
+        </w:rPr>
+      </w:pPr>
+    </w:p>
+    <w:p>
+      <w:pPr>
+        <w:rPr>
+          <w:rFonts w:ascii="Arial" w:hAnsi="Arial" w:cs="Arial"/>
+          <w:b/>
+          <w:sz w:val="24"/>
+        </w:rPr>
+      </w:pPr>
+      <w:r>
+        <w:rPr>
+          <w:rFonts w:ascii="Arial" w:hAnsi="Arial" w:cs="Arial"/>
+          <w:b/>
+          <w:sz w:val="24"/>
         </w:rPr>
         <w:t>CREATE TABLE Marca(</w:t>
       </w:r>
@@ -2237,15 +2168,13 @@
           <w:rFonts w:ascii="Arial" w:hAnsi="Arial" w:cs="Arial"/>
           <w:b/>
           <w:sz w:val="24"/>
-          <w:lang w:val="en-US"/>
-        </w:rPr>
-      </w:pPr>
-      <w:r>
-        <w:rPr>
-          <w:rFonts w:ascii="Arial" w:hAnsi="Arial" w:cs="Arial"/>
-          <w:b/>
-          <w:sz w:val="24"/>
-          <w:lang w:val="en-US"/>
+        </w:rPr>
+      </w:pPr>
+      <w:r>
+        <w:rPr>
+          <w:rFonts w:ascii="Arial" w:hAnsi="Arial" w:cs="Arial"/>
+          <w:b/>
+          <w:sz w:val="24"/>
         </w:rPr>
         <w:tab/>
         <w:t xml:space="preserve">codigoMarca int not null auto_increment, </w:t>
@@ -2257,24 +2186,21 @@
           <w:rFonts w:ascii="Arial" w:hAnsi="Arial" w:cs="Arial"/>
           <w:b/>
           <w:sz w:val="24"/>
-          <w:lang w:val="en-US"/>
-        </w:rPr>
-      </w:pPr>
-      <w:r>
-        <w:rPr>
-          <w:rFonts w:ascii="Arial" w:hAnsi="Arial" w:cs="Arial"/>
-          <w:b/>
-          <w:sz w:val="24"/>
-          <w:lang w:val="en-US"/>
-        </w:rPr>
-        <w:tab/>
-      </w:r>
-      <w:r>
-        <w:rPr>
-          <w:rFonts w:ascii="Arial" w:hAnsi="Arial" w:cs="Arial"/>
-          <w:b/>
-          <w:sz w:val="24"/>
-          <w:lang w:val="en-US"/>
+        </w:rPr>
+      </w:pPr>
+      <w:r>
+        <w:rPr>
+          <w:rFonts w:ascii="Arial" w:hAnsi="Arial" w:cs="Arial"/>
+          <w:b/>
+          <w:sz w:val="24"/>
+        </w:rPr>
+        <w:tab/>
+      </w:r>
+      <w:r>
+        <w:rPr>
+          <w:rFonts w:ascii="Arial" w:hAnsi="Arial" w:cs="Arial"/>
+          <w:b/>
+          <w:sz w:val="24"/>
         </w:rPr>
         <w:tab/>
         <w:t>descripcionMarca varchar(150) not null,</w:t>
@@ -2286,15 +2212,13 @@
           <w:rFonts w:ascii="Arial" w:hAnsi="Arial" w:cs="Arial"/>
           <w:b/>
           <w:sz w:val="24"/>
-          <w:lang w:val="en-US"/>
-        </w:rPr>
-      </w:pPr>
-      <w:r>
-        <w:rPr>
-          <w:rFonts w:ascii="Arial" w:hAnsi="Arial" w:cs="Arial"/>
-          <w:b/>
-          <w:sz w:val="24"/>
-          <w:lang w:val="en-US"/>
+        </w:rPr>
+      </w:pPr>
+      <w:r>
+        <w:rPr>
+          <w:rFonts w:ascii="Arial" w:hAnsi="Arial" w:cs="Arial"/>
+          <w:b/>
+          <w:sz w:val="24"/>
         </w:rPr>
         <w:tab/>
         <w:t>primary key PK_codigoMarca(codigoMarca)</w:t>
@@ -2306,15 +2230,13 @@
           <w:rFonts w:ascii="Arial" w:hAnsi="Arial" w:cs="Arial"/>
           <w:b/>
           <w:sz w:val="24"/>
-          <w:lang w:val="en-US"/>
-        </w:rPr>
-      </w:pPr>
-      <w:r>
-        <w:rPr>
-          <w:rFonts w:ascii="Arial" w:hAnsi="Arial" w:cs="Arial"/>
-          <w:b/>
-          <w:sz w:val="24"/>
-          <w:lang w:val="en-US"/>
+        </w:rPr>
+      </w:pPr>
+      <w:r>
+        <w:rPr>
+          <w:rFonts w:ascii="Arial" w:hAnsi="Arial" w:cs="Arial"/>
+          <w:b/>
+          <w:sz w:val="24"/>
         </w:rPr>
         <w:t>);</w:t>
       </w:r>
@@ -2325,25 +2247,22 @@
           <w:rFonts w:ascii="Arial" w:hAnsi="Arial" w:cs="Arial"/>
           <w:b/>
           <w:sz w:val="24"/>
-          <w:lang w:val="en-US"/>
-        </w:rPr>
-      </w:pPr>
-    </w:p>
-    <w:p>
-      <w:pPr>
-        <w:rPr>
-          <w:rFonts w:ascii="Arial" w:hAnsi="Arial" w:cs="Arial"/>
-          <w:b/>
-          <w:sz w:val="24"/>
-          <w:lang w:val="en-US"/>
-        </w:rPr>
-      </w:pPr>
-      <w:r>
-        <w:rPr>
-          <w:rFonts w:ascii="Arial" w:hAnsi="Arial" w:cs="Arial"/>
-          <w:b/>
-          <w:sz w:val="24"/>
-          <w:lang w:val="en-US"/>
+        </w:rPr>
+      </w:pPr>
+    </w:p>
+    <w:p>
+      <w:pPr>
+        <w:rPr>
+          <w:rFonts w:ascii="Arial" w:hAnsi="Arial" w:cs="Arial"/>
+          <w:b/>
+          <w:sz w:val="24"/>
+        </w:rPr>
+      </w:pPr>
+      <w:r>
+        <w:rPr>
+          <w:rFonts w:ascii="Arial" w:hAnsi="Arial" w:cs="Arial"/>
+          <w:b/>
+          <w:sz w:val="24"/>
         </w:rPr>
         <w:t>CREATE TABLE TipoPago(</w:t>
       </w:r>
@@ -2362,9 +2281,16 @@
           <w:rFonts w:ascii="Arial" w:hAnsi="Arial" w:cs="Arial"/>
           <w:b/>
           <w:sz w:val="24"/>
-          <w:lang w:val="en-US"/>
-        </w:rPr>
-        <w:tab/>
+        </w:rPr>
+        <w:tab/>
+      </w:r>
+      <w:r>
+        <w:rPr>
+          <w:rFonts w:ascii="Arial" w:hAnsi="Arial" w:cs="Arial"/>
+          <w:b/>
+          <w:sz w:val="24"/>
+          <w:lang w:val="en-US"/>
+        </w:rPr>
         <w:t>codigoTipoPago int not null auto_increment,</w:t>
       </w:r>
     </w:p>
@@ -3463,6 +3389,54 @@
           <w:lang w:val="en-US"/>
         </w:rPr>
         <w:tab/>
+        <w:t>subtotal double,</w:t>
+      </w:r>
+    </w:p>
+    <w:p>
+      <w:pPr>
+        <w:rPr>
+          <w:rFonts w:ascii="Arial" w:hAnsi="Arial" w:cs="Arial"/>
+          <w:b/>
+          <w:sz w:val="24"/>
+          <w:lang w:val="en-US"/>
+        </w:rPr>
+      </w:pPr>
+      <w:r>
+        <w:rPr>
+          <w:rFonts w:ascii="Arial" w:hAnsi="Arial" w:cs="Arial"/>
+          <w:b/>
+          <w:sz w:val="24"/>
+          <w:lang w:val="en-US"/>
+        </w:rPr>
+        <w:lastRenderedPageBreak/>
+        <w:tab/>
+      </w:r>
+      <w:r>
+        <w:rPr>
+          <w:rFonts w:ascii="Arial" w:hAnsi="Arial" w:cs="Arial"/>
+          <w:b/>
+          <w:sz w:val="24"/>
+          <w:lang w:val="en-US"/>
+        </w:rPr>
+        <w:tab/>
+      </w:r>
+      <w:r>
+        <w:rPr>
+          <w:rFonts w:ascii="Arial" w:hAnsi="Arial" w:cs="Arial"/>
+          <w:b/>
+          <w:sz w:val="24"/>
+          <w:lang w:val="en-US"/>
+        </w:rPr>
+        <w:tab/>
+      </w:r>
+      <w:r>
+        <w:rPr>
+          <w:rFonts w:ascii="Arial" w:hAnsi="Arial" w:cs="Arial"/>
+          <w:b/>
+          <w:sz w:val="24"/>
+          <w:lang w:val="en-US"/>
+        </w:rPr>
+        <w:tab/>
         <w:t>codigoFactura int not null,</w:t>
       </w:r>
     </w:p>
@@ -3482,235 +3456,452 @@
           <w:sz w:val="24"/>
           <w:lang w:val="en-US"/>
         </w:rPr>
+        <w:tab/>
+      </w:r>
+      <w:r>
+        <w:rPr>
+          <w:rFonts w:ascii="Arial" w:hAnsi="Arial" w:cs="Arial"/>
+          <w:b/>
+          <w:sz w:val="24"/>
+          <w:lang w:val="en-US"/>
+        </w:rPr>
+        <w:tab/>
+      </w:r>
+      <w:r>
+        <w:rPr>
+          <w:rFonts w:ascii="Arial" w:hAnsi="Arial" w:cs="Arial"/>
+          <w:b/>
+          <w:sz w:val="24"/>
+          <w:lang w:val="en-US"/>
+        </w:rPr>
+        <w:tab/>
+      </w:r>
+      <w:r>
+        <w:rPr>
+          <w:rFonts w:ascii="Arial" w:hAnsi="Arial" w:cs="Arial"/>
+          <w:b/>
+          <w:sz w:val="24"/>
+          <w:lang w:val="en-US"/>
+        </w:rPr>
+        <w:tab/>
+      </w:r>
+      <w:r>
+        <w:rPr>
+          <w:rFonts w:ascii="Arial" w:hAnsi="Arial" w:cs="Arial"/>
+          <w:b/>
+          <w:sz w:val="24"/>
+          <w:lang w:val="en-US"/>
+        </w:rPr>
+        <w:tab/>
+        <w:t>codigoProducto int not null,</w:t>
+      </w:r>
+    </w:p>
+    <w:p>
+      <w:pPr>
+        <w:rPr>
+          <w:rFonts w:ascii="Arial" w:hAnsi="Arial" w:cs="Arial"/>
+          <w:b/>
+          <w:sz w:val="24"/>
+          <w:lang w:val="en-US"/>
+        </w:rPr>
+      </w:pPr>
+      <w:r>
+        <w:rPr>
+          <w:rFonts w:ascii="Arial" w:hAnsi="Arial" w:cs="Arial"/>
+          <w:b/>
+          <w:sz w:val="24"/>
+          <w:lang w:val="en-US"/>
+        </w:rPr>
+        <w:tab/>
+        <w:t>primary key PK_codigoDetalleFactura(codigoDetalleFactura),</w:t>
+      </w:r>
+    </w:p>
+    <w:p>
+      <w:pPr>
+        <w:rPr>
+          <w:rFonts w:ascii="Arial" w:hAnsi="Arial" w:cs="Arial"/>
+          <w:b/>
+          <w:sz w:val="24"/>
+          <w:lang w:val="en-US"/>
+        </w:rPr>
+      </w:pPr>
+      <w:r>
+        <w:rPr>
+          <w:rFonts w:ascii="Arial" w:hAnsi="Arial" w:cs="Arial"/>
+          <w:b/>
+          <w:sz w:val="24"/>
+          <w:lang w:val="en-US"/>
+        </w:rPr>
+        <w:tab/>
+        <w:t>constraint FK_DetalleFactura_Factura foreign key (codigoFactura) references Factura (codigoFactura),</w:t>
+      </w:r>
+    </w:p>
+    <w:p>
+      <w:pPr>
+        <w:rPr>
+          <w:rFonts w:ascii="Arial" w:hAnsi="Arial" w:cs="Arial"/>
+          <w:b/>
+          <w:sz w:val="24"/>
+          <w:lang w:val="en-US"/>
+        </w:rPr>
+      </w:pPr>
+      <w:r>
+        <w:rPr>
+          <w:rFonts w:ascii="Arial" w:hAnsi="Arial" w:cs="Arial"/>
+          <w:b/>
+          <w:sz w:val="24"/>
+          <w:lang w:val="en-US"/>
+        </w:rPr>
+        <w:tab/>
+        <w:t xml:space="preserve">constraint FK_DetalleFactura_Producto foreign key (codigoProducto) references Producto (codigoProducto) </w:t>
+      </w:r>
+    </w:p>
+    <w:p>
+      <w:pPr>
+        <w:rPr>
+          <w:rFonts w:ascii="Arial" w:hAnsi="Arial" w:cs="Arial"/>
+          <w:b/>
+          <w:sz w:val="24"/>
+        </w:rPr>
+      </w:pPr>
+      <w:r>
+        <w:rPr>
+          <w:rFonts w:ascii="Arial" w:hAnsi="Arial" w:cs="Arial"/>
+          <w:b/>
+          <w:sz w:val="24"/>
+        </w:rPr>
+        <w:t>);</w:t>
+      </w:r>
+    </w:p>
+    <w:p>
+      <w:pPr>
+        <w:rPr>
+          <w:rFonts w:ascii="Arial" w:hAnsi="Arial" w:cs="Arial"/>
+          <w:b/>
+          <w:sz w:val="24"/>
+        </w:rPr>
+      </w:pPr>
+    </w:p>
+    <w:p>
+      <w:pPr>
+        <w:rPr>
+          <w:rFonts w:ascii="Arial" w:hAnsi="Arial" w:cs="Arial"/>
+          <w:b/>
+          <w:sz w:val="24"/>
+        </w:rPr>
+      </w:pPr>
+      <w:r>
+        <w:rPr>
+          <w:rFonts w:ascii="Arial" w:hAnsi="Arial" w:cs="Arial"/>
+          <w:b/>
+          <w:sz w:val="24"/>
+        </w:rPr>
+        <w:t>insert into Cliente(NIT, nombresCliente, apellidosCliente, direccionCliente, telefonoCliente, emailCliente) values(0,'C/F','','Ciudad','','');</w:t>
+      </w:r>
+    </w:p>
+    <w:p>
+      <w:pPr>
+        <w:rPr>
+          <w:rFonts w:ascii="Arial" w:hAnsi="Arial" w:cs="Arial"/>
+          <w:b/>
+          <w:sz w:val="24"/>
+        </w:rPr>
+      </w:pPr>
+      <w:r>
+        <w:rPr>
+          <w:rFonts w:ascii="Arial" w:hAnsi="Arial" w:cs="Arial"/>
+          <w:b/>
+          <w:sz w:val="24"/>
+        </w:rPr>
+        <w:t>insert into Cliente(NIT, nombresCliente, apellidosCliente, direccionCliente, telefonoCliente, emailCliente) values(12345,'Gerson','Aguilar','Zona 11',12345678,'gmatta@outlook.com');</w:t>
+      </w:r>
+    </w:p>
+    <w:p>
+      <w:pPr>
+        <w:rPr>
+          <w:rFonts w:ascii="Arial" w:hAnsi="Arial" w:cs="Arial"/>
+          <w:b/>
+          <w:sz w:val="24"/>
+        </w:rPr>
+      </w:pPr>
+      <w:r>
+        <w:rPr>
+          <w:rFonts w:ascii="Arial" w:hAnsi="Arial" w:cs="Arial"/>
+          <w:b/>
+          <w:sz w:val="24"/>
+        </w:rPr>
+        <w:t>insert into Cliente(NIT, nombresCliente, apellidosCliente, direccionCliente, telefonoCliente, emailCliente) values(123456,'Jose','Maldonado','Zona 10',12345678,'jestrada@outlook.com');</w:t>
+      </w:r>
+    </w:p>
+    <w:p>
+      <w:pPr>
+        <w:rPr>
+          <w:rFonts w:ascii="Arial" w:hAnsi="Arial" w:cs="Arial"/>
+          <w:b/>
+          <w:sz w:val="24"/>
+        </w:rPr>
+      </w:pPr>
+      <w:r>
+        <w:rPr>
+          <w:rFonts w:ascii="Arial" w:hAnsi="Arial" w:cs="Arial"/>
+          <w:b/>
+          <w:sz w:val="24"/>
+        </w:rPr>
+        <w:t>insert into Cliente(NIT, nombresCliente, apellidosCliente, direccionCliente, telefonoCliente, emailCliente) values(1234567,'Miguel','Sandoval','Zona 9',12345678,'mgonzales@outlook.com');</w:t>
+      </w:r>
+    </w:p>
+    <w:p>
+      <w:pPr>
+        <w:rPr>
+          <w:rFonts w:ascii="Arial" w:hAnsi="Arial" w:cs="Arial"/>
+          <w:b/>
+          <w:sz w:val="24"/>
+        </w:rPr>
+      </w:pPr>
+    </w:p>
+    <w:p>
+      <w:pPr>
+        <w:rPr>
+          <w:rFonts w:ascii="Arial" w:hAnsi="Arial" w:cs="Arial"/>
+          <w:b/>
+          <w:sz w:val="24"/>
+        </w:rPr>
+      </w:pPr>
+      <w:r>
+        <w:rPr>
+          <w:rFonts w:ascii="Arial" w:hAnsi="Arial" w:cs="Arial"/>
+          <w:b/>
+          <w:sz w:val="24"/>
+        </w:rPr>
+        <w:t>insert into Empleado(DPIEmpleado, nombresEmpleado, telefonoEmpleado, emailEmpleado, contrasenaLogin, fotoPerfil) values(2021002230, 'Gerson Matta', '57841073', 'gmatta@cyberpc.com', '223','./img/fotosPerfil/gmatta.jpeg');</w:t>
+      </w:r>
+    </w:p>
+    <w:p>
+      <w:pPr>
+        <w:rPr>
+          <w:rFonts w:ascii="Arial" w:hAnsi="Arial" w:cs="Arial"/>
+          <w:b/>
+          <w:sz w:val="24"/>
+        </w:rPr>
+      </w:pPr>
+      <w:r>
+        <w:rPr>
+          <w:rFonts w:ascii="Arial" w:hAnsi="Arial" w:cs="Arial"/>
+          <w:b/>
+          <w:sz w:val="24"/>
+        </w:rPr>
+        <w:t>insert into Empleado(DPIEmpleado, nombresEmpleado, telefonoEmpleado, emailEmpleado, contrasenaLogin, fotoPerfil) values(2021002200, 'Mynor Mogue', '49528631', 'mmogue@cyberpc.com', '220','./img/fotosPerfil/mmogue.png');</w:t>
+      </w:r>
+    </w:p>
+    <w:p>
+      <w:pPr>
+        <w:rPr>
+          <w:rFonts w:ascii="Arial" w:hAnsi="Arial" w:cs="Arial"/>
+          <w:b/>
+          <w:sz w:val="24"/>
+        </w:rPr>
+      </w:pPr>
+      <w:r>
+        <w:rPr>
+          <w:rFonts w:ascii="Arial" w:hAnsi="Arial" w:cs="Arial"/>
+          <w:b/>
+          <w:sz w:val="24"/>
+        </w:rPr>
+        <w:t>insert into Empleado(DPIEmpleado, nombresEmpleado, telefonoEmpleado, emailEmpleado, contrasenaLogin, fotoPerfil) values(2018004820, 'Fabien Marroquin', '49906317', 'fmarroquin@cyberpc.com', '218','./img/fotosPerfil/fmarroquin.jpeg');</w:t>
+      </w:r>
+    </w:p>
+    <w:p>
+      <w:pPr>
+        <w:rPr>
+          <w:rFonts w:ascii="Arial" w:hAnsi="Arial" w:cs="Arial"/>
+          <w:b/>
+          <w:sz w:val="24"/>
+        </w:rPr>
+      </w:pPr>
+      <w:r>
+        <w:rPr>
+          <w:rFonts w:ascii="Arial" w:hAnsi="Arial" w:cs="Arial"/>
+          <w:b/>
+          <w:sz w:val="24"/>
+        </w:rPr>
         <w:lastRenderedPageBreak/>
-        <w:tab/>
-      </w:r>
-      <w:r>
-        <w:rPr>
-          <w:rFonts w:ascii="Arial" w:hAnsi="Arial" w:cs="Arial"/>
-          <w:b/>
-          <w:sz w:val="24"/>
-          <w:lang w:val="en-US"/>
-        </w:rPr>
-        <w:tab/>
-      </w:r>
-      <w:r>
-        <w:rPr>
-          <w:rFonts w:ascii="Arial" w:hAnsi="Arial" w:cs="Arial"/>
-          <w:b/>
-          <w:sz w:val="24"/>
-          <w:lang w:val="en-US"/>
-        </w:rPr>
-        <w:tab/>
-      </w:r>
-      <w:r>
-        <w:rPr>
-          <w:rFonts w:ascii="Arial" w:hAnsi="Arial" w:cs="Arial"/>
-          <w:b/>
-          <w:sz w:val="24"/>
-          <w:lang w:val="en-US"/>
-        </w:rPr>
-        <w:tab/>
-        <w:t>codigoProducto int not null,</w:t>
-      </w:r>
-    </w:p>
-    <w:p>
-      <w:pPr>
-        <w:rPr>
-          <w:rFonts w:ascii="Arial" w:hAnsi="Arial" w:cs="Arial"/>
-          <w:b/>
-          <w:sz w:val="24"/>
-        </w:rPr>
-      </w:pPr>
-      <w:r>
-        <w:rPr>
-          <w:rFonts w:ascii="Arial" w:hAnsi="Arial" w:cs="Arial"/>
-          <w:b/>
-          <w:sz w:val="24"/>
-          <w:lang w:val="en-US"/>
-        </w:rPr>
-        <w:tab/>
-      </w:r>
-      <w:r>
-        <w:rPr>
-          <w:rFonts w:ascii="Arial" w:hAnsi="Arial" w:cs="Arial"/>
-          <w:b/>
-          <w:sz w:val="24"/>
-        </w:rPr>
-        <w:t>primary key PK_codigoDetalleFactura(codigoDetalleFactura),</w:t>
-      </w:r>
-    </w:p>
-    <w:p>
-      <w:pPr>
-        <w:rPr>
-          <w:rFonts w:ascii="Arial" w:hAnsi="Arial" w:cs="Arial"/>
-          <w:b/>
-          <w:sz w:val="24"/>
-        </w:rPr>
-      </w:pPr>
-      <w:r>
-        <w:rPr>
-          <w:rFonts w:ascii="Arial" w:hAnsi="Arial" w:cs="Arial"/>
-          <w:b/>
-          <w:sz w:val="24"/>
-        </w:rPr>
-        <w:tab/>
-        <w:t>constraint FK_DetalleFactura_Factura foreign key (codigoFactura) references Factura (codigoFactura),</w:t>
-      </w:r>
-    </w:p>
-    <w:p>
-      <w:pPr>
-        <w:rPr>
-          <w:rFonts w:ascii="Arial" w:hAnsi="Arial" w:cs="Arial"/>
-          <w:b/>
-          <w:sz w:val="24"/>
-        </w:rPr>
-      </w:pPr>
-      <w:r>
-        <w:rPr>
-          <w:rFonts w:ascii="Arial" w:hAnsi="Arial" w:cs="Arial"/>
-          <w:b/>
-          <w:sz w:val="24"/>
-        </w:rPr>
-        <w:tab/>
-        <w:t xml:space="preserve">constraint FK_DetalleFactura_Producto foreign key (codigoProducto) references Producto (codigoProducto) </w:t>
-      </w:r>
-    </w:p>
-    <w:p>
-      <w:pPr>
-        <w:rPr>
-          <w:rFonts w:ascii="Arial" w:hAnsi="Arial" w:cs="Arial"/>
-          <w:b/>
-          <w:sz w:val="24"/>
-        </w:rPr>
-      </w:pPr>
-      <w:r>
-        <w:rPr>
-          <w:rFonts w:ascii="Arial" w:hAnsi="Arial" w:cs="Arial"/>
-          <w:b/>
-          <w:sz w:val="24"/>
-        </w:rPr>
-        <w:t>);</w:t>
-      </w:r>
-    </w:p>
-    <w:p>
-      <w:pPr>
-        <w:rPr>
-          <w:rFonts w:ascii="Arial" w:hAnsi="Arial" w:cs="Arial"/>
-          <w:b/>
-          <w:sz w:val="24"/>
-        </w:rPr>
-      </w:pPr>
-    </w:p>
-    <w:p>
-      <w:pPr>
-        <w:rPr>
-          <w:rFonts w:ascii="Arial" w:hAnsi="Arial" w:cs="Arial"/>
-          <w:b/>
-          <w:sz w:val="24"/>
-        </w:rPr>
-      </w:pPr>
-      <w:r>
-        <w:rPr>
-          <w:rFonts w:ascii="Arial" w:hAnsi="Arial" w:cs="Arial"/>
-          <w:b/>
-          <w:sz w:val="24"/>
-        </w:rPr>
-        <w:t>insert into Cliente(NIT, nombresCliente, apellidosCliente, direccionCliente, telefonoCliente, emailCliente) values(12345,'Gerson','Aguilar','Zona 11',12345678,'gmatta@outlook.com');</w:t>
-      </w:r>
-    </w:p>
-    <w:p>
-      <w:pPr>
-        <w:rPr>
-          <w:rFonts w:ascii="Arial" w:hAnsi="Arial" w:cs="Arial"/>
-          <w:b/>
-          <w:sz w:val="24"/>
-        </w:rPr>
-      </w:pPr>
-      <w:r>
-        <w:rPr>
-          <w:rFonts w:ascii="Arial" w:hAnsi="Arial" w:cs="Arial"/>
-          <w:b/>
-          <w:sz w:val="24"/>
-        </w:rPr>
-        <w:t>insert into Cliente(NIT, nombresCliente, apellidosCliente, direccionCliente, telefonoCliente, emailCliente) values(123456,'Jose','Maldonado','Zona 10',12345678,'jestrada@outlook.com');</w:t>
-      </w:r>
-    </w:p>
-    <w:p>
-      <w:pPr>
-        <w:rPr>
-          <w:rFonts w:ascii="Arial" w:hAnsi="Arial" w:cs="Arial"/>
-          <w:b/>
-          <w:sz w:val="24"/>
-        </w:rPr>
-      </w:pPr>
-      <w:r>
-        <w:rPr>
-          <w:rFonts w:ascii="Arial" w:hAnsi="Arial" w:cs="Arial"/>
-          <w:b/>
-          <w:sz w:val="24"/>
-        </w:rPr>
-        <w:t>insert into Cliente(NIT, nombresCliente, apellidosCliente, direccionCliente, telefonoCliente, emailCliente) values(1234567,'Miguel','Sandoval','Zona 9',12345678,'mgonzales@outlook.com');</w:t>
-      </w:r>
-    </w:p>
-    <w:p>
-      <w:pPr>
-        <w:rPr>
-          <w:rFonts w:ascii="Arial" w:hAnsi="Arial" w:cs="Arial"/>
-          <w:b/>
-          <w:sz w:val="24"/>
-        </w:rPr>
-      </w:pPr>
-    </w:p>
-    <w:p>
-      <w:pPr>
-        <w:rPr>
-          <w:rFonts w:ascii="Arial" w:hAnsi="Arial" w:cs="Arial"/>
-          <w:b/>
-          <w:sz w:val="24"/>
-        </w:rPr>
-      </w:pPr>
-      <w:r>
-        <w:rPr>
-          <w:rFonts w:ascii="Arial" w:hAnsi="Arial" w:cs="Arial"/>
-          <w:b/>
-          <w:sz w:val="24"/>
-        </w:rPr>
-        <w:t>insert into Empleado(DPIEmpleado, nombresEmpleado, telefonoEmpleado, emailEmpleado, contrasenaLogin) values(123456789, 'Gerson Aarón Matta Aguilar', '12345678', 'gmatta@gmail.com', '223');</w:t>
-      </w:r>
-    </w:p>
-    <w:p>
-      <w:pPr>
-        <w:rPr>
-          <w:rFonts w:ascii="Arial" w:hAnsi="Arial" w:cs="Arial"/>
-          <w:b/>
-          <w:sz w:val="24"/>
-        </w:rPr>
-      </w:pPr>
-      <w:r>
-        <w:rPr>
-          <w:rFonts w:ascii="Arial" w:hAnsi="Arial" w:cs="Arial"/>
-          <w:b/>
-          <w:sz w:val="24"/>
-        </w:rPr>
-        <w:t>insert into Empleado(DPIEmpleado, nombresEmpleado, telefonoEmpleado, emailEmpleado, contrasenaLogin) values(111111111, 'Mynor Mogue', '12345678', 'mmogue@gmail.com', '220');</w:t>
-      </w:r>
-    </w:p>
-    <w:p>
-      <w:pPr>
-        <w:rPr>
-          <w:rFonts w:ascii="Arial" w:hAnsi="Arial" w:cs="Arial"/>
-          <w:b/>
-          <w:sz w:val="24"/>
-        </w:rPr>
-      </w:pPr>
-      <w:r>
-        <w:rPr>
-          <w:rFonts w:ascii="Arial" w:hAnsi="Arial" w:cs="Arial"/>
-          <w:b/>
-          <w:sz w:val="24"/>
-        </w:rPr>
-        <w:t>insert into Empleado(DPIEmpleado, nombresEmpleado, telefonoEmpleado, emailEmpleado, contrasenaLogin) values(222222222, 'Fabian Marroquin', '12345678', 'fmarroquin@gmail.com', '218');</w:t>
+        <w:t>insert into Empleado(DPIEmpleado, nombresEmpleado, telefonoEmpleado, emailEmpleado, contrasenaLogin, fotoPerfil) values(2018004950, 'Josué Pérez', '54793220', 'jperez@cyberpc.com', '495','./img/fotosPerfil/jperez.jpeg');</w:t>
+      </w:r>
+    </w:p>
+    <w:p>
+      <w:pPr>
+        <w:rPr>
+          <w:rFonts w:ascii="Arial" w:hAnsi="Arial" w:cs="Arial"/>
+          <w:b/>
+          <w:sz w:val="24"/>
+        </w:rPr>
+      </w:pPr>
+      <w:r>
+        <w:rPr>
+          <w:rFonts w:ascii="Arial" w:hAnsi="Arial" w:cs="Arial"/>
+          <w:b/>
+          <w:sz w:val="24"/>
+        </w:rPr>
+        <w:t>insert into Empleado(DPIEmpleado, nombresEmpleado, telefonoEmpleado, emailEmpleado, contrasenaLogin, fotoPerfil) values(2018001400, 'Diego Monzón', '35124405', 'dmonzon@cyberpc.com', '140','./img/fotosPerfil/dmonzon.jpeg');</w:t>
+      </w:r>
+    </w:p>
+    <w:p>
+      <w:pPr>
+        <w:rPr>
+          <w:rFonts w:ascii="Arial" w:hAnsi="Arial" w:cs="Arial"/>
+          <w:b/>
+          <w:sz w:val="24"/>
+        </w:rPr>
+      </w:pPr>
+      <w:r>
+        <w:rPr>
+          <w:rFonts w:ascii="Arial" w:hAnsi="Arial" w:cs="Arial"/>
+          <w:b/>
+          <w:sz w:val="24"/>
+        </w:rPr>
+        <w:t>insert into Empleado(DPIEmpleado, nombresEmpleado, telefonoEmpleado, emailEmpleado, contrasenaLogin, fotoPerfil) values(2021001580, 'Marcos Orellana', '51156466', 'morellana@cyberpc.com', '158','./img/fotosPerfil/morellana.jpeg');</w:t>
+      </w:r>
+    </w:p>
+    <w:p>
+      <w:pPr>
+        <w:rPr>
+          <w:rFonts w:ascii="Arial" w:hAnsi="Arial" w:cs="Arial"/>
+          <w:b/>
+          <w:sz w:val="24"/>
+        </w:rPr>
+      </w:pPr>
+      <w:r>
+        <w:rPr>
+          <w:rFonts w:ascii="Arial" w:hAnsi="Arial" w:cs="Arial"/>
+          <w:b/>
+          <w:sz w:val="24"/>
+        </w:rPr>
+        <w:t>insert into Empleado(DPIEmpleado, nombresEmpleado, telefonoEmpleado, emailEmpleado, contrasenaLogin, fotoPerfil) values(2021001630, 'Gabriel Pinzón', '50207724', 'gpinzon@cyberpc.com', '163','./img/fotosPerfil/gpinzon.jpeg');</w:t>
+      </w:r>
+    </w:p>
+    <w:p>
+      <w:pPr>
+        <w:rPr>
+          <w:rFonts w:ascii="Arial" w:hAnsi="Arial" w:cs="Arial"/>
+          <w:b/>
+          <w:sz w:val="24"/>
+        </w:rPr>
+      </w:pPr>
+      <w:r>
+        <w:rPr>
+          <w:rFonts w:ascii="Arial" w:hAnsi="Arial" w:cs="Arial"/>
+          <w:b/>
+          <w:sz w:val="24"/>
+        </w:rPr>
+        <w:t>insert into Empleado(DPIEmpleado, nombresEmpleado, telefonoEmpleado, emailEmpleado, contrasenaLogin, fotoPerfil) values(2021001860, 'José Morales', '41305658', 'jmorales@cyberpc.com', '186','./img/fotosPerfil/jmorales.jpeg');</w:t>
+      </w:r>
+    </w:p>
+    <w:p>
+      <w:pPr>
+        <w:rPr>
+          <w:rFonts w:ascii="Arial" w:hAnsi="Arial" w:cs="Arial"/>
+          <w:b/>
+          <w:sz w:val="24"/>
+        </w:rPr>
+      </w:pPr>
+      <w:r>
+        <w:rPr>
+          <w:rFonts w:ascii="Arial" w:hAnsi="Arial" w:cs="Arial"/>
+          <w:b/>
+          <w:sz w:val="24"/>
+        </w:rPr>
+        <w:t>insert into Empleado(DPIEmpleado, nombresEmpleado, telefonoEmpleado, emailEmpleado, contrasenaLogin, fotoPerfil) values(2021001340, 'Lius López', '47502132', 'llopez@cyberpc.com', '134','./img/fotosPerfil/llopez.jpeg');</w:t>
+      </w:r>
+    </w:p>
+    <w:p>
+      <w:pPr>
+        <w:rPr>
+          <w:rFonts w:ascii="Arial" w:hAnsi="Arial" w:cs="Arial"/>
+          <w:b/>
+          <w:sz w:val="24"/>
+        </w:rPr>
+      </w:pPr>
+      <w:r>
+        <w:rPr>
+          <w:rFonts w:ascii="Arial" w:hAnsi="Arial" w:cs="Arial"/>
+          <w:b/>
+          <w:sz w:val="24"/>
+        </w:rPr>
+        <w:t>insert into Empleado(DPIEmpleado, nombresEmpleado, telefonoEmpleado, emailEmpleado, contrasenaLogin, fotoPerfil) values(2018005460, 'Dennis Pérez', '42005328', 'dperez@cyberpc.com', '546','./img/fotosPerfil/dperez.jpeg');</w:t>
+      </w:r>
+    </w:p>
+    <w:p>
+      <w:pPr>
+        <w:rPr>
+          <w:rFonts w:ascii="Arial" w:hAnsi="Arial" w:cs="Arial"/>
+          <w:b/>
+          <w:sz w:val="24"/>
+        </w:rPr>
+      </w:pPr>
+    </w:p>
+    <w:p>
+      <w:pPr>
+        <w:rPr>
+          <w:rFonts w:ascii="Arial" w:hAnsi="Arial" w:cs="Arial"/>
+          <w:b/>
+          <w:sz w:val="24"/>
+          <w:lang w:val="en-US"/>
+        </w:rPr>
+      </w:pPr>
+      <w:r>
+        <w:rPr>
+          <w:rFonts w:ascii="Arial" w:hAnsi="Arial" w:cs="Arial"/>
+          <w:b/>
+          <w:sz w:val="24"/>
+          <w:lang w:val="en-US"/>
+        </w:rPr>
+        <w:t>SELECT * FROM Empleado WHERE emailEmpleado = 'jperez@cyberpc.com' and contrasenaLogin = 495;</w:t>
+      </w:r>
+    </w:p>
+    <w:p>
+      <w:pPr>
+        <w:rPr>
+          <w:rFonts w:ascii="Arial" w:hAnsi="Arial" w:cs="Arial"/>
+          <w:b/>
+          <w:sz w:val="24"/>
+          <w:lang w:val="en-US"/>
+        </w:rPr>
+      </w:pPr>
+    </w:p>
+    <w:p>
+      <w:pPr>
+        <w:rPr>
+          <w:rFonts w:ascii="Arial" w:hAnsi="Arial" w:cs="Arial"/>
+          <w:b/>
+          <w:sz w:val="24"/>
+          <w:lang w:val="en-US"/>
+        </w:rPr>
+      </w:pPr>
+      <w:r>
+        <w:rPr>
+          <w:rFonts w:ascii="Arial" w:hAnsi="Arial" w:cs="Arial"/>
+          <w:b/>
+          <w:sz w:val="24"/>
+          <w:lang w:val="en-US"/>
+        </w:rPr>
+        <w:t>-- delete from Empleado where DPIEmpleado = 111111111;</w:t>
+      </w:r>
+    </w:p>
+    <w:p>
+      <w:pPr>
+        <w:rPr>
+          <w:rFonts w:ascii="Arial" w:hAnsi="Arial" w:cs="Arial"/>
+          <w:b/>
+          <w:sz w:val="24"/>
+        </w:rPr>
+      </w:pPr>
+      <w:r>
+        <w:rPr>
+          <w:rFonts w:ascii="Arial" w:hAnsi="Arial" w:cs="Arial"/>
+          <w:b/>
+          <w:sz w:val="24"/>
+        </w:rPr>
+        <w:t>-- select * from Empleado;</w:t>
       </w:r>
     </w:p>
     <w:p>
@@ -3770,6 +3961,7 @@
           <w:b/>
           <w:sz w:val="24"/>
         </w:rPr>
+        <w:lastRenderedPageBreak/>
         <w:t>insert into TipoProducto(descripcionTipoProducto) values('Cables');</w:t>
       </w:r>
     </w:p>
@@ -3813,264 +4005,264 @@
           <w:b/>
           <w:sz w:val="24"/>
         </w:rPr>
+        <w:t>insert into Marca(descripcionMarca) values ('HP');</w:t>
+      </w:r>
+    </w:p>
+    <w:p>
+      <w:pPr>
+        <w:rPr>
+          <w:rFonts w:ascii="Arial" w:hAnsi="Arial" w:cs="Arial"/>
+          <w:b/>
+          <w:sz w:val="24"/>
+        </w:rPr>
+      </w:pPr>
+      <w:r>
+        <w:rPr>
+          <w:rFonts w:ascii="Arial" w:hAnsi="Arial" w:cs="Arial"/>
+          <w:b/>
+          <w:sz w:val="24"/>
+        </w:rPr>
+        <w:t>insert into Marca(descripcionMarca) values ('Asus');</w:t>
+      </w:r>
+    </w:p>
+    <w:p>
+      <w:pPr>
+        <w:rPr>
+          <w:rFonts w:ascii="Arial" w:hAnsi="Arial" w:cs="Arial"/>
+          <w:b/>
+          <w:sz w:val="24"/>
+        </w:rPr>
+      </w:pPr>
+    </w:p>
+    <w:p>
+      <w:pPr>
+        <w:rPr>
+          <w:rFonts w:ascii="Arial" w:hAnsi="Arial" w:cs="Arial"/>
+          <w:b/>
+          <w:sz w:val="24"/>
+        </w:rPr>
+      </w:pPr>
+      <w:r>
+        <w:rPr>
+          <w:rFonts w:ascii="Arial" w:hAnsi="Arial" w:cs="Arial"/>
+          <w:b/>
+          <w:sz w:val="24"/>
+        </w:rPr>
+        <w:t>insert into TipoPago(descripcionTipoPago) values('Efectivo');</w:t>
+      </w:r>
+    </w:p>
+    <w:p>
+      <w:pPr>
+        <w:rPr>
+          <w:rFonts w:ascii="Arial" w:hAnsi="Arial" w:cs="Arial"/>
+          <w:b/>
+          <w:sz w:val="24"/>
+        </w:rPr>
+      </w:pPr>
+      <w:r>
+        <w:rPr>
+          <w:rFonts w:ascii="Arial" w:hAnsi="Arial" w:cs="Arial"/>
+          <w:b/>
+          <w:sz w:val="24"/>
+        </w:rPr>
+        <w:t>insert into TipoPago(descripcionTipoPago) values('Tarjeta de Crédito');</w:t>
+      </w:r>
+    </w:p>
+    <w:p>
+      <w:pPr>
+        <w:rPr>
+          <w:rFonts w:ascii="Arial" w:hAnsi="Arial" w:cs="Arial"/>
+          <w:b/>
+          <w:sz w:val="24"/>
+        </w:rPr>
+      </w:pPr>
+      <w:r>
+        <w:rPr>
+          <w:rFonts w:ascii="Arial" w:hAnsi="Arial" w:cs="Arial"/>
+          <w:b/>
+          <w:sz w:val="24"/>
+        </w:rPr>
+        <w:t>insert into TipoPago(descripcionTipoPago) values('Tarjeta de Débito');</w:t>
+      </w:r>
+    </w:p>
+    <w:p>
+      <w:pPr>
+        <w:rPr>
+          <w:rFonts w:ascii="Arial" w:hAnsi="Arial" w:cs="Arial"/>
+          <w:b/>
+          <w:sz w:val="24"/>
+        </w:rPr>
+      </w:pPr>
+    </w:p>
+    <w:p>
+      <w:pPr>
+        <w:rPr>
+          <w:rFonts w:ascii="Arial" w:hAnsi="Arial" w:cs="Arial"/>
+          <w:b/>
+          <w:sz w:val="24"/>
+        </w:rPr>
+      </w:pPr>
+      <w:r>
+        <w:rPr>
+          <w:rFonts w:ascii="Arial" w:hAnsi="Arial" w:cs="Arial"/>
+          <w:b/>
+          <w:sz w:val="24"/>
+        </w:rPr>
+        <w:t>insert into Sucursal(nombreSucursal, direccionSucursal) values ('Sucursal Dos','Zona 10');</w:t>
+      </w:r>
+    </w:p>
+    <w:p>
+      <w:pPr>
+        <w:rPr>
+          <w:rFonts w:ascii="Arial" w:hAnsi="Arial" w:cs="Arial"/>
+          <w:b/>
+          <w:sz w:val="24"/>
+        </w:rPr>
+      </w:pPr>
+      <w:r>
+        <w:rPr>
+          <w:rFonts w:ascii="Arial" w:hAnsi="Arial" w:cs="Arial"/>
+          <w:b/>
+          <w:sz w:val="24"/>
+        </w:rPr>
+        <w:t>insert into Sucursal(nombreSucursal, direccionSucursal) values ('Sucursal Tres','Zona 11');</w:t>
+      </w:r>
+    </w:p>
+    <w:p>
+      <w:pPr>
+        <w:rPr>
+          <w:rFonts w:ascii="Arial" w:hAnsi="Arial" w:cs="Arial"/>
+          <w:b/>
+          <w:sz w:val="24"/>
+        </w:rPr>
+      </w:pPr>
+      <w:r>
+        <w:rPr>
+          <w:rFonts w:ascii="Arial" w:hAnsi="Arial" w:cs="Arial"/>
+          <w:b/>
+          <w:sz w:val="24"/>
+        </w:rPr>
+        <w:t>insert into Sucursal(nombreSucursal, direccionSucursal) values ('Sucursal Cuatro','Zona 1');</w:t>
+      </w:r>
+    </w:p>
+    <w:p>
+      <w:pPr>
+        <w:rPr>
+          <w:rFonts w:ascii="Arial" w:hAnsi="Arial" w:cs="Arial"/>
+          <w:b/>
+          <w:sz w:val="24"/>
+        </w:rPr>
+      </w:pPr>
+    </w:p>
+    <w:p>
+      <w:pPr>
+        <w:rPr>
+          <w:rFonts w:ascii="Arial" w:hAnsi="Arial" w:cs="Arial"/>
+          <w:b/>
+          <w:sz w:val="24"/>
+        </w:rPr>
+      </w:pPr>
+      <w:r>
+        <w:rPr>
+          <w:rFonts w:ascii="Arial" w:hAnsi="Arial" w:cs="Arial"/>
+          <w:b/>
+          <w:sz w:val="24"/>
+        </w:rPr>
+        <w:t>insert into Factura(fechaFactura, NIT, DPIEmpleado, codigoTipoPago, codigoSucursal) values ('2022-09-01',12345,2021002230,1,1);</w:t>
+      </w:r>
+    </w:p>
+    <w:p>
+      <w:pPr>
+        <w:rPr>
+          <w:rFonts w:ascii="Arial" w:hAnsi="Arial" w:cs="Arial"/>
+          <w:b/>
+          <w:sz w:val="24"/>
+        </w:rPr>
+      </w:pPr>
+      <w:r>
+        <w:rPr>
+          <w:rFonts w:ascii="Arial" w:hAnsi="Arial" w:cs="Arial"/>
+          <w:b/>
+          <w:sz w:val="24"/>
+        </w:rPr>
+        <w:t>insert into Factura(fechaFactura, NIT, DPIEmpleado, codigoTipoPago, codigoSucursal) values ('2022-09-01',123456,2018004950,1,2);</w:t>
+      </w:r>
+    </w:p>
+    <w:p>
+      <w:pPr>
+        <w:rPr>
+          <w:rFonts w:ascii="Arial" w:hAnsi="Arial" w:cs="Arial"/>
+          <w:b/>
+          <w:sz w:val="24"/>
+        </w:rPr>
+      </w:pPr>
+      <w:r>
+        <w:rPr>
+          <w:rFonts w:ascii="Arial" w:hAnsi="Arial" w:cs="Arial"/>
+          <w:b/>
+          <w:sz w:val="24"/>
+        </w:rPr>
+        <w:t>insert into Factura(fechaFactura, NIT, DPIEmpleado, codigoTipoPago, codigoSucursal) values ('2022-09-01',1234567,2021001340,1,3);</w:t>
+      </w:r>
+    </w:p>
+    <w:p>
+      <w:pPr>
+        <w:rPr>
+          <w:rFonts w:ascii="Arial" w:hAnsi="Arial" w:cs="Arial"/>
+          <w:b/>
+          <w:sz w:val="24"/>
+        </w:rPr>
+      </w:pPr>
+    </w:p>
+    <w:p>
+      <w:pPr>
+        <w:rPr>
+          <w:rFonts w:ascii="Arial" w:hAnsi="Arial" w:cs="Arial"/>
+          <w:b/>
+          <w:sz w:val="24"/>
+        </w:rPr>
+      </w:pPr>
+      <w:r>
+        <w:rPr>
+          <w:rFonts w:ascii="Arial" w:hAnsi="Arial" w:cs="Arial"/>
+          <w:b/>
+          <w:sz w:val="24"/>
+        </w:rPr>
+        <w:t>insert into Producto(nombreProducto, stock, precioUnitario, codigoTipoProducto, codigoMarca) values ('Televisor de 40"',12,15000.65,2,1);</w:t>
+      </w:r>
+    </w:p>
+    <w:p>
+      <w:pPr>
+        <w:rPr>
+          <w:rFonts w:ascii="Arial" w:hAnsi="Arial" w:cs="Arial"/>
+          <w:b/>
+          <w:sz w:val="24"/>
+        </w:rPr>
+      </w:pPr>
+      <w:r>
+        <w:rPr>
+          <w:rFonts w:ascii="Arial" w:hAnsi="Arial" w:cs="Arial"/>
+          <w:b/>
+          <w:sz w:val="24"/>
+        </w:rPr>
+        <w:t>insert into Producto(nombreProducto, stock, precioUnitario, codigoTipoProducto, codigoMarca) values ('Televisor de 50"',11,16000.65,2,1);</w:t>
+      </w:r>
+    </w:p>
+    <w:p>
+      <w:pPr>
+        <w:rPr>
+          <w:rFonts w:ascii="Arial" w:hAnsi="Arial" w:cs="Arial"/>
+          <w:b/>
+          <w:sz w:val="24"/>
+        </w:rPr>
+      </w:pPr>
+      <w:r>
+        <w:rPr>
+          <w:rFonts w:ascii="Arial" w:hAnsi="Arial" w:cs="Arial"/>
+          <w:b/>
+          <w:sz w:val="24"/>
+        </w:rPr>
         <w:lastRenderedPageBreak/>
-        <w:t>insert into Marca(descripcionMarca) values ('HP');</w:t>
-      </w:r>
-    </w:p>
-    <w:p>
-      <w:pPr>
-        <w:rPr>
-          <w:rFonts w:ascii="Arial" w:hAnsi="Arial" w:cs="Arial"/>
-          <w:b/>
-          <w:sz w:val="24"/>
-        </w:rPr>
-      </w:pPr>
-      <w:r>
-        <w:rPr>
-          <w:rFonts w:ascii="Arial" w:hAnsi="Arial" w:cs="Arial"/>
-          <w:b/>
-          <w:sz w:val="24"/>
-        </w:rPr>
-        <w:t>insert into Marca(descripcionMarca) values ('Asus');</w:t>
-      </w:r>
-    </w:p>
-    <w:p>
-      <w:pPr>
-        <w:rPr>
-          <w:rFonts w:ascii="Arial" w:hAnsi="Arial" w:cs="Arial"/>
-          <w:b/>
-          <w:sz w:val="24"/>
-        </w:rPr>
-      </w:pPr>
-    </w:p>
-    <w:p>
-      <w:pPr>
-        <w:rPr>
-          <w:rFonts w:ascii="Arial" w:hAnsi="Arial" w:cs="Arial"/>
-          <w:b/>
-          <w:sz w:val="24"/>
-        </w:rPr>
-      </w:pPr>
-      <w:r>
-        <w:rPr>
-          <w:rFonts w:ascii="Arial" w:hAnsi="Arial" w:cs="Arial"/>
-          <w:b/>
-          <w:sz w:val="24"/>
-        </w:rPr>
-        <w:t>insert into TipoPago(descripcionTipoPago) values('Efectivo');</w:t>
-      </w:r>
-    </w:p>
-    <w:p>
-      <w:pPr>
-        <w:rPr>
-          <w:rFonts w:ascii="Arial" w:hAnsi="Arial" w:cs="Arial"/>
-          <w:b/>
-          <w:sz w:val="24"/>
-        </w:rPr>
-      </w:pPr>
-      <w:r>
-        <w:rPr>
-          <w:rFonts w:ascii="Arial" w:hAnsi="Arial" w:cs="Arial"/>
-          <w:b/>
-          <w:sz w:val="24"/>
-        </w:rPr>
-        <w:t>insert into TipoPago(descripcionTipoPago) values('Tarjeta de Crédito');</w:t>
-      </w:r>
-    </w:p>
-    <w:p>
-      <w:pPr>
-        <w:rPr>
-          <w:rFonts w:ascii="Arial" w:hAnsi="Arial" w:cs="Arial"/>
-          <w:b/>
-          <w:sz w:val="24"/>
-        </w:rPr>
-      </w:pPr>
-      <w:r>
-        <w:rPr>
-          <w:rFonts w:ascii="Arial" w:hAnsi="Arial" w:cs="Arial"/>
-          <w:b/>
-          <w:sz w:val="24"/>
-        </w:rPr>
-        <w:t>insert into TipoPago(descripcionTipoPago) values('Tarjeta de Débito');</w:t>
-      </w:r>
-    </w:p>
-    <w:p>
-      <w:pPr>
-        <w:rPr>
-          <w:rFonts w:ascii="Arial" w:hAnsi="Arial" w:cs="Arial"/>
-          <w:b/>
-          <w:sz w:val="24"/>
-        </w:rPr>
-      </w:pPr>
-    </w:p>
-    <w:p>
-      <w:pPr>
-        <w:rPr>
-          <w:rFonts w:ascii="Arial" w:hAnsi="Arial" w:cs="Arial"/>
-          <w:b/>
-          <w:sz w:val="24"/>
-        </w:rPr>
-      </w:pPr>
-      <w:r>
-        <w:rPr>
-          <w:rFonts w:ascii="Arial" w:hAnsi="Arial" w:cs="Arial"/>
-          <w:b/>
-          <w:sz w:val="24"/>
-        </w:rPr>
-        <w:t>insert into Sucursal(nombreSucursal, direccionSucursal) values ('Sucursal Dos','Zona 10');</w:t>
-      </w:r>
-    </w:p>
-    <w:p>
-      <w:pPr>
-        <w:rPr>
-          <w:rFonts w:ascii="Arial" w:hAnsi="Arial" w:cs="Arial"/>
-          <w:b/>
-          <w:sz w:val="24"/>
-        </w:rPr>
-      </w:pPr>
-      <w:r>
-        <w:rPr>
-          <w:rFonts w:ascii="Arial" w:hAnsi="Arial" w:cs="Arial"/>
-          <w:b/>
-          <w:sz w:val="24"/>
-        </w:rPr>
-        <w:t>insert into Sucursal(nombreSucursal, direccionSucursal) values ('Sucursal Tres','Zona 11');</w:t>
-      </w:r>
-    </w:p>
-    <w:p>
-      <w:pPr>
-        <w:rPr>
-          <w:rFonts w:ascii="Arial" w:hAnsi="Arial" w:cs="Arial"/>
-          <w:b/>
-          <w:sz w:val="24"/>
-        </w:rPr>
-      </w:pPr>
-      <w:r>
-        <w:rPr>
-          <w:rFonts w:ascii="Arial" w:hAnsi="Arial" w:cs="Arial"/>
-          <w:b/>
-          <w:sz w:val="24"/>
-        </w:rPr>
-        <w:t>insert into Sucursal(nombreSucursal, direccionSucursal) values ('Sucursal Cuatro','Zona 1');</w:t>
-      </w:r>
-    </w:p>
-    <w:p>
-      <w:pPr>
-        <w:rPr>
-          <w:rFonts w:ascii="Arial" w:hAnsi="Arial" w:cs="Arial"/>
-          <w:b/>
-          <w:sz w:val="24"/>
-        </w:rPr>
-      </w:pPr>
-    </w:p>
-    <w:p>
-      <w:pPr>
-        <w:rPr>
-          <w:rFonts w:ascii="Arial" w:hAnsi="Arial" w:cs="Arial"/>
-          <w:b/>
-          <w:sz w:val="24"/>
-        </w:rPr>
-      </w:pPr>
-      <w:r>
-        <w:rPr>
-          <w:rFonts w:ascii="Arial" w:hAnsi="Arial" w:cs="Arial"/>
-          <w:b/>
-          <w:sz w:val="24"/>
-        </w:rPr>
-        <w:t>insert into Factura(fechaFactura, NIT, DPIEmpleado, codigoTipoPago, codigoSucursal) values ('2022-09-01',12345,123456789,1,1);</w:t>
-      </w:r>
-    </w:p>
-    <w:p>
-      <w:pPr>
-        <w:rPr>
-          <w:rFonts w:ascii="Arial" w:hAnsi="Arial" w:cs="Arial"/>
-          <w:b/>
-          <w:sz w:val="24"/>
-        </w:rPr>
-      </w:pPr>
-      <w:r>
-        <w:rPr>
-          <w:rFonts w:ascii="Arial" w:hAnsi="Arial" w:cs="Arial"/>
-          <w:b/>
-          <w:sz w:val="24"/>
-        </w:rPr>
-        <w:t>insert into Factura(fechaFactura, NIT, DPIEmpleado, codigoTipoPago, codigoSucursal) values ('2022-09-01',123456,123456789,1,2);</w:t>
-      </w:r>
-    </w:p>
-    <w:p>
-      <w:pPr>
-        <w:rPr>
-          <w:rFonts w:ascii="Arial" w:hAnsi="Arial" w:cs="Arial"/>
-          <w:b/>
-          <w:sz w:val="24"/>
-        </w:rPr>
-      </w:pPr>
-      <w:r>
-        <w:rPr>
-          <w:rFonts w:ascii="Arial" w:hAnsi="Arial" w:cs="Arial"/>
-          <w:b/>
-          <w:sz w:val="24"/>
-        </w:rPr>
-        <w:t>insert into Factura(fechaFactura, NIT, DPIEmpleado, codigoTipoPago, codigoSucursal) values ('2022-09-01',1234567,123456789,1,3);</w:t>
-      </w:r>
-    </w:p>
-    <w:p>
-      <w:pPr>
-        <w:rPr>
-          <w:rFonts w:ascii="Arial" w:hAnsi="Arial" w:cs="Arial"/>
-          <w:b/>
-          <w:sz w:val="24"/>
-        </w:rPr>
-      </w:pPr>
-    </w:p>
-    <w:p>
-      <w:pPr>
-        <w:rPr>
-          <w:rFonts w:ascii="Arial" w:hAnsi="Arial" w:cs="Arial"/>
-          <w:b/>
-          <w:sz w:val="24"/>
-        </w:rPr>
-      </w:pPr>
-      <w:r>
-        <w:rPr>
-          <w:rFonts w:ascii="Arial" w:hAnsi="Arial" w:cs="Arial"/>
-          <w:b/>
-          <w:sz w:val="24"/>
-        </w:rPr>
-        <w:t>insert into Producto(nombreProducto, stock, precioUnitario, codigoTipoProducto, codigoMarca) values ('Televisor de 40"',12,15000.65,2,1);</w:t>
-      </w:r>
-    </w:p>
-    <w:p>
-      <w:pPr>
-        <w:rPr>
-          <w:rFonts w:ascii="Arial" w:hAnsi="Arial" w:cs="Arial"/>
-          <w:b/>
-          <w:sz w:val="24"/>
-        </w:rPr>
-      </w:pPr>
-      <w:r>
-        <w:rPr>
-          <w:rFonts w:ascii="Arial" w:hAnsi="Arial" w:cs="Arial"/>
-          <w:b/>
-          <w:sz w:val="24"/>
-        </w:rPr>
-        <w:t>insert into Producto(nombreProducto, stock, precioUnitario, codigoTipoProducto, codigoMarca) values ('Televisor de 50"',11,16000.65,2,1);</w:t>
-      </w:r>
-    </w:p>
-    <w:p>
-      <w:pPr>
-        <w:rPr>
-          <w:rFonts w:ascii="Arial" w:hAnsi="Arial" w:cs="Arial"/>
-          <w:b/>
-          <w:sz w:val="24"/>
-        </w:rPr>
-      </w:pPr>
-      <w:r>
-        <w:rPr>
-          <w:rFonts w:ascii="Arial" w:hAnsi="Arial" w:cs="Arial"/>
-          <w:b/>
-          <w:sz w:val="24"/>
-        </w:rPr>
         <w:t>insert into Producto(nombreProducto, stock, precioUnitario, codigoTipoProducto, codigoMarca) values ('Televisor de 60"',10,17000.65,2,1);</w:t>
       </w:r>
     </w:p>
@@ -4089,59 +4281,682 @@
           <w:rFonts w:ascii="Arial" w:hAnsi="Arial" w:cs="Arial"/>
           <w:b/>
           <w:sz w:val="24"/>
-        </w:rPr>
-      </w:pPr>
-      <w:r>
-        <w:rPr>
-          <w:rFonts w:ascii="Arial" w:hAnsi="Arial" w:cs="Arial"/>
-          <w:b/>
-          <w:sz w:val="24"/>
-        </w:rPr>
-        <w:t>insert into DetalleFactura(cantidad, codigoFactura, codigoProducto) values (2,1,1);</w:t>
-      </w:r>
-    </w:p>
-    <w:p>
-      <w:pPr>
-        <w:rPr>
-          <w:rFonts w:ascii="Arial" w:hAnsi="Arial" w:cs="Arial"/>
-          <w:b/>
-          <w:sz w:val="24"/>
-        </w:rPr>
-      </w:pPr>
-      <w:r>
-        <w:rPr>
-          <w:rFonts w:ascii="Arial" w:hAnsi="Arial" w:cs="Arial"/>
-          <w:b/>
-          <w:sz w:val="24"/>
+          <w:lang w:val="en-US"/>
+        </w:rPr>
+      </w:pPr>
+      <w:r>
+        <w:rPr>
+          <w:rFonts w:ascii="Arial" w:hAnsi="Arial" w:cs="Arial"/>
+          <w:b/>
+          <w:sz w:val="24"/>
+          <w:lang w:val="en-US"/>
+        </w:rPr>
+        <w:t>DELIMITER //</w:t>
+      </w:r>
+    </w:p>
+    <w:p>
+      <w:pPr>
+        <w:rPr>
+          <w:rFonts w:ascii="Arial" w:hAnsi="Arial" w:cs="Arial"/>
+          <w:b/>
+          <w:sz w:val="24"/>
+          <w:lang w:val="en-US"/>
+        </w:rPr>
+      </w:pPr>
+      <w:r>
+        <w:rPr>
+          <w:rFonts w:ascii="Arial" w:hAnsi="Arial" w:cs="Arial"/>
+          <w:b/>
+          <w:sz w:val="24"/>
+          <w:lang w:val="en-US"/>
+        </w:rPr>
+        <w:tab/>
+        <w:t>CREATE TRIGGER tr_DetalleFactura_After_Insert</w:t>
+      </w:r>
+    </w:p>
+    <w:p>
+      <w:pPr>
+        <w:rPr>
+          <w:rFonts w:ascii="Arial" w:hAnsi="Arial" w:cs="Arial"/>
+          <w:b/>
+          <w:sz w:val="24"/>
+          <w:lang w:val="en-US"/>
+        </w:rPr>
+      </w:pPr>
+      <w:r>
+        <w:rPr>
+          <w:rFonts w:ascii="Arial" w:hAnsi="Arial" w:cs="Arial"/>
+          <w:b/>
+          <w:sz w:val="24"/>
+          <w:lang w:val="en-US"/>
+        </w:rPr>
+        <w:tab/>
+      </w:r>
+      <w:r>
+        <w:rPr>
+          <w:rFonts w:ascii="Arial" w:hAnsi="Arial" w:cs="Arial"/>
+          <w:b/>
+          <w:sz w:val="24"/>
+          <w:lang w:val="en-US"/>
+        </w:rPr>
+        <w:tab/>
+        <w:t>AFTER INSERT ON DetalleFactura</w:t>
+      </w:r>
+    </w:p>
+    <w:p>
+      <w:pPr>
+        <w:rPr>
+          <w:rFonts w:ascii="Arial" w:hAnsi="Arial" w:cs="Arial"/>
+          <w:b/>
+          <w:sz w:val="24"/>
+          <w:lang w:val="en-US"/>
+        </w:rPr>
+      </w:pPr>
+      <w:r>
+        <w:rPr>
+          <w:rFonts w:ascii="Arial" w:hAnsi="Arial" w:cs="Arial"/>
+          <w:b/>
+          <w:sz w:val="24"/>
+          <w:lang w:val="en-US"/>
+        </w:rPr>
+        <w:tab/>
+      </w:r>
+      <w:r>
+        <w:rPr>
+          <w:rFonts w:ascii="Arial" w:hAnsi="Arial" w:cs="Arial"/>
+          <w:b/>
+          <w:sz w:val="24"/>
+          <w:lang w:val="en-US"/>
+        </w:rPr>
+        <w:tab/>
+      </w:r>
+      <w:r>
+        <w:rPr>
+          <w:rFonts w:ascii="Arial" w:hAnsi="Arial" w:cs="Arial"/>
+          <w:b/>
+          <w:sz w:val="24"/>
+          <w:lang w:val="en-US"/>
+        </w:rPr>
+        <w:tab/>
+        <w:t>FOR EACH ROW</w:t>
+      </w:r>
+    </w:p>
+    <w:p>
+      <w:pPr>
+        <w:rPr>
+          <w:rFonts w:ascii="Arial" w:hAnsi="Arial" w:cs="Arial"/>
+          <w:b/>
+          <w:sz w:val="24"/>
+          <w:lang w:val="en-US"/>
+        </w:rPr>
+      </w:pPr>
+      <w:r>
+        <w:rPr>
+          <w:rFonts w:ascii="Arial" w:hAnsi="Arial" w:cs="Arial"/>
+          <w:b/>
+          <w:sz w:val="24"/>
+          <w:lang w:val="en-US"/>
+        </w:rPr>
+        <w:tab/>
+      </w:r>
+      <w:r>
+        <w:rPr>
+          <w:rFonts w:ascii="Arial" w:hAnsi="Arial" w:cs="Arial"/>
+          <w:b/>
+          <w:sz w:val="24"/>
+          <w:lang w:val="en-US"/>
+        </w:rPr>
+        <w:tab/>
+        <w:t>BEGIN</w:t>
+      </w:r>
+    </w:p>
+    <w:p>
+      <w:pPr>
+        <w:rPr>
+          <w:rFonts w:ascii="Arial" w:hAnsi="Arial" w:cs="Arial"/>
+          <w:b/>
+          <w:sz w:val="24"/>
+          <w:lang w:val="en-US"/>
+        </w:rPr>
+      </w:pPr>
+      <w:r>
+        <w:rPr>
+          <w:rFonts w:ascii="Arial" w:hAnsi="Arial" w:cs="Arial"/>
+          <w:b/>
+          <w:sz w:val="24"/>
+          <w:lang w:val="en-US"/>
+        </w:rPr>
+        <w:tab/>
+      </w:r>
+      <w:r>
+        <w:rPr>
+          <w:rFonts w:ascii="Arial" w:hAnsi="Arial" w:cs="Arial"/>
+          <w:b/>
+          <w:sz w:val="24"/>
+          <w:lang w:val="en-US"/>
+        </w:rPr>
+        <w:tab/>
+      </w:r>
+      <w:r>
+        <w:rPr>
+          <w:rFonts w:ascii="Arial" w:hAnsi="Arial" w:cs="Arial"/>
+          <w:b/>
+          <w:sz w:val="24"/>
+          <w:lang w:val="en-US"/>
+        </w:rPr>
+        <w:tab/>
+        <w:t>UPDATE Producto P</w:t>
+      </w:r>
+    </w:p>
+    <w:p>
+      <w:pPr>
+        <w:rPr>
+          <w:rFonts w:ascii="Arial" w:hAnsi="Arial" w:cs="Arial"/>
+          <w:b/>
+          <w:sz w:val="24"/>
+          <w:lang w:val="en-US"/>
+        </w:rPr>
+      </w:pPr>
+      <w:r>
+        <w:rPr>
+          <w:rFonts w:ascii="Arial" w:hAnsi="Arial" w:cs="Arial"/>
+          <w:b/>
+          <w:sz w:val="24"/>
+          <w:lang w:val="en-US"/>
+        </w:rPr>
+        <w:tab/>
+      </w:r>
+      <w:r>
+        <w:rPr>
+          <w:rFonts w:ascii="Arial" w:hAnsi="Arial" w:cs="Arial"/>
+          <w:b/>
+          <w:sz w:val="24"/>
+          <w:lang w:val="en-US"/>
+        </w:rPr>
+        <w:tab/>
+      </w:r>
+      <w:r>
+        <w:rPr>
+          <w:rFonts w:ascii="Arial" w:hAnsi="Arial" w:cs="Arial"/>
+          <w:b/>
+          <w:sz w:val="24"/>
+          <w:lang w:val="en-US"/>
+        </w:rPr>
+        <w:tab/>
+      </w:r>
+      <w:r>
+        <w:rPr>
+          <w:rFonts w:ascii="Arial" w:hAnsi="Arial" w:cs="Arial"/>
+          <w:b/>
+          <w:sz w:val="24"/>
+          <w:lang w:val="en-US"/>
+        </w:rPr>
+        <w:tab/>
+        <w:t>SET P.stock = P.stock - new.cantidad</w:t>
+      </w:r>
+    </w:p>
+    <w:p>
+      <w:pPr>
+        <w:rPr>
+          <w:rFonts w:ascii="Arial" w:hAnsi="Arial" w:cs="Arial"/>
+          <w:b/>
+          <w:sz w:val="24"/>
+        </w:rPr>
+      </w:pPr>
+      <w:r>
+        <w:rPr>
+          <w:rFonts w:ascii="Arial" w:hAnsi="Arial" w:cs="Arial"/>
+          <w:b/>
+          <w:sz w:val="24"/>
+          <w:lang w:val="en-US"/>
+        </w:rPr>
+        <w:tab/>
+      </w:r>
+      <w:r>
+        <w:rPr>
+          <w:rFonts w:ascii="Arial" w:hAnsi="Arial" w:cs="Arial"/>
+          <w:b/>
+          <w:sz w:val="24"/>
+          <w:lang w:val="en-US"/>
+        </w:rPr>
+        <w:tab/>
+      </w:r>
+      <w:r>
+        <w:rPr>
+          <w:rFonts w:ascii="Arial" w:hAnsi="Arial" w:cs="Arial"/>
+          <w:b/>
+          <w:sz w:val="24"/>
+          <w:lang w:val="en-US"/>
+        </w:rPr>
+        <w:tab/>
+      </w:r>
+      <w:r>
+        <w:rPr>
+          <w:rFonts w:ascii="Arial" w:hAnsi="Arial" w:cs="Arial"/>
+          <w:b/>
+          <w:sz w:val="24"/>
+        </w:rPr>
+        <w:t>WHERE P.codigoProducto = new.codigoProducto;</w:t>
+      </w:r>
+    </w:p>
+    <w:p>
+      <w:pPr>
+        <w:rPr>
+          <w:rFonts w:ascii="Arial" w:hAnsi="Arial" w:cs="Arial"/>
+          <w:b/>
+          <w:sz w:val="24"/>
+          <w:lang w:val="en-US"/>
+        </w:rPr>
+      </w:pPr>
+      <w:r>
+        <w:rPr>
+          <w:rFonts w:ascii="Arial" w:hAnsi="Arial" w:cs="Arial"/>
+          <w:b/>
+          <w:sz w:val="24"/>
+        </w:rPr>
+        <w:t xml:space="preserve">        </w:t>
+      </w:r>
+      <w:r>
+        <w:rPr>
+          <w:rFonts w:ascii="Arial" w:hAnsi="Arial" w:cs="Arial"/>
+          <w:b/>
+          <w:sz w:val="24"/>
+          <w:lang w:val="en-US"/>
+        </w:rPr>
+        <w:t>END//</w:t>
+      </w:r>
+    </w:p>
+    <w:p>
+      <w:pPr>
+        <w:rPr>
+          <w:rFonts w:ascii="Arial" w:hAnsi="Arial" w:cs="Arial"/>
+          <w:b/>
+          <w:sz w:val="24"/>
+          <w:lang w:val="en-US"/>
+        </w:rPr>
+      </w:pPr>
+      <w:r>
+        <w:rPr>
+          <w:rFonts w:ascii="Arial" w:hAnsi="Arial" w:cs="Arial"/>
+          <w:b/>
+          <w:sz w:val="24"/>
+          <w:lang w:val="en-US"/>
+        </w:rPr>
+        <w:t>DELIMITER ;</w:t>
+      </w:r>
+    </w:p>
+    <w:p>
+      <w:pPr>
+        <w:rPr>
+          <w:rFonts w:ascii="Arial" w:hAnsi="Arial" w:cs="Arial"/>
+          <w:b/>
+          <w:sz w:val="24"/>
+          <w:lang w:val="en-US"/>
+        </w:rPr>
+      </w:pPr>
+    </w:p>
+    <w:p>
+      <w:pPr>
+        <w:rPr>
+          <w:rFonts w:ascii="Arial" w:hAnsi="Arial" w:cs="Arial"/>
+          <w:b/>
+          <w:sz w:val="24"/>
+          <w:lang w:val="en-US"/>
+        </w:rPr>
+      </w:pPr>
+      <w:r>
+        <w:rPr>
+          <w:rFonts w:ascii="Arial" w:hAnsi="Arial" w:cs="Arial"/>
+          <w:b/>
+          <w:sz w:val="24"/>
+          <w:lang w:val="en-US"/>
+        </w:rPr>
+        <w:t>SELECT * FROM Producto;</w:t>
+      </w:r>
+    </w:p>
+    <w:p>
+      <w:pPr>
+        <w:rPr>
+          <w:rFonts w:ascii="Arial" w:hAnsi="Arial" w:cs="Arial"/>
+          <w:b/>
+          <w:sz w:val="24"/>
+          <w:lang w:val="en-US"/>
+        </w:rPr>
+      </w:pPr>
+    </w:p>
+    <w:p>
+      <w:pPr>
+        <w:rPr>
+          <w:rFonts w:ascii="Arial" w:hAnsi="Arial" w:cs="Arial"/>
+          <w:b/>
+          <w:sz w:val="24"/>
+        </w:rPr>
+      </w:pPr>
+      <w:r>
+        <w:rPr>
+          <w:rFonts w:ascii="Arial" w:hAnsi="Arial" w:cs="Arial"/>
+          <w:b/>
+          <w:sz w:val="24"/>
+        </w:rPr>
+        <w:t>insert into DetalleFactura(cantidad, subtotal, codigoFactura, codigoProducto) values(2,2*15000.65,1,1);</w:t>
+      </w:r>
+    </w:p>
+    <w:p>
+      <w:pPr>
+        <w:rPr>
+          <w:rFonts w:ascii="Arial" w:hAnsi="Arial" w:cs="Arial"/>
+          <w:b/>
+          <w:sz w:val="24"/>
+        </w:rPr>
+      </w:pPr>
+      <w:r>
+        <w:rPr>
+          <w:rFonts w:ascii="Arial" w:hAnsi="Arial" w:cs="Arial"/>
+          <w:b/>
+          <w:sz w:val="24"/>
+        </w:rPr>
+        <w:t>insert into DetalleFactura(cantidad, subtotal, codigoFactura, codigoProducto) values (3,3*16000.65,2,2);</w:t>
+      </w:r>
+    </w:p>
+    <w:p>
+      <w:pPr>
+        <w:rPr>
+          <w:rFonts w:ascii="Arial" w:hAnsi="Arial" w:cs="Arial"/>
+          <w:b/>
+          <w:sz w:val="24"/>
+        </w:rPr>
+      </w:pPr>
+      <w:r>
+        <w:rPr>
+          <w:rFonts w:ascii="Arial" w:hAnsi="Arial" w:cs="Arial"/>
+          <w:b/>
+          <w:sz w:val="24"/>
+        </w:rPr>
+        <w:t>insert into DetalleFactura(cantidad, subtotal, codigoFactura, codigoProducto) values (4,4*17000.65,3,3);</w:t>
+      </w:r>
+    </w:p>
+    <w:p>
+      <w:pPr>
+        <w:rPr>
+          <w:rFonts w:ascii="Arial" w:hAnsi="Arial" w:cs="Arial"/>
+          <w:b/>
+          <w:sz w:val="24"/>
+        </w:rPr>
+      </w:pPr>
+    </w:p>
+    <w:p>
+      <w:pPr>
+        <w:rPr>
+          <w:rFonts w:ascii="Arial" w:hAnsi="Arial" w:cs="Arial"/>
+          <w:b/>
+          <w:sz w:val="24"/>
+          <w:lang w:val="en-US"/>
+        </w:rPr>
+      </w:pPr>
+      <w:r>
+        <w:rPr>
+          <w:rFonts w:ascii="Arial" w:hAnsi="Arial" w:cs="Arial"/>
+          <w:b/>
+          <w:sz w:val="24"/>
+          <w:lang w:val="en-US"/>
+        </w:rPr>
+        <w:t>-- select 2,(2 * P.precioUnitario),1,1 FROM Producto P WHERE P.codigoProducto = 1;</w:t>
+      </w:r>
+    </w:p>
+    <w:p>
+      <w:pPr>
+        <w:rPr>
+          <w:rFonts w:ascii="Arial" w:hAnsi="Arial" w:cs="Arial"/>
+          <w:b/>
+          <w:sz w:val="24"/>
+          <w:lang w:val="en-US"/>
+        </w:rPr>
+      </w:pPr>
+    </w:p>
+    <w:p>
+      <w:pPr>
+        <w:rPr>
+          <w:rFonts w:ascii="Arial" w:hAnsi="Arial" w:cs="Arial"/>
+          <w:b/>
+          <w:sz w:val="24"/>
+          <w:lang w:val="en-US"/>
+        </w:rPr>
+      </w:pPr>
+      <w:r>
+        <w:rPr>
+          <w:rFonts w:ascii="Arial" w:hAnsi="Arial" w:cs="Arial"/>
+          <w:b/>
+          <w:sz w:val="24"/>
+          <w:lang w:val="en-US"/>
+        </w:rPr>
+        <w:t>-- SELECT * FROM Producto;</w:t>
+      </w:r>
+    </w:p>
+    <w:p>
+      <w:pPr>
+        <w:rPr>
+          <w:rFonts w:ascii="Arial" w:hAnsi="Arial" w:cs="Arial"/>
+          <w:b/>
+          <w:sz w:val="24"/>
+        </w:rPr>
+      </w:pPr>
+      <w:r>
+        <w:rPr>
+          <w:rFonts w:ascii="Arial" w:hAnsi="Arial" w:cs="Arial"/>
+          <w:b/>
+          <w:sz w:val="24"/>
+        </w:rPr>
+        <w:t xml:space="preserve">-- SELECT D.codigoDetalleFactura, D.cantidad, D.codigoFactura, D.codigoProducto, subtotal FROM DetalleFactura D INNER JOIN Producto P </w:t>
+      </w:r>
+    </w:p>
+    <w:p>
+      <w:pPr>
+        <w:rPr>
+          <w:rFonts w:ascii="Arial" w:hAnsi="Arial" w:cs="Arial"/>
+          <w:b/>
+          <w:sz w:val="24"/>
+        </w:rPr>
+      </w:pPr>
+      <w:r>
+        <w:rPr>
+          <w:rFonts w:ascii="Arial" w:hAnsi="Arial" w:cs="Arial"/>
+          <w:b/>
+          <w:sz w:val="24"/>
+        </w:rPr>
+        <w:t>-- ON D.codigoProducto = P.codigoProducto;</w:t>
+      </w:r>
+    </w:p>
+    <w:p>
+      <w:pPr>
+        <w:rPr>
+          <w:rFonts w:ascii="Arial" w:hAnsi="Arial" w:cs="Arial"/>
+          <w:b/>
+          <w:sz w:val="24"/>
+          <w:lang w:val="en-US"/>
+        </w:rPr>
+      </w:pPr>
+      <w:r>
+        <w:rPr>
+          <w:rFonts w:ascii="Arial" w:hAnsi="Arial" w:cs="Arial"/>
+          <w:b/>
+          <w:sz w:val="24"/>
+          <w:lang w:val="en-US"/>
         </w:rPr>
         <w:lastRenderedPageBreak/>
-        <w:t>insert into DetalleFactura(cantidad, codigoFactura, codigoProducto) values (3,2,2);</w:t>
-      </w:r>
-    </w:p>
-    <w:p>
-      <w:pPr>
-        <w:rPr>
-          <w:rFonts w:ascii="Arial" w:hAnsi="Arial" w:cs="Arial"/>
-          <w:b/>
-          <w:sz w:val="24"/>
-          <w:u w:val="single"/>
-        </w:rPr>
-      </w:pPr>
-      <w:r>
-        <w:rPr>
-          <w:rFonts w:ascii="Arial" w:hAnsi="Arial" w:cs="Arial"/>
-          <w:b/>
-          <w:sz w:val="24"/>
-        </w:rPr>
-        <w:t>insert into DetalleFactura(cantidad, codigoFactura, codigoProducto) values (4,3,3)</w:t>
-      </w:r>
-      <w:r>
-        <w:rPr>
-          <w:rFonts w:ascii="Arial" w:hAnsi="Arial" w:cs="Arial"/>
-          <w:b/>
-          <w:sz w:val="24"/>
-        </w:rPr>
-        <w:t>;</w:t>
+        <w:t>-- select sum(subtotal) From DetalleFactura;</w:t>
+      </w:r>
+    </w:p>
+    <w:p>
+      <w:pPr>
+        <w:rPr>
+          <w:rFonts w:ascii="Arial" w:hAnsi="Arial" w:cs="Arial"/>
+          <w:b/>
+          <w:sz w:val="24"/>
+          <w:lang w:val="en-US"/>
+        </w:rPr>
+      </w:pPr>
+    </w:p>
+    <w:p>
+      <w:pPr>
+        <w:rPr>
+          <w:rFonts w:ascii="Arial" w:hAnsi="Arial" w:cs="Arial"/>
+          <w:b/>
+          <w:sz w:val="24"/>
+          <w:lang w:val="en-US"/>
+        </w:rPr>
+      </w:pPr>
+      <w:r>
+        <w:rPr>
+          <w:rFonts w:ascii="Arial" w:hAnsi="Arial" w:cs="Arial"/>
+          <w:b/>
+          <w:sz w:val="24"/>
+          <w:lang w:val="en-US"/>
+        </w:rPr>
+        <w:t>-- SELECT * FROM DetalleFactura WHERE codigoFactura =1;</w:t>
+      </w:r>
+    </w:p>
+    <w:p>
+      <w:pPr>
+        <w:rPr>
+          <w:rFonts w:ascii="Arial" w:hAnsi="Arial" w:cs="Arial"/>
+          <w:b/>
+          <w:sz w:val="24"/>
+          <w:lang w:val="en-US"/>
+        </w:rPr>
+      </w:pPr>
+    </w:p>
+    <w:p>
+      <w:pPr>
+        <w:rPr>
+          <w:rFonts w:ascii="Arial" w:hAnsi="Arial" w:cs="Arial"/>
+          <w:b/>
+          <w:sz w:val="24"/>
+          <w:lang w:val="en-US"/>
+        </w:rPr>
+      </w:pPr>
+      <w:r>
+        <w:rPr>
+          <w:rFonts w:ascii="Arial" w:hAnsi="Arial" w:cs="Arial"/>
+          <w:b/>
+          <w:sz w:val="24"/>
+          <w:lang w:val="en-US"/>
+        </w:rPr>
+        <w:t xml:space="preserve"> select * FROM DetalleFactura;</w:t>
+      </w:r>
+    </w:p>
+    <w:p>
+      <w:pPr>
+        <w:rPr>
+          <w:rFonts w:ascii="Arial" w:hAnsi="Arial" w:cs="Arial"/>
+          <w:b/>
+          <w:sz w:val="24"/>
+          <w:lang w:val="en-US"/>
+        </w:rPr>
+      </w:pPr>
+      <w:r>
+        <w:rPr>
+          <w:rFonts w:ascii="Arial" w:hAnsi="Arial" w:cs="Arial"/>
+          <w:b/>
+          <w:sz w:val="24"/>
+          <w:lang w:val="en-US"/>
+        </w:rPr>
+        <w:t>-- select * FROM Cliente;</w:t>
+      </w:r>
+    </w:p>
+    <w:p>
+      <w:pPr>
+        <w:rPr>
+          <w:rFonts w:ascii="Arial" w:hAnsi="Arial" w:cs="Arial"/>
+          <w:b/>
+          <w:sz w:val="24"/>
+          <w:lang w:val="en-US"/>
+        </w:rPr>
+      </w:pPr>
+      <w:r>
+        <w:rPr>
+          <w:rFonts w:ascii="Arial" w:hAnsi="Arial" w:cs="Arial"/>
+          <w:b/>
+          <w:sz w:val="24"/>
+          <w:lang w:val="en-US"/>
+        </w:rPr>
+        <w:t>-- SELECT *,concat(C.nombresCliente,' ',C.apellidosCliente),sum(D.subtotal) FROM DetalleFactura D INNER JOIN Producto P ON D.codigoProducto = P.codigoProducto INNER JOIN Marca M ON P.codigoMarca = M.codigoMarca INNER JOIN TipoProducto T ON P.codigoTipoProducto = T.codigoTipoProducto INNER JOIN Factura F ON D.codigoFactura = F.codigoFactura INNER JOIN Cliente C ON F.NIT = C.NIT INNER JOIN Empleado E ON F.DPIEmpleado = E.DPIEmpleado INNER JOIN TipoPago TP ON F.codigoTipoPago = TP.codigoTipoPago WHERE D.codigoFactura = 1;</w:t>
+      </w:r>
+    </w:p>
+    <w:p>
+      <w:pPr>
+        <w:rPr>
+          <w:rFonts w:ascii="Arial" w:hAnsi="Arial" w:cs="Arial"/>
+          <w:b/>
+          <w:sz w:val="24"/>
+          <w:lang w:val="en-US"/>
+        </w:rPr>
+      </w:pPr>
+    </w:p>
+    <w:p>
+      <w:pPr>
+        <w:rPr>
+          <w:rFonts w:ascii="Arial" w:hAnsi="Arial" w:cs="Arial"/>
+          <w:b/>
+          <w:sz w:val="24"/>
+          <w:lang w:val="en-US"/>
+        </w:rPr>
+      </w:pPr>
+      <w:r>
+        <w:rPr>
+          <w:rFonts w:ascii="Arial" w:hAnsi="Arial" w:cs="Arial"/>
+          <w:b/>
+          <w:sz w:val="24"/>
+          <w:lang w:val="en-US"/>
+        </w:rPr>
+        <w:t>-- select *, concat(C.nombresCliente,' ',C.apellidosCliente) as NombreCliente From DetalleFactura D INNER JOIN Factura F ON D.codigoFactura = F.codigoFactura INNER JOIN Cliente C ON F.NIT = C.NIT INNER JOIN Empleado E ON F.DPIEmpleado = E.DPIEmpleado INNER JOIN Producto P ON D.codigoProducto = P.codigoProducto INNER JOIN TipoPago T ON F.codigoTipoPago = T.codigoTipoPago INNER JOIN TipoProducto G ON P.codigoTipoProducto = G.codigoTipoProducto INNER JOIN Marca M ON P.codigoMarca = M.codigoMarca WHERE D.codigoFactura = 1;</w:t>
+      </w:r>
+    </w:p>
+    <w:p>
+      <w:pPr>
+        <w:rPr>
+          <w:rFonts w:ascii="Arial" w:hAnsi="Arial" w:cs="Arial"/>
+          <w:b/>
+          <w:sz w:val="24"/>
+          <w:lang w:val="en-US"/>
+        </w:rPr>
+      </w:pPr>
+    </w:p>
+    <w:p>
+      <w:pPr>
+        <w:rPr>
+          <w:rFonts w:ascii="Arial" w:hAnsi="Arial" w:cs="Arial"/>
+          <w:b/>
+          <w:sz w:val="24"/>
+          <w:lang w:val="en-US"/>
+        </w:rPr>
+      </w:pPr>
+      <w:r>
+        <w:rPr>
+          <w:rFonts w:ascii="Arial" w:hAnsi="Arial" w:cs="Arial"/>
+          <w:b/>
+          <w:sz w:val="24"/>
+          <w:lang w:val="en-US"/>
+        </w:rPr>
+        <w:t xml:space="preserve"> select * from empleado;</w:t>
+      </w:r>
+    </w:p>
+    <w:p>
+      <w:pPr>
+        <w:rPr>
+          <w:rFonts w:ascii="Arial" w:hAnsi="Arial" w:cs="Arial"/>
+          <w:b/>
+          <w:sz w:val="24"/>
+          <w:lang w:val="en-US"/>
+        </w:rPr>
+      </w:pPr>
+      <w:r>
+        <w:rPr>
+          <w:rFonts w:ascii="Arial" w:hAnsi="Arial" w:cs="Arial"/>
+          <w:b/>
+          <w:sz w:val="24"/>
+          <w:lang w:val="en-US"/>
+        </w:rPr>
+        <w:t xml:space="preserve"> select * from factura;</w:t>
       </w:r>
     </w:p>
     <w:sectPr>

</xml_diff>